<commit_message>
Começo implementação das viabilidades
</commit_message>
<xml_diff>
--- a/TCC 2015/TCC/Trabalho de Conclusão de Curso - Douglas Álex Américo 4.docx
+++ b/TCC 2015/TCC/Trabalho de Conclusão de Curso - Douglas Álex Américo 4.docx
@@ -135,7 +135,7 @@
           </mc:Choice>
           <mc:Fallback>
             <w:pict>
-              <v:group w14:anchorId="4E2EAF28" id="Group 2" o:spid="_x0000_s1026" style="position:absolute;margin-left:-.15pt;margin-top:-4.9pt;width:450pt;height:83.8pt;z-index:251659776" coordorigin="1701,1600" coordsize="9000,1676" o:gfxdata="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">
+              <v:group w14:anchorId="46B9D488" id="Group 2" o:spid="_x0000_s1026" style="position:absolute;margin-left:-.15pt;margin-top:-4.9pt;width:450pt;height:83.8pt;z-index:251659776" coordorigin="1701,1600" coordsize="9000,1676" o:gfxdata="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">
                 <v:shapetype id="_x0000_t75" coordsize="21600,21600" o:spt="75" o:preferrelative="t" path="m@4@5l@4@11@9@11@9@5xe" filled="f" stroked="f">
                   <v:stroke joinstyle="miter"/>
                   <v:formulas>
@@ -9697,6 +9697,27 @@
           <w:szCs w:val="20"/>
         </w:rPr>
       </w:pPr>
+      <w:r>
+        <w:rPr>
+          <w:sz w:val="20"/>
+          <w:szCs w:val="20"/>
+        </w:rPr>
+        <w:t>A Leosoft tem como missão entender e suprir as necessidades de seus clientes e colaboradores, para que possam atingir seu potencial máximo através de soluções tecnológicas simples e inovadoras.</w:t>
+      </w:r>
+      <w:r>
+        <w:rPr>
+          <w:sz w:val="20"/>
+          <w:szCs w:val="20"/>
+        </w:rPr>
+        <w:t xml:space="preserve"> (Leosoft, 2015, p.2)</w:t>
+      </w:r>
+      <w:r>
+        <w:rPr>
+          <w:sz w:val="20"/>
+          <w:szCs w:val="20"/>
+        </w:rPr>
+        <w:t>.</w:t>
+      </w:r>
     </w:p>
     <w:p>
       <w:pPr>
@@ -9707,26 +9728,6 @@
           <w:sz w:val="20"/>
           <w:szCs w:val="20"/>
         </w:rPr>
-      </w:pPr>
-      <w:r>
-        <w:rPr>
-          <w:sz w:val="20"/>
-          <w:szCs w:val="20"/>
-        </w:rPr>
-        <w:t>A Leosoft tem como missão entender e suprir as necessidades de seus clientes e colaboradores, para que possam atingir seu potencial máximo através de soluções tecnológicas simples e inovadoras.</w:t>
-      </w:r>
-      <w:r>
-        <w:rPr>
-          <w:sz w:val="20"/>
-          <w:szCs w:val="20"/>
-        </w:rPr>
-        <w:t xml:space="preserve"> (Leosoft, 2015, p.2)</w:t>
-      </w:r>
-    </w:p>
-    <w:p>
-      <w:pPr>
-        <w:pStyle w:val="DescrioCasodeUso"/>
-        <w:ind w:firstLine="708"/>
       </w:pPr>
     </w:p>
     <w:p>
@@ -11313,21 +11314,144 @@
     </w:p>
     <w:p>
       <w:pPr>
-        <w:pStyle w:val="DescrioCasodeUso"/>
+        <w:pStyle w:val="Seo2"/>
         <w:numPr>
           <w:ilvl w:val="1"/>
           <w:numId w:val="24"/>
         </w:numPr>
-        <w:rPr>
-          <w:kern w:val="32"/>
-          <w:sz w:val="20"/>
-          <w:szCs w:val="20"/>
-        </w:rPr>
       </w:pPr>
       <w:r>
         <w:lastRenderedPageBreak/>
-        <w:br w:type="page"/>
-      </w:r>
+        <w:t>VIABILIADE DO PROJETO</w:t>
+      </w:r>
+    </w:p>
+    <w:p>
+      <w:pPr>
+        <w:pStyle w:val="Seo2"/>
+        <w:ind w:left="480"/>
+        <w:rPr>
+          <w:b w:val="0"/>
+          <w:i w:val="0"/>
+          <w:sz w:val="24"/>
+          <w:szCs w:val="24"/>
+        </w:rPr>
+      </w:pPr>
+      <w:r>
+        <w:rPr>
+          <w:b w:val="0"/>
+          <w:i w:val="0"/>
+          <w:sz w:val="24"/>
+          <w:szCs w:val="24"/>
+        </w:rPr>
+        <w:t>O projeto foi formado sobre as seguintes bases de viabilidade:</w:t>
+      </w:r>
+    </w:p>
+    <w:p>
+      <w:pPr>
+        <w:pStyle w:val="Seo2"/>
+        <w:ind w:left="480"/>
+        <w:rPr>
+          <w:b w:val="0"/>
+          <w:i w:val="0"/>
+          <w:sz w:val="24"/>
+          <w:szCs w:val="24"/>
+        </w:rPr>
+      </w:pPr>
+      <w:r>
+        <w:rPr>
+          <w:b w:val="0"/>
+          <w:i w:val="0"/>
+          <w:sz w:val="24"/>
+          <w:szCs w:val="24"/>
+        </w:rPr>
+        <w:t>- Acesso à internet</w:t>
+      </w:r>
+    </w:p>
+    <w:p>
+      <w:pPr>
+        <w:pStyle w:val="Seo2"/>
+        <w:ind w:left="480"/>
+        <w:rPr>
+          <w:b w:val="0"/>
+          <w:i w:val="0"/>
+          <w:sz w:val="24"/>
+          <w:szCs w:val="24"/>
+        </w:rPr>
+      </w:pPr>
+      <w:r>
+        <w:rPr>
+          <w:b w:val="0"/>
+          <w:i w:val="0"/>
+          <w:sz w:val="24"/>
+          <w:szCs w:val="24"/>
+        </w:rPr>
+        <w:t>- Boa funcionalidade</w:t>
+      </w:r>
+    </w:p>
+    <w:p>
+      <w:pPr>
+        <w:pStyle w:val="Seo2"/>
+        <w:ind w:left="480"/>
+        <w:rPr>
+          <w:b w:val="0"/>
+          <w:i w:val="0"/>
+          <w:sz w:val="24"/>
+          <w:szCs w:val="24"/>
+        </w:rPr>
+      </w:pPr>
+      <w:r>
+        <w:rPr>
+          <w:b w:val="0"/>
+          <w:i w:val="0"/>
+          <w:sz w:val="24"/>
+          <w:szCs w:val="24"/>
+        </w:rPr>
+        <w:t>- Custo baixo</w:t>
+      </w:r>
+    </w:p>
+    <w:p>
+      <w:pPr>
+        <w:pStyle w:val="Seo2"/>
+        <w:ind w:left="480"/>
+        <w:rPr>
+          <w:b w:val="0"/>
+          <w:i w:val="0"/>
+          <w:sz w:val="24"/>
+          <w:szCs w:val="24"/>
+        </w:rPr>
+      </w:pPr>
+      <w:r>
+        <w:rPr>
+          <w:b w:val="0"/>
+          <w:i w:val="0"/>
+          <w:sz w:val="24"/>
+          <w:szCs w:val="24"/>
+        </w:rPr>
+        <w:t>- Abrangência do problema</w:t>
+      </w:r>
+    </w:p>
+    <w:p>
+      <w:pPr>
+        <w:pStyle w:val="Seo2"/>
+        <w:rPr>
+          <w:b w:val="0"/>
+          <w:i w:val="0"/>
+          <w:sz w:val="24"/>
+          <w:szCs w:val="24"/>
+          <w:u w:val="single"/>
+        </w:rPr>
+      </w:pPr>
+      <w:r>
+        <w:rPr>
+          <w:b w:val="0"/>
+          <w:i w:val="0"/>
+          <w:sz w:val="24"/>
+          <w:szCs w:val="24"/>
+        </w:rPr>
+        <w:t xml:space="preserve">Sobre os relativos aspectos do projeto entende-se que a funcionalidade proposta pelo mesmo, terá uma interação simples com o usuário, que é um dos grandes pontos a serem empregados já que os mesmo são leigos em habilidades informáticas. O baixo custo sendo que o desenvolvedor será alguém que participação intensa na cooperativa e não fara o software por um valor alto, mas somente para suprir suas necessidades básicas. A agrangencia do projeto foi avaliada sobre todas as funcionalidades que o sistema emprega tais como, controlamento </w:t>
+      </w:r>
+      <w:bookmarkStart w:id="53" w:name="_GoBack"/>
+      <w:bookmarkEnd w:id="53"/>
     </w:p>
     <w:p>
       <w:pPr>
@@ -11340,17 +11464,16 @@
           <w:lang w:val="pt-BR"/>
         </w:rPr>
       </w:pPr>
-      <w:bookmarkStart w:id="53" w:name="_Toc422155371"/>
-      <w:bookmarkStart w:id="54" w:name="_Toc422419477"/>
+      <w:bookmarkStart w:id="54" w:name="_Toc422155371"/>
+      <w:bookmarkStart w:id="55" w:name="_Toc422419477"/>
       <w:r>
         <w:rPr>
           <w:lang w:val="pt-BR"/>
         </w:rPr>
-        <w:lastRenderedPageBreak/>
         <w:t>MODELAGEM DO SISTEMA</w:t>
       </w:r>
-      <w:bookmarkEnd w:id="53"/>
       <w:bookmarkEnd w:id="54"/>
+      <w:bookmarkEnd w:id="55"/>
     </w:p>
     <w:p>
       <w:pPr>
@@ -11423,6 +11546,7 @@
         </w:numPr>
       </w:pPr>
       <w:r>
+        <w:lastRenderedPageBreak/>
         <w:t>Diagrama de Classe</w:t>
       </w:r>
     </w:p>
@@ -11531,14 +11655,14 @@
           <w:numId w:val="24"/>
         </w:numPr>
       </w:pPr>
-      <w:bookmarkStart w:id="55" w:name="_Toc422155372"/>
-      <w:bookmarkStart w:id="56" w:name="_Toc422419478"/>
+      <w:bookmarkStart w:id="56" w:name="_Toc422155372"/>
+      <w:bookmarkStart w:id="57" w:name="_Toc422419478"/>
       <w:r>
         <w:lastRenderedPageBreak/>
         <w:t>CASOS DE USO</w:t>
       </w:r>
-      <w:bookmarkEnd w:id="55"/>
       <w:bookmarkEnd w:id="56"/>
+      <w:bookmarkEnd w:id="57"/>
       <w:r>
         <w:t xml:space="preserve"> </w:t>
       </w:r>
@@ -11685,7 +11809,7 @@
           <w:rStyle w:val="nfaseSutil"/>
         </w:rPr>
       </w:pPr>
-      <w:bookmarkStart w:id="57" w:name="_Toc422421342"/>
+      <w:bookmarkStart w:id="58" w:name="_Toc422421342"/>
       <w:r>
         <w:rPr>
           <w:rStyle w:val="nfaseSutil"/>
@@ -11736,7 +11860,7 @@
         </w:rPr>
         <w:t>. Casos de Uso</w:t>
       </w:r>
-      <w:bookmarkEnd w:id="57"/>
+      <w:bookmarkEnd w:id="58"/>
       <w:r>
         <w:rPr>
           <w:rStyle w:val="nfaseSutil"/>
@@ -11752,14 +11876,14 @@
           <w:numId w:val="24"/>
         </w:numPr>
       </w:pPr>
-      <w:bookmarkStart w:id="58" w:name="_Toc422155373"/>
-      <w:bookmarkStart w:id="59" w:name="_Toc422419479"/>
+      <w:bookmarkStart w:id="59" w:name="_Toc422155373"/>
+      <w:bookmarkStart w:id="60" w:name="_Toc422419479"/>
       <w:r>
         <w:lastRenderedPageBreak/>
         <w:t>DESCRIÇÃO DOS CASOS DE USO</w:t>
       </w:r>
-      <w:bookmarkEnd w:id="58"/>
       <w:bookmarkEnd w:id="59"/>
+      <w:bookmarkEnd w:id="60"/>
     </w:p>
     <w:p>
       <w:pPr>
@@ -11856,13 +11980,13 @@
             <w:pPr>
               <w:pStyle w:val="Seo3"/>
             </w:pPr>
-            <w:bookmarkStart w:id="60" w:name="_Toc422155374"/>
-            <w:bookmarkStart w:id="61" w:name="_Toc422419480"/>
+            <w:bookmarkStart w:id="61" w:name="_Toc422155374"/>
+            <w:bookmarkStart w:id="62" w:name="_Toc422419480"/>
             <w:r>
               <w:t>Logar</w:t>
             </w:r>
-            <w:bookmarkEnd w:id="60"/>
             <w:bookmarkEnd w:id="61"/>
+            <w:bookmarkEnd w:id="62"/>
           </w:p>
         </w:tc>
       </w:tr>
@@ -12416,7 +12540,7 @@
                 <w:lang w:val="pt-BR"/>
               </w:rPr>
             </w:pPr>
-            <w:bookmarkStart w:id="62" w:name="_Toc422421343"/>
+            <w:bookmarkStart w:id="63" w:name="_Toc422421343"/>
             <w:r>
               <w:rPr>
                 <w:rStyle w:val="nfaseSutil"/>
@@ -12464,7 +12588,7 @@
               </w:rPr>
               <w:t>. Caso de Uso - Logar</w:t>
             </w:r>
-            <w:bookmarkEnd w:id="62"/>
+            <w:bookmarkEnd w:id="63"/>
           </w:p>
         </w:tc>
       </w:tr>
@@ -12555,13 +12679,13 @@
             <w:pPr>
               <w:pStyle w:val="Seo3"/>
             </w:pPr>
-            <w:bookmarkStart w:id="63" w:name="_Toc422155375"/>
-            <w:bookmarkStart w:id="64" w:name="_Toc422419481"/>
+            <w:bookmarkStart w:id="64" w:name="_Toc422155375"/>
+            <w:bookmarkStart w:id="65" w:name="_Toc422419481"/>
             <w:r>
               <w:t>Gerenciar Login</w:t>
             </w:r>
-            <w:bookmarkEnd w:id="63"/>
             <w:bookmarkEnd w:id="64"/>
+            <w:bookmarkEnd w:id="65"/>
           </w:p>
         </w:tc>
       </w:tr>
@@ -13801,7 +13925,7 @@
                 <w:lang w:val="pt-BR"/>
               </w:rPr>
             </w:pPr>
-            <w:bookmarkStart w:id="65" w:name="_Toc422421344"/>
+            <w:bookmarkStart w:id="66" w:name="_Toc422421344"/>
             <w:r>
               <w:rPr>
                 <w:rStyle w:val="nfaseSutil"/>
@@ -13849,7 +13973,7 @@
               </w:rPr>
               <w:t>. Caso de Uso - Gerenciar Login</w:t>
             </w:r>
-            <w:bookmarkEnd w:id="65"/>
+            <w:bookmarkEnd w:id="66"/>
           </w:p>
         </w:tc>
       </w:tr>
@@ -13939,16 +14063,16 @@
             <w:pPr>
               <w:pStyle w:val="Seo3"/>
             </w:pPr>
-            <w:bookmarkStart w:id="66" w:name="_Toc422155376"/>
-            <w:bookmarkStart w:id="67" w:name="_Toc422419482"/>
+            <w:bookmarkStart w:id="67" w:name="_Toc422155376"/>
+            <w:bookmarkStart w:id="68" w:name="_Toc422419482"/>
             <w:r>
               <w:t xml:space="preserve">Gerenciar </w:t>
             </w:r>
             <w:r>
               <w:t>Pedido</w:t>
             </w:r>
-            <w:bookmarkEnd w:id="66"/>
             <w:bookmarkEnd w:id="67"/>
+            <w:bookmarkEnd w:id="68"/>
           </w:p>
         </w:tc>
       </w:tr>
@@ -15179,7 +15303,7 @@
                 <w:lang w:val="pt-BR"/>
               </w:rPr>
             </w:pPr>
-            <w:bookmarkStart w:id="68" w:name="_Toc422421345"/>
+            <w:bookmarkStart w:id="69" w:name="_Toc422421345"/>
             <w:r>
               <w:rPr>
                 <w:rStyle w:val="nfaseSutil"/>
@@ -15227,7 +15351,7 @@
               </w:rPr>
               <w:t>. Caso de Uso - Gerenciar Pedido</w:t>
             </w:r>
-            <w:bookmarkEnd w:id="68"/>
+            <w:bookmarkEnd w:id="69"/>
           </w:p>
         </w:tc>
       </w:tr>
@@ -15320,21 +15444,21 @@
             <w:pPr>
               <w:pStyle w:val="Seo3"/>
             </w:pPr>
-            <w:bookmarkStart w:id="69" w:name="_Toc411358281"/>
-            <w:bookmarkStart w:id="70" w:name="_Toc422155377"/>
-            <w:bookmarkStart w:id="71" w:name="_Toc422419483"/>
+            <w:bookmarkStart w:id="70" w:name="_Toc411358281"/>
+            <w:bookmarkStart w:id="71" w:name="_Toc422155377"/>
+            <w:bookmarkStart w:id="72" w:name="_Toc422419483"/>
             <w:r>
               <w:t>G</w:t>
             </w:r>
             <w:r>
               <w:t xml:space="preserve">erenciar </w:t>
             </w:r>
-            <w:bookmarkEnd w:id="69"/>
+            <w:bookmarkEnd w:id="70"/>
             <w:r>
               <w:t>Preparação do Produto</w:t>
             </w:r>
-            <w:bookmarkEnd w:id="70"/>
             <w:bookmarkEnd w:id="71"/>
+            <w:bookmarkEnd w:id="72"/>
           </w:p>
         </w:tc>
       </w:tr>
@@ -15918,7 +16042,7 @@
                 <w:lang w:val="pt-BR"/>
               </w:rPr>
             </w:pPr>
-            <w:bookmarkStart w:id="72" w:name="_Toc422421346"/>
+            <w:bookmarkStart w:id="73" w:name="_Toc422421346"/>
             <w:r>
               <w:rPr>
                 <w:rStyle w:val="nfaseSutil"/>
@@ -15966,7 +16090,7 @@
               </w:rPr>
               <w:t>. Caso de Uso - Gerenciar Preparação do Pedido</w:t>
             </w:r>
-            <w:bookmarkEnd w:id="72"/>
+            <w:bookmarkEnd w:id="73"/>
           </w:p>
         </w:tc>
       </w:tr>
@@ -16058,16 +16182,16 @@
             <w:pPr>
               <w:pStyle w:val="Seo3"/>
             </w:pPr>
-            <w:bookmarkStart w:id="73" w:name="_Toc422155378"/>
-            <w:bookmarkStart w:id="74" w:name="_Toc422419484"/>
+            <w:bookmarkStart w:id="74" w:name="_Toc422155378"/>
+            <w:bookmarkStart w:id="75" w:name="_Toc422419484"/>
             <w:r>
               <w:t>G</w:t>
             </w:r>
             <w:r>
               <w:t>erenciar Entrega do Pedido</w:t>
             </w:r>
-            <w:bookmarkEnd w:id="73"/>
             <w:bookmarkEnd w:id="74"/>
+            <w:bookmarkEnd w:id="75"/>
           </w:p>
         </w:tc>
       </w:tr>
@@ -17070,7 +17194,7 @@
                 <w:lang w:val="pt-BR"/>
               </w:rPr>
             </w:pPr>
-            <w:bookmarkStart w:id="75" w:name="_Toc422421347"/>
+            <w:bookmarkStart w:id="76" w:name="_Toc422421347"/>
             <w:r>
               <w:rPr>
                 <w:rStyle w:val="nfaseSutil"/>
@@ -17118,7 +17242,7 @@
               </w:rPr>
               <w:t>. Caso de Uso - Gerenciar Entregar do Pedido</w:t>
             </w:r>
-            <w:bookmarkEnd w:id="75"/>
+            <w:bookmarkEnd w:id="76"/>
           </w:p>
         </w:tc>
       </w:tr>
@@ -17236,13 +17360,13 @@
             <w:pPr>
               <w:pStyle w:val="NomeCasodeUso"/>
             </w:pPr>
-            <w:bookmarkStart w:id="76" w:name="_Toc422155379"/>
-            <w:bookmarkStart w:id="77" w:name="_Toc422419485"/>
+            <w:bookmarkStart w:id="77" w:name="_Toc422155379"/>
+            <w:bookmarkStart w:id="78" w:name="_Toc422419485"/>
             <w:r>
               <w:t>Realizar Pedido</w:t>
             </w:r>
-            <w:bookmarkEnd w:id="76"/>
             <w:bookmarkEnd w:id="77"/>
+            <w:bookmarkEnd w:id="78"/>
           </w:p>
         </w:tc>
       </w:tr>
@@ -18402,14 +18526,14 @@
           <w:numId w:val="19"/>
         </w:numPr>
       </w:pPr>
-      <w:bookmarkStart w:id="78" w:name="_Toc422155380"/>
-      <w:bookmarkStart w:id="79" w:name="_Toc422419486"/>
+      <w:bookmarkStart w:id="79" w:name="_Toc422155380"/>
+      <w:bookmarkStart w:id="80" w:name="_Toc422419486"/>
       <w:r>
         <w:lastRenderedPageBreak/>
         <w:t>DIAGRAMA DE ATIVIDADE</w:t>
       </w:r>
-      <w:bookmarkEnd w:id="78"/>
       <w:bookmarkEnd w:id="79"/>
+      <w:bookmarkEnd w:id="80"/>
     </w:p>
     <w:p>
       <w:pPr>
@@ -18544,13 +18668,13 @@
           <w:numId w:val="19"/>
         </w:numPr>
       </w:pPr>
-      <w:bookmarkStart w:id="80" w:name="_Toc422155381"/>
-      <w:bookmarkStart w:id="81" w:name="_Toc422419487"/>
+      <w:bookmarkStart w:id="81" w:name="_Toc422155381"/>
+      <w:bookmarkStart w:id="82" w:name="_Toc422419487"/>
       <w:r>
         <w:t>DIAGRAMA LOGIN</w:t>
       </w:r>
-      <w:bookmarkEnd w:id="80"/>
       <w:bookmarkEnd w:id="81"/>
+      <w:bookmarkEnd w:id="82"/>
     </w:p>
     <w:p>
       <w:pPr>
@@ -18654,7 +18778,7 @@
           <w:lang w:val="pt-BR"/>
         </w:rPr>
       </w:pPr>
-      <w:bookmarkStart w:id="82" w:name="_Toc422421348"/>
+      <w:bookmarkStart w:id="83" w:name="_Toc422421348"/>
       <w:r>
         <w:rPr>
           <w:rStyle w:val="nfaseSutil"/>
@@ -18716,7 +18840,7 @@
         </w:rPr>
         <w:t>Login</w:t>
       </w:r>
-      <w:bookmarkEnd w:id="82"/>
+      <w:bookmarkEnd w:id="83"/>
     </w:p>
     <w:p>
       <w:pPr>
@@ -18736,13 +18860,13 @@
           <w:numId w:val="19"/>
         </w:numPr>
       </w:pPr>
-      <w:bookmarkStart w:id="83" w:name="_Toc422155382"/>
-      <w:bookmarkStart w:id="84" w:name="_Toc422419488"/>
+      <w:bookmarkStart w:id="84" w:name="_Toc422155382"/>
+      <w:bookmarkStart w:id="85" w:name="_Toc422419488"/>
       <w:r>
         <w:t>DIAGRAMA DE GERENCIAMENTO DE PEDIDO</w:t>
       </w:r>
-      <w:bookmarkEnd w:id="83"/>
       <w:bookmarkEnd w:id="84"/>
+      <w:bookmarkEnd w:id="85"/>
     </w:p>
     <w:p>
       <w:pPr>
@@ -18870,7 +18994,7 @@
           <w:lang w:val="pt-BR"/>
         </w:rPr>
       </w:pPr>
-      <w:bookmarkStart w:id="85" w:name="_Toc422421349"/>
+      <w:bookmarkStart w:id="86" w:name="_Toc422421349"/>
       <w:r>
         <w:rPr>
           <w:rStyle w:val="nfaseSutil"/>
@@ -18918,7 +19042,7 @@
         </w:rPr>
         <w:t>. Diagrama de Atividade – Gerenciar Pedido</w:t>
       </w:r>
-      <w:bookmarkEnd w:id="85"/>
+      <w:bookmarkEnd w:id="86"/>
     </w:p>
     <w:p>
       <w:pPr>
@@ -18962,14 +19086,14 @@
           <w:color w:val="404040" w:themeColor="text1" w:themeTint="BF"/>
         </w:rPr>
       </w:pPr>
-      <w:bookmarkStart w:id="86" w:name="_Toc422155383"/>
-      <w:bookmarkStart w:id="87" w:name="_Toc422419489"/>
+      <w:bookmarkStart w:id="87" w:name="_Toc422155383"/>
+      <w:bookmarkStart w:id="88" w:name="_Toc422419489"/>
       <w:r>
         <w:lastRenderedPageBreak/>
         <w:t>DIAGRAMA DE PACOTE</w:t>
       </w:r>
-      <w:bookmarkEnd w:id="86"/>
       <w:bookmarkEnd w:id="87"/>
+      <w:bookmarkEnd w:id="88"/>
     </w:p>
     <w:p>
       <w:pPr>
@@ -19047,7 +19171,7 @@
           <w:szCs w:val="32"/>
         </w:rPr>
       </w:pPr>
-      <w:bookmarkStart w:id="88" w:name="_Toc422421350"/>
+      <w:bookmarkStart w:id="89" w:name="_Toc422421350"/>
       <w:r>
         <w:rPr>
           <w:color w:val="auto"/>
@@ -19091,7 +19215,7 @@
         </w:rPr>
         <w:t>.Diagrama de Pacote</w:t>
       </w:r>
-      <w:bookmarkEnd w:id="88"/>
+      <w:bookmarkEnd w:id="89"/>
     </w:p>
     <w:p>
       <w:pPr>
@@ -19121,14 +19245,14 @@
           <w:numId w:val="19"/>
         </w:numPr>
       </w:pPr>
-      <w:bookmarkStart w:id="89" w:name="_Toc422155384"/>
-      <w:bookmarkStart w:id="90" w:name="_Toc422419490"/>
+      <w:bookmarkStart w:id="90" w:name="_Toc422155384"/>
+      <w:bookmarkStart w:id="91" w:name="_Toc422419490"/>
       <w:r>
         <w:lastRenderedPageBreak/>
         <w:t>DIAGRAMA DE CLASSE</w:t>
       </w:r>
-      <w:bookmarkEnd w:id="89"/>
       <w:bookmarkEnd w:id="90"/>
+      <w:bookmarkEnd w:id="91"/>
     </w:p>
     <w:p>
       <w:pPr>
@@ -19232,7 +19356,7 @@
           <w:color w:val="auto"/>
         </w:rPr>
       </w:pPr>
-      <w:bookmarkStart w:id="91" w:name="_Toc422421351"/>
+      <w:bookmarkStart w:id="92" w:name="_Toc422421351"/>
       <w:r>
         <w:rPr>
           <w:color w:val="auto"/>
@@ -19276,7 +19400,7 @@
         </w:rPr>
         <w:t>. Diagrama de Classe</w:t>
       </w:r>
-      <w:bookmarkEnd w:id="91"/>
+      <w:bookmarkEnd w:id="92"/>
     </w:p>
     <w:p>
       <w:pPr>
@@ -19295,24 +19419,24 @@
           <w:numId w:val="19"/>
         </w:numPr>
       </w:pPr>
-      <w:bookmarkStart w:id="92" w:name="_Toc422155385"/>
-      <w:bookmarkStart w:id="93" w:name="_Toc422419491"/>
+      <w:bookmarkStart w:id="93" w:name="_Toc422155385"/>
+      <w:bookmarkStart w:id="94" w:name="_Toc422419491"/>
       <w:r>
         <w:t>DIAGRAMA DE ESTADO</w:t>
       </w:r>
-      <w:bookmarkEnd w:id="92"/>
       <w:bookmarkEnd w:id="93"/>
+      <w:bookmarkEnd w:id="94"/>
     </w:p>
     <w:p>
       <w:pPr>
         <w:pStyle w:val="DescrioCasodeUso"/>
         <w:ind w:firstLine="425"/>
       </w:pPr>
-      <w:bookmarkStart w:id="94" w:name="_Toc422155386"/>
+      <w:bookmarkStart w:id="95" w:name="_Toc422155386"/>
       <w:r>
         <w:t>Diagrama de estado é usado no processo de preparação de sistemas observar e planejar a transição de estado que um objeto pode ter durante a execução do projeto.</w:t>
       </w:r>
-      <w:bookmarkEnd w:id="94"/>
+      <w:bookmarkEnd w:id="95"/>
     </w:p>
     <w:p>
       <w:pPr>
@@ -19342,20 +19466,20 @@
           <w:numId w:val="19"/>
         </w:numPr>
       </w:pPr>
-      <w:bookmarkStart w:id="95" w:name="_Toc422155387"/>
-      <w:bookmarkStart w:id="96" w:name="_Toc422419492"/>
+      <w:bookmarkStart w:id="96" w:name="_Toc422155387"/>
+      <w:bookmarkStart w:id="97" w:name="_Toc422419492"/>
       <w:r>
         <w:t>LOGIN</w:t>
       </w:r>
-      <w:bookmarkEnd w:id="95"/>
       <w:bookmarkEnd w:id="96"/>
+      <w:bookmarkEnd w:id="97"/>
     </w:p>
     <w:p>
       <w:pPr>
         <w:pStyle w:val="DescrioCasodeUso"/>
         <w:ind w:firstLine="708"/>
       </w:pPr>
-      <w:bookmarkStart w:id="97" w:name="_Toc422155388"/>
+      <w:bookmarkStart w:id="98" w:name="_Toc422155388"/>
       <w:r>
         <w:t>Diagrama de estado de login, onde o objeto pessoa, que armazena o login, senha</w:t>
       </w:r>
@@ -19365,7 +19489,7 @@
       <w:r>
         <w:t>ssim com a confirmação do usuário com o cadastro, o sistema valida as informações buscando na base de dados se estão corretas e retorna com a tela principal do sistema.</w:t>
       </w:r>
-      <w:bookmarkEnd w:id="97"/>
+      <w:bookmarkEnd w:id="98"/>
     </w:p>
     <w:p>
       <w:pPr>
@@ -19433,7 +19557,7 @@
           <w:color w:val="8DB3E2" w:themeColor="text2" w:themeTint="66"/>
         </w:rPr>
       </w:pPr>
-      <w:bookmarkStart w:id="98" w:name="_Toc422421352"/>
+      <w:bookmarkStart w:id="99" w:name="_Toc422421352"/>
       <w:r>
         <w:rPr>
           <w:color w:val="8DB3E2" w:themeColor="text2" w:themeTint="66"/>
@@ -19489,7 +19613,7 @@
         </w:rPr>
         <w:t xml:space="preserve"> Login</w:t>
       </w:r>
-      <w:bookmarkEnd w:id="98"/>
+      <w:bookmarkEnd w:id="99"/>
     </w:p>
     <w:p>
       <w:pPr>
@@ -19507,14 +19631,14 @@
           <w:numId w:val="19"/>
         </w:numPr>
       </w:pPr>
-      <w:bookmarkStart w:id="99" w:name="_Toc422155390"/>
-      <w:bookmarkStart w:id="100" w:name="_Toc422419493"/>
+      <w:bookmarkStart w:id="100" w:name="_Toc422155390"/>
+      <w:bookmarkStart w:id="101" w:name="_Toc422419493"/>
       <w:r>
         <w:lastRenderedPageBreak/>
         <w:t>PEDIDO</w:t>
       </w:r>
-      <w:bookmarkEnd w:id="99"/>
       <w:bookmarkEnd w:id="100"/>
+      <w:bookmarkEnd w:id="101"/>
     </w:p>
     <w:p>
       <w:pPr>
@@ -19608,7 +19732,7 @@
           <w:color w:val="8DB3E2" w:themeColor="text2" w:themeTint="66"/>
         </w:rPr>
       </w:pPr>
-      <w:bookmarkStart w:id="101" w:name="_Toc422421353"/>
+      <w:bookmarkStart w:id="102" w:name="_Toc422421353"/>
       <w:r>
         <w:rPr>
           <w:color w:val="8DB3E2" w:themeColor="text2" w:themeTint="66"/>
@@ -19652,7 +19776,7 @@
         </w:rPr>
         <w:t>. Diagrama de Estado Pedido</w:t>
       </w:r>
-      <w:bookmarkEnd w:id="101"/>
+      <w:bookmarkEnd w:id="102"/>
     </w:p>
     <w:p>
       <w:pPr>
@@ -19672,7 +19796,7 @@
           <w:numId w:val="19"/>
         </w:numPr>
       </w:pPr>
-      <w:bookmarkStart w:id="102" w:name="_Toc422419494"/>
+      <w:bookmarkStart w:id="103" w:name="_Toc422419494"/>
       <w:r>
         <w:lastRenderedPageBreak/>
         <w:t>MODELO</w:t>
@@ -19680,7 +19804,7 @@
       <w:r>
         <w:t xml:space="preserve"> DE ENTIDA E RELACIONAMENTO – MER</w:t>
       </w:r>
-      <w:bookmarkEnd w:id="102"/>
+      <w:bookmarkEnd w:id="103"/>
     </w:p>
     <w:p>
       <w:pPr>
@@ -19828,7 +19952,7 @@
           <w:lang w:val="pt-BR"/>
         </w:rPr>
       </w:pPr>
-      <w:bookmarkStart w:id="103" w:name="_Toc422421354"/>
+      <w:bookmarkStart w:id="104" w:name="_Toc422421354"/>
       <w:r>
         <w:rPr>
           <w:color w:val="auto"/>
@@ -19876,7 +20000,7 @@
         </w:rPr>
         <w:t>. Modelo Entidade e Relacionamento - Mer</w:t>
       </w:r>
-      <w:bookmarkEnd w:id="103"/>
+      <w:bookmarkEnd w:id="104"/>
     </w:p>
     <w:p>
       <w:pPr>
@@ -19891,11 +20015,11 @@
           <w:numId w:val="19"/>
         </w:numPr>
       </w:pPr>
-      <w:bookmarkStart w:id="104" w:name="_Toc422419495"/>
+      <w:bookmarkStart w:id="105" w:name="_Toc422419495"/>
       <w:r>
         <w:t>DIAGRAMA DE SEQUENCIA</w:t>
       </w:r>
-      <w:bookmarkEnd w:id="104"/>
+      <w:bookmarkEnd w:id="105"/>
     </w:p>
     <w:p>
       <w:pPr>
@@ -19914,7 +20038,7 @@
           <w:numId w:val="19"/>
         </w:numPr>
       </w:pPr>
-      <w:bookmarkStart w:id="105" w:name="_Toc422419496"/>
+      <w:bookmarkStart w:id="106" w:name="_Toc422419496"/>
       <w:r>
         <w:t xml:space="preserve">DIAGRAMA DE SEQUENCIA </w:t>
       </w:r>
@@ -19924,7 +20048,7 @@
       <w:r>
         <w:t xml:space="preserve"> LOGIN</w:t>
       </w:r>
-      <w:bookmarkEnd w:id="105"/>
+      <w:bookmarkEnd w:id="106"/>
     </w:p>
     <w:p>
       <w:pPr>
@@ -19952,7 +20076,7 @@
         <w:spacing w:line="240" w:lineRule="auto"/>
         <w:jc w:val="left"/>
       </w:pPr>
-      <w:bookmarkStart w:id="106" w:name="_Toc422155392"/>
+      <w:bookmarkStart w:id="107" w:name="_Toc422155392"/>
       <w:r>
         <w:rPr>
           <w:noProof/>
@@ -20010,7 +20134,7 @@
           <w:lang w:val="pt-BR"/>
         </w:rPr>
       </w:pPr>
-      <w:bookmarkStart w:id="107" w:name="_Toc422421355"/>
+      <w:bookmarkStart w:id="108" w:name="_Toc422421355"/>
       <w:r>
         <w:rPr>
           <w:color w:val="auto"/>
@@ -20054,7 +20178,7 @@
         </w:rPr>
         <w:t>. Diagrama de sequencia - Login</w:t>
       </w:r>
-      <w:bookmarkEnd w:id="107"/>
+      <w:bookmarkEnd w:id="108"/>
     </w:p>
     <w:p>
       <w:pPr>
@@ -20070,12 +20194,12 @@
           <w:szCs w:val="32"/>
         </w:rPr>
       </w:pPr>
-      <w:bookmarkStart w:id="108" w:name="_Toc422419497"/>
+      <w:bookmarkStart w:id="109" w:name="_Toc422419497"/>
       <w:r>
         <w:lastRenderedPageBreak/>
         <w:t>DIAGRAM DE SEQUENCIA – PEDIDO</w:t>
       </w:r>
-      <w:bookmarkEnd w:id="108"/>
+      <w:bookmarkEnd w:id="109"/>
     </w:p>
     <w:p>
       <w:pPr>
@@ -20162,7 +20286,7 @@
           <w:color w:val="auto"/>
         </w:rPr>
       </w:pPr>
-      <w:bookmarkStart w:id="109" w:name="_Toc422421356"/>
+      <w:bookmarkStart w:id="110" w:name="_Toc422421356"/>
       <w:r>
         <w:rPr>
           <w:color w:val="auto"/>
@@ -20206,7 +20330,7 @@
         </w:rPr>
         <w:t>. Diagrama de Sequencia - Pedido</w:t>
       </w:r>
-      <w:bookmarkEnd w:id="109"/>
+      <w:bookmarkEnd w:id="110"/>
     </w:p>
     <w:p>
       <w:pPr>
@@ -20232,7 +20356,7 @@
           <w:lang w:val="pt-BR"/>
         </w:rPr>
       </w:pPr>
-      <w:bookmarkStart w:id="110" w:name="_Toc422419498"/>
+      <w:bookmarkStart w:id="111" w:name="_Toc422419498"/>
       <w:r>
         <w:rPr>
           <w:lang w:val="pt-BR"/>
@@ -20240,8 +20364,8 @@
         <w:lastRenderedPageBreak/>
         <w:t>CRONOGRAMA</w:t>
       </w:r>
-      <w:bookmarkEnd w:id="106"/>
-      <w:bookmarkEnd w:id="110"/>
+      <w:bookmarkEnd w:id="107"/>
+      <w:bookmarkEnd w:id="111"/>
     </w:p>
     <w:p>
       <w:pPr>
@@ -20279,13 +20403,13 @@
             <w:pPr>
               <w:pStyle w:val="Seo3"/>
             </w:pPr>
-            <w:bookmarkStart w:id="111" w:name="_Toc422155393"/>
-            <w:bookmarkStart w:id="112" w:name="_Toc422419499"/>
+            <w:bookmarkStart w:id="112" w:name="_Toc422155393"/>
+            <w:bookmarkStart w:id="113" w:name="_Toc422419499"/>
             <w:r>
               <w:t>CRONOGRAMA DE ATIVIDADES</w:t>
             </w:r>
-            <w:bookmarkEnd w:id="111"/>
             <w:bookmarkEnd w:id="112"/>
+            <w:bookmarkEnd w:id="113"/>
             <w:r>
               <w:t xml:space="preserve"> </w:t>
             </w:r>
@@ -24034,8 +24158,8 @@
         </w:rPr>
         <w:br w:type="page"/>
       </w:r>
-      <w:bookmarkStart w:id="113" w:name="_Toc422155394"/>
-      <w:bookmarkStart w:id="114" w:name="_Toc422419500"/>
+      <w:bookmarkStart w:id="114" w:name="_Toc422155394"/>
+      <w:bookmarkStart w:id="115" w:name="_Toc422419500"/>
       <w:r>
         <w:rPr>
           <w:rStyle w:val="Ttulo1Char"/>
@@ -24044,7 +24168,7 @@
         <w:lastRenderedPageBreak/>
         <w:t>C</w:t>
       </w:r>
-      <w:bookmarkEnd w:id="113"/>
+      <w:bookmarkEnd w:id="114"/>
       <w:r>
         <w:rPr>
           <w:rStyle w:val="Ttulo1Char"/>
@@ -24052,7 +24176,7 @@
         </w:rPr>
         <w:t>ONSIDERAÇÕES FINAIS</w:t>
       </w:r>
-      <w:bookmarkEnd w:id="114"/>
+      <w:bookmarkEnd w:id="115"/>
     </w:p>
     <w:p>
       <w:pPr>
@@ -24170,8 +24294,8 @@
       <w:pPr>
         <w:pStyle w:val="Seo1"/>
       </w:pPr>
-      <w:bookmarkStart w:id="115" w:name="_Toc422155395"/>
-      <w:bookmarkStart w:id="116" w:name="_Toc422419501"/>
+      <w:bookmarkStart w:id="116" w:name="_Toc422155395"/>
+      <w:bookmarkStart w:id="117" w:name="_Toc422419501"/>
       <w:r>
         <w:rPr>
           <w:rStyle w:val="Ttulo1Char"/>
@@ -24180,8 +24304,8 @@
         <w:lastRenderedPageBreak/>
         <w:t>GLOSSÁRIO</w:t>
       </w:r>
-      <w:bookmarkEnd w:id="115"/>
       <w:bookmarkEnd w:id="116"/>
+      <w:bookmarkEnd w:id="117"/>
     </w:p>
     <w:p>
       <w:pPr>
@@ -24242,7 +24366,7 @@
       <w:r>
         <w:br w:type="page"/>
       </w:r>
-      <w:bookmarkStart w:id="117" w:name="_Toc422155396"/>
+      <w:bookmarkStart w:id="118" w:name="_Toc422155396"/>
       <w:r>
         <w:rPr>
           <w:rStyle w:val="Ttulo1Char"/>
@@ -24257,7 +24381,7 @@
         </w:rPr>
         <w:t>.</w:t>
       </w:r>
-      <w:bookmarkEnd w:id="117"/>
+      <w:bookmarkEnd w:id="118"/>
     </w:p>
     <w:p>
       <w:pPr>
@@ -24708,8 +24832,6 @@
         </w:rPr>
         <w:t>, Acessado em: 30/11/2015 as 13:13.</w:t>
       </w:r>
-      <w:bookmarkStart w:id="118" w:name="_GoBack"/>
-      <w:bookmarkEnd w:id="118"/>
     </w:p>
     <w:p>
       <w:pPr>
@@ -25475,7 +25597,7 @@
         <w:noProof/>
         <w:lang w:val="pt-BR"/>
       </w:rPr>
-      <w:t>57</w:t>
+      <w:t>23</w:t>
     </w:r>
     <w:r>
       <w:fldChar w:fldCharType="end"/>
@@ -32305,7 +32427,7 @@
 </file>
 
 <file path=customXml/itemProps1.xml><?xml version="1.0" encoding="utf-8"?>
-<ds:datastoreItem xmlns:ds="http://schemas.openxmlformats.org/officeDocument/2006/customXml" ds:itemID="{DF2FE1E1-2043-4C7D-A981-4B11699E3B9F}">
+<ds:datastoreItem xmlns:ds="http://schemas.openxmlformats.org/officeDocument/2006/customXml" ds:itemID="{0B5257E4-AA17-426F-80DC-5398DCF7DCF8}">
   <ds:schemaRefs>
     <ds:schemaRef ds:uri="http://schemas.openxmlformats.org/officeDocument/2006/bibliography"/>
   </ds:schemaRefs>

</xml_diff>

<commit_message>
Ajuste de descrições confusas
</commit_message>
<xml_diff>
--- a/TCC 2015/TCC/Trabalho de Conclusão de Curso - Douglas Álex Américo 4.docx
+++ b/TCC 2015/TCC/Trabalho de Conclusão de Curso - Douglas Álex Américo 4.docx
@@ -135,7 +135,7 @@
           </mc:Choice>
           <mc:Fallback>
             <w:pict>
-              <v:group w14:anchorId="46B9D488" id="Group 2" o:spid="_x0000_s1026" style="position:absolute;margin-left:-.15pt;margin-top:-4.9pt;width:450pt;height:83.8pt;z-index:251659776" coordorigin="1701,1600" coordsize="9000,1676" o:gfxdata="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">
+              <v:group w14:anchorId="74E74234" id="Group 2" o:spid="_x0000_s1026" style="position:absolute;margin-left:-.15pt;margin-top:-4.9pt;width:450pt;height:83.8pt;z-index:251659776" coordorigin="1701,1600" coordsize="9000,1676" o:gfxdata="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">
                 <v:shapetype id="_x0000_t75" coordsize="21600,21600" o:spt="75" o:preferrelative="t" path="m@4@5l@4@11@9@11@9@5xe" filled="f" stroked="f">
                   <v:stroke joinstyle="miter"/>
                   <v:formulas>
@@ -2864,58 +2864,10 @@
     <w:p>
       <w:pPr>
         <w:pStyle w:val="ElementosPr-Textuais"/>
-        <w:ind w:firstLine="0"/>
-        <w:rPr>
-          <w:color w:val="00B0F0"/>
-        </w:rPr>
-      </w:pPr>
-      <w:r>
-        <w:rPr>
-          <w:color w:val="00B0F0"/>
-        </w:rPr>
-        <w:t xml:space="preserve">A solução </w:t>
-      </w:r>
-      <w:r>
-        <w:rPr>
-          <w:color w:val="00B0F0"/>
-        </w:rPr>
-        <w:t>foi o processo de pedido das rosas, que pode ser feita diretam</w:t>
-      </w:r>
-      <w:r>
-        <w:rPr>
-          <w:color w:val="00B0F0"/>
-        </w:rPr>
-        <w:t>ente ao produtor ou pelo Sistema Web, assim avaliando</w:t>
-      </w:r>
-      <w:r>
-        <w:rPr>
-          <w:color w:val="00B0F0"/>
-        </w:rPr>
-        <w:t xml:space="preserve"> </w:t>
-      </w:r>
-      <w:r>
-        <w:rPr>
-          <w:color w:val="00B0F0"/>
-        </w:rPr>
-        <w:t xml:space="preserve">o pedido para definir </w:t>
-      </w:r>
-      <w:r>
-        <w:rPr>
-          <w:color w:val="00B0F0"/>
-        </w:rPr>
-        <w:t>quais pr</w:t>
-      </w:r>
-      <w:r>
-        <w:rPr>
-          <w:color w:val="00B0F0"/>
-        </w:rPr>
-        <w:t>odutores irão atendê-lo, tendo em mente</w:t>
-      </w:r>
-      <w:r>
-        <w:rPr>
-          <w:color w:val="00B0F0"/>
-        </w:rPr>
-        <w:t xml:space="preserve">: Tipo do produto, variedade de produtos e as quantidades estabelecidas para cada um. </w:t>
+        <w:ind w:firstLine="708"/>
+      </w:pPr>
+      <w:r>
+        <w:t>A solução e implantar um sistema que gerencie tanto os registros de pedidos pelo próprio produto, e o modo do cliente fazer esse pedido, tornando essa movimentação mais rápida e pratica.</w:t>
       </w:r>
     </w:p>
     <w:p>
@@ -2924,51 +2876,41 @@
         <w:ind w:firstLine="708"/>
       </w:pPr>
       <w:r>
-        <w:t xml:space="preserve">Com a conclusão de </w:t>
-      </w:r>
-      <w:r>
-        <w:t>quais produtores vão atender o pedido</w:t>
-      </w:r>
-      <w:r>
-        <w:t>,</w:t>
-      </w:r>
-      <w:r>
-        <w:t xml:space="preserve"> será registrada a venda, e assim os produtos serão pr</w:t>
-      </w:r>
-      <w:r>
-        <w:t>eparados para a entrega</w:t>
-      </w:r>
-      <w:r>
-        <w:t xml:space="preserve"> ao cliente final, emitindo a guia de controle que </w:t>
-      </w:r>
-      <w:r>
-        <w:t>será assinada pelo cliente ou será paga no momento.</w:t>
-      </w:r>
-    </w:p>
-    <w:p>
-      <w:pPr>
-        <w:pStyle w:val="ElementosPr-Textuais"/>
-        <w:ind w:firstLine="708"/>
-      </w:pPr>
-      <w:r>
-        <w:t xml:space="preserve">O processo de comercialização da cooperativa terá uma melhor organização, refletindo no pedido, que pode ser feito pela Internet, com todas as informações sobre os produtos que o software disponibilizará, almejando a melhor interação possível </w:t>
-      </w:r>
-      <w:r>
-        <w:t>entre cliente e produtores. Assim a cooperativa tornasse viável pois se faz proveniente de seu sentido, ou seja, faz produtiva uma união em benefício de muitos.</w:t>
-      </w:r>
+        <w:t>Assim a movimentação da cooperativa pode ser feita de uma maneira mais organizada, tendo registros de todo pedido que entra e de toda a venda que é concretizada pela cooperativa, controlando toda a movimentação de rosas e quem forneceu as mesmas em cada venda concluída, oferecendo relatórios e ajudando a cooperativa no seu meio financeiro, pelos relatórios em questão.</w:t>
+      </w:r>
+      <w:r>
+        <w:t xml:space="preserve"> Tornando a mesma cada vez mais organizada e próspera.</w:t>
+      </w:r>
+    </w:p>
+    <w:p>
+      <w:pPr>
+        <w:pStyle w:val="NormalArial"/>
+        <w:spacing w:line="240" w:lineRule="auto"/>
+        <w:jc w:val="center"/>
+        <w:rPr>
+          <w:b/>
+          <w:sz w:val="32"/>
+          <w:szCs w:val="32"/>
+        </w:rPr>
+      </w:pPr>
     </w:p>
     <w:p>
       <w:pPr>
         <w:spacing w:line="240" w:lineRule="auto"/>
         <w:jc w:val="left"/>
         <w:rPr>
-          <w:u w:val="single"/>
+          <w:rFonts w:cs="Arial"/>
+          <w:b/>
+          <w:sz w:val="32"/>
+          <w:szCs w:val="32"/>
           <w:lang w:val="pt-BR"/>
         </w:rPr>
       </w:pPr>
       <w:r>
         <w:rPr>
-          <w:lang w:val="pt-BR"/>
+          <w:b/>
+          <w:sz w:val="32"/>
+          <w:szCs w:val="32"/>
         </w:rPr>
         <w:br w:type="page"/>
       </w:r>
@@ -9092,6 +9034,100 @@
     </w:p>
     <w:p>
       <w:pPr>
+        <w:pStyle w:val="Seo1"/>
+        <w:ind w:left="720" w:firstLine="696"/>
+        <w:jc w:val="right"/>
+        <w:rPr>
+          <w:b w:val="0"/>
+          <w:i/>
+          <w:sz w:val="20"/>
+          <w:szCs w:val="20"/>
+        </w:rPr>
+      </w:pPr>
+      <w:r>
+        <w:rPr>
+          <w:b w:val="0"/>
+          <w:i/>
+          <w:sz w:val="20"/>
+          <w:szCs w:val="20"/>
+        </w:rPr>
+        <w:t xml:space="preserve">Cooperativismo é a doutrina que preconiza a colaboração e a associação de pessoas ou grupos com os mesmos interesses, a fim de obter vantagens </w:t>
+      </w:r>
+      <w:r>
+        <w:rPr>
+          <w:b w:val="0"/>
+          <w:i/>
+          <w:sz w:val="20"/>
+          <w:szCs w:val="20"/>
+        </w:rPr>
+        <w:t>c</w:t>
+      </w:r>
+      <w:r>
+        <w:rPr>
+          <w:b w:val="0"/>
+          <w:i/>
+          <w:sz w:val="20"/>
+          <w:szCs w:val="20"/>
+        </w:rPr>
+        <w:t>omuns em suas atividades econômicas. O associacionismo</w:t>
+      </w:r>
+      <w:r>
+        <w:rPr>
+          <w:b w:val="0"/>
+          <w:i/>
+          <w:sz w:val="20"/>
+          <w:szCs w:val="20"/>
+        </w:rPr>
+        <w:t xml:space="preserve"> </w:t>
+      </w:r>
+      <w:r>
+        <w:rPr>
+          <w:b w:val="0"/>
+          <w:i/>
+          <w:sz w:val="20"/>
+          <w:szCs w:val="20"/>
+        </w:rPr>
+        <w:t>cooperativista tem por fundamento o progresso  social</w:t>
+      </w:r>
+      <w:r>
+        <w:rPr>
+          <w:b w:val="0"/>
+          <w:i/>
+          <w:sz w:val="20"/>
+          <w:szCs w:val="20"/>
+        </w:rPr>
+        <w:t xml:space="preserve"> </w:t>
+      </w:r>
+      <w:r>
+        <w:rPr>
+          <w:b w:val="0"/>
+          <w:i/>
+          <w:sz w:val="20"/>
+          <w:szCs w:val="20"/>
+        </w:rPr>
+        <w:t>da  cooperação  e  do  auxílio  mútuo  segundo  o  qual  aqueles  que  se encontram na mesma situação desvantajosa de competição conseguem, pela soma de esforços, garantir a sobrevivência</w:t>
+      </w:r>
+      <w:r>
+        <w:rPr>
+          <w:b w:val="0"/>
+          <w:i/>
+          <w:sz w:val="20"/>
+          <w:szCs w:val="20"/>
+        </w:rPr>
+        <w:t>.</w:t>
+      </w:r>
+      <w:r>
+        <w:rPr>
+          <w:b w:val="0"/>
+          <w:i/>
+          <w:sz w:val="20"/>
+          <w:szCs w:val="20"/>
+        </w:rPr>
+        <w:t xml:space="preserve"> (Cooperconbrasil, Cooperativa Central de Contrução Civil).</w:t>
+      </w:r>
+    </w:p>
+    <w:p>
+      <w:pPr>
         <w:ind w:firstLine="708"/>
         <w:rPr>
           <w:rFonts w:cs="Arial"/>
@@ -9250,105 +9286,6 @@
     </w:p>
     <w:p>
       <w:pPr>
-        <w:ind w:firstLine="360"/>
-        <w:rPr>
-          <w:rFonts w:cs="Arial"/>
-          <w:color w:val="00B0F0"/>
-          <w:lang w:val="pt-BR"/>
-        </w:rPr>
-      </w:pPr>
-    </w:p>
-    <w:p>
-      <w:pPr>
-        <w:ind w:firstLine="708"/>
-        <w:jc w:val="right"/>
-        <w:rPr>
-          <w:rFonts w:cs="Arial"/>
-          <w:color w:val="00B0F0"/>
-          <w:sz w:val="20"/>
-          <w:szCs w:val="20"/>
-          <w:lang w:val="pt-BR"/>
-        </w:rPr>
-      </w:pPr>
-      <w:r>
-        <w:rPr>
-          <w:rFonts w:cs="Arial"/>
-          <w:color w:val="00B0F0"/>
-          <w:sz w:val="20"/>
-          <w:szCs w:val="20"/>
-          <w:lang w:val="pt-BR"/>
-        </w:rPr>
-        <w:t xml:space="preserve">A cooperativa é um </w:t>
-      </w:r>
-      <w:r>
-        <w:rPr>
-          <w:rFonts w:cs="Arial"/>
-          <w:color w:val="00B0F0"/>
-          <w:sz w:val="20"/>
-          <w:szCs w:val="20"/>
-          <w:lang w:val="pt-BR"/>
-        </w:rPr>
-        <w:t>nome atribuído ao conjunto de pessoa que exercem geralmente a mesma profissão e se unem para suprir necessidades maiores, derrubar custos, já que comprar com maior número, ou seja, os cooperados se unem para um fim comum, maior rentabilidade no negócio empreendido.</w:t>
-      </w:r>
-    </w:p>
-    <w:p>
-      <w:pPr>
-        <w:ind w:firstLine="360"/>
-        <w:jc w:val="right"/>
-        <w:rPr>
-          <w:rFonts w:cs="Arial"/>
-          <w:color w:val="00B0F0"/>
-          <w:sz w:val="20"/>
-          <w:szCs w:val="20"/>
-          <w:lang w:val="pt-BR"/>
-        </w:rPr>
-      </w:pPr>
-      <w:r>
-        <w:rPr>
-          <w:rFonts w:cs="Arial"/>
-          <w:color w:val="00B0F0"/>
-          <w:sz w:val="20"/>
-          <w:szCs w:val="20"/>
-          <w:lang w:val="pt-BR"/>
-        </w:rPr>
-        <w:tab/>
-        <w:t>É uma associação autônoma de pessoas que se unem voluntariamente para satisfazer as aspirações e necessidades econômicas, sociais e culturais comuns, por meio de uma empresa de produtividade coletiva e democraticamente gerida.</w:t>
-      </w:r>
-    </w:p>
-    <w:p>
-      <w:pPr>
-        <w:ind w:firstLine="360"/>
-        <w:jc w:val="right"/>
-        <w:rPr>
-          <w:rFonts w:cs="Arial"/>
-          <w:color w:val="00B0F0"/>
-          <w:sz w:val="20"/>
-          <w:szCs w:val="20"/>
-          <w:lang w:val="pt-BR"/>
-        </w:rPr>
-      </w:pPr>
-      <w:r>
-        <w:rPr>
-          <w:rFonts w:cs="Arial"/>
-          <w:color w:val="00B0F0"/>
-          <w:sz w:val="20"/>
-          <w:szCs w:val="20"/>
-          <w:lang w:val="pt-BR"/>
-        </w:rPr>
-        <w:t>(Aliança Cooperativa Internacional – ACI)</w:t>
-      </w:r>
-    </w:p>
-    <w:p>
-      <w:pPr>
-        <w:rPr>
-          <w:rFonts w:cs="Arial"/>
-          <w:color w:val="00B0F0"/>
-          <w:lang w:val="pt-BR"/>
-        </w:rPr>
-      </w:pPr>
-    </w:p>
-    <w:p>
-      <w:pPr>
         <w:rPr>
           <w:rFonts w:cs="Arial"/>
           <w:lang w:val="pt-BR"/>
@@ -9374,53 +9311,8 @@
           <w:rFonts w:cs="Arial"/>
           <w:lang w:val="pt-BR"/>
         </w:rPr>
-        <w:t xml:space="preserve"> Com </w:t>
-      </w:r>
-      <w:r>
-        <w:rPr>
-          <w:rFonts w:cs="Arial"/>
-          <w:lang w:val="pt-BR"/>
-        </w:rPr>
-        <w:lastRenderedPageBreak/>
-        <w:t>isso o projeto se define como uma resposta qualitativa para o gerenciamento da empresa, atendendo aos requisitos solicitados e apresentando uma simplicidade, combinante com seus usuários.</w:t>
-      </w:r>
-    </w:p>
-    <w:p>
-      <w:pPr>
-        <w:ind w:firstLine="360"/>
-        <w:jc w:val="right"/>
-        <w:rPr>
-          <w:rFonts w:cs="Arial"/>
-          <w:color w:val="000000" w:themeColor="text1"/>
-          <w:sz w:val="20"/>
-          <w:szCs w:val="20"/>
-          <w:lang w:val="pt-BR"/>
-          <w14:shadow w14:blurRad="38100" w14:dist="19050" w14:dir="2700000" w14:sx="100000" w14:sy="100000" w14:kx="0" w14:ky="0" w14:algn="tl">
-            <w14:schemeClr w14:val="dk1">
-              <w14:alpha w14:val="60000"/>
-            </w14:schemeClr>
-          </w14:shadow>
-          <w14:textOutline w14:w="0" w14:cap="flat" w14:cmpd="sng" w14:algn="ctr">
-            <w14:noFill/>
-            <w14:prstDash w14:val="solid"/>
-            <w14:round/>
-          </w14:textOutline>
-        </w:rPr>
-      </w:pPr>
-    </w:p>
-    <w:p>
-      <w:pPr>
-        <w:spacing w:line="240" w:lineRule="auto"/>
-        <w:jc w:val="left"/>
-        <w:rPr>
-          <w:rFonts w:cs="Arial"/>
-          <w:b/>
-          <w:kern w:val="32"/>
-          <w:sz w:val="32"/>
-          <w:szCs w:val="32"/>
-          <w:lang w:val="pt-BR"/>
-        </w:rPr>
-      </w:pPr>
+        <w:t xml:space="preserve"> Com isso o projeto se define como uma resposta qualitativa para o gerenciamento da empresa, atendendo aos requisitos solicitados e apresentando uma simplicidade, combinante com seus usuários.</w:t>
+      </w:r>
       <w:bookmarkStart w:id="14" w:name="_Toc422155354"/>
       <w:r>
         <w:rPr>
@@ -10531,21 +10423,12 @@
           <w:ilvl w:val="1"/>
           <w:numId w:val="24"/>
         </w:numPr>
-        <w:rPr>
-          <w:color w:val="8DB3E2" w:themeColor="text2" w:themeTint="66"/>
-        </w:rPr>
       </w:pPr>
       <w:bookmarkStart w:id="28" w:name="_Toc422419464"/>
       <w:r>
-        <w:rPr>
-          <w:color w:val="8DB3E2" w:themeColor="text2" w:themeTint="66"/>
-        </w:rPr>
         <w:t>OBJETIVOS</w:t>
       </w:r>
       <w:r>
-        <w:rPr>
-          <w:color w:val="8DB3E2" w:themeColor="text2" w:themeTint="66"/>
-        </w:rPr>
         <w:t xml:space="preserve"> ESPECIFICOS</w:t>
       </w:r>
       <w:bookmarkEnd w:id="28"/>
@@ -10555,14 +10438,12 @@
         <w:ind w:firstLine="360"/>
         <w:rPr>
           <w:rFonts w:cs="Arial"/>
-          <w:color w:val="8DB3E2" w:themeColor="text2" w:themeTint="66"/>
           <w:lang w:val="pt-BR"/>
         </w:rPr>
       </w:pPr>
       <w:r>
         <w:rPr>
           <w:rFonts w:cs="Arial"/>
-          <w:color w:val="8DB3E2" w:themeColor="text2" w:themeTint="66"/>
           <w:lang w:val="pt-BR"/>
         </w:rPr>
         <w:t>Gerenciar o fluxo de movimentações, tanto financeiras quanto dos produtos, divididas em 4 setores primários:</w:t>
@@ -10577,7 +10458,6 @@
         </w:numPr>
         <w:rPr>
           <w:rFonts w:ascii="Arial" w:hAnsi="Arial" w:cs="Arial"/>
-          <w:color w:val="8DB3E2" w:themeColor="text2" w:themeTint="66"/>
           <w:sz w:val="24"/>
           <w:szCs w:val="24"/>
         </w:rPr>
@@ -10585,11 +10465,42 @@
       <w:r>
         <w:rPr>
           <w:rFonts w:ascii="Arial" w:hAnsi="Arial" w:cs="Arial"/>
-          <w:color w:val="8DB3E2" w:themeColor="text2" w:themeTint="66"/>
           <w:sz w:val="24"/>
           <w:szCs w:val="24"/>
         </w:rPr>
-        <w:t xml:space="preserve">A entrada do pedido pelo cliente, que pode ser realizada diretamente no site, ou por ligações a seu produtor de preferência. </w:t>
+        <w:t>A entrada do pedido pelo cliente, que pode ser realizada dire</w:t>
+      </w:r>
+      <w:r>
+        <w:rPr>
+          <w:rFonts w:ascii="Arial" w:hAnsi="Arial" w:cs="Arial"/>
+          <w:sz w:val="24"/>
+          <w:szCs w:val="24"/>
+        </w:rPr>
+        <w:t>tamente no site, ou contato direto</w:t>
+      </w:r>
+      <w:r>
+        <w:rPr>
+          <w:rFonts w:ascii="Arial" w:hAnsi="Arial" w:cs="Arial"/>
+          <w:sz w:val="24"/>
+          <w:szCs w:val="24"/>
+        </w:rPr>
+        <w:t xml:space="preserve"> a</w:t>
+      </w:r>
+      <w:r>
+        <w:rPr>
+          <w:rFonts w:ascii="Arial" w:hAnsi="Arial" w:cs="Arial"/>
+          <w:sz w:val="24"/>
+          <w:szCs w:val="24"/>
+        </w:rPr>
+        <w:t>o</w:t>
+      </w:r>
+      <w:r>
+        <w:rPr>
+          <w:rFonts w:ascii="Arial" w:hAnsi="Arial" w:cs="Arial"/>
+          <w:sz w:val="24"/>
+          <w:szCs w:val="24"/>
+        </w:rPr>
+        <w:t xml:space="preserve"> produtor de preferência. </w:t>
       </w:r>
     </w:p>
     <w:p>
@@ -10599,9 +10510,9 @@
           <w:ilvl w:val="0"/>
           <w:numId w:val="49"/>
         </w:numPr>
+        <w:ind w:left="360"/>
         <w:rPr>
           <w:rFonts w:ascii="Arial" w:hAnsi="Arial" w:cs="Arial"/>
-          <w:color w:val="8DB3E2" w:themeColor="text2" w:themeTint="66"/>
           <w:sz w:val="24"/>
           <w:szCs w:val="24"/>
         </w:rPr>
@@ -10609,12 +10520,150 @@
       <w:r>
         <w:rPr>
           <w:rFonts w:ascii="Arial" w:hAnsi="Arial" w:cs="Arial"/>
-          <w:color w:val="8DB3E2" w:themeColor="text2" w:themeTint="66"/>
           <w:sz w:val="24"/>
           <w:szCs w:val="24"/>
         </w:rPr>
-        <w:t>A transação desses dados para os produtores em questão (caso seja realizado seja realizado pelo site), assim o pedido será redirecionado pelo sistema para os produtores que informaram a sua disponibilidade em atender o pedido, assim será devolvido informações cruciais ao cliente para ser confirmado o pedido e quais produtores atenderão ao mesmo. Caso seja feito o pedido diretamente para o produtor, o ele devera inserir as informações do pedido no sistema para o seu gerenciamento, e até mesmo solicitar quantidade restante, caso ele não tenha disponibilidade do total requerido.</w:t>
-      </w:r>
+        <w:t>A transação desses dados para os produtores em questão (ca</w:t>
+      </w:r>
+      <w:r>
+        <w:rPr>
+          <w:rFonts w:ascii="Arial" w:hAnsi="Arial" w:cs="Arial"/>
+          <w:sz w:val="24"/>
+          <w:szCs w:val="24"/>
+        </w:rPr>
+        <w:t>so seja realizado</w:t>
+      </w:r>
+      <w:r>
+        <w:rPr>
+          <w:rFonts w:ascii="Arial" w:hAnsi="Arial" w:cs="Arial"/>
+          <w:sz w:val="24"/>
+          <w:szCs w:val="24"/>
+        </w:rPr>
+        <w:t xml:space="preserve"> pelo site), </w:t>
+      </w:r>
+      <w:r>
+        <w:rPr>
+          <w:rFonts w:ascii="Arial" w:hAnsi="Arial" w:cs="Arial"/>
+          <w:sz w:val="24"/>
+          <w:szCs w:val="24"/>
+        </w:rPr>
+        <w:t>assim o sistema deve ser direcionado aos produtores, que terão um tempo para avaliar suas disponibilidades em atender o mesmo</w:t>
+      </w:r>
+      <w:r>
+        <w:rPr>
+          <w:rFonts w:ascii="Arial" w:hAnsi="Arial" w:cs="Arial"/>
+          <w:sz w:val="24"/>
+          <w:szCs w:val="24"/>
+        </w:rPr>
+        <w:t>,</w:t>
+      </w:r>
+      <w:r>
+        <w:rPr>
+          <w:rFonts w:ascii="Arial" w:hAnsi="Arial" w:cs="Arial"/>
+          <w:sz w:val="24"/>
+          <w:szCs w:val="24"/>
+        </w:rPr>
+        <w:t xml:space="preserve"> completo ou parcialmente</w:t>
+      </w:r>
+      <w:r>
+        <w:rPr>
+          <w:rFonts w:ascii="Arial" w:hAnsi="Arial" w:cs="Arial"/>
+          <w:sz w:val="24"/>
+          <w:szCs w:val="24"/>
+        </w:rPr>
+        <w:t xml:space="preserve">. Caso o pedido seja senado completamente, por um ou mais produtores ele já será automaticamente concluído, caso não, uma resposta será emitida ao cliente, informando se a quantidade conseguida será aceita. </w:t>
+      </w:r>
+      <w:r>
+        <w:rPr>
+          <w:rFonts w:ascii="Arial" w:hAnsi="Arial" w:cs="Arial"/>
+          <w:sz w:val="24"/>
+          <w:szCs w:val="24"/>
+        </w:rPr>
+        <w:t>Caso seja feito o pedido</w:t>
+      </w:r>
+      <w:r>
+        <w:rPr>
+          <w:rFonts w:ascii="Arial" w:hAnsi="Arial" w:cs="Arial"/>
+          <w:sz w:val="24"/>
+          <w:szCs w:val="24"/>
+        </w:rPr>
+        <w:t xml:space="preserve"> diretamente para o produtor, ele deverá</w:t>
+      </w:r>
+      <w:r>
+        <w:rPr>
+          <w:rFonts w:ascii="Arial" w:hAnsi="Arial" w:cs="Arial"/>
+          <w:sz w:val="24"/>
+          <w:szCs w:val="24"/>
+        </w:rPr>
+        <w:t xml:space="preserve"> inserir as informações do pedido no sistema</w:t>
+      </w:r>
+      <w:r>
+        <w:rPr>
+          <w:rFonts w:ascii="Arial" w:hAnsi="Arial" w:cs="Arial"/>
+          <w:sz w:val="24"/>
+          <w:szCs w:val="24"/>
+        </w:rPr>
+        <w:t>, assim o sistema pode fazer o</w:t>
+      </w:r>
+      <w:r>
+        <w:rPr>
+          <w:rFonts w:ascii="Arial" w:hAnsi="Arial" w:cs="Arial"/>
+          <w:sz w:val="24"/>
+          <w:szCs w:val="24"/>
+        </w:rPr>
+        <w:t xml:space="preserve"> gerenciamento, e até mesmo </w:t>
+      </w:r>
+      <w:r>
+        <w:rPr>
+          <w:rFonts w:ascii="Arial" w:hAnsi="Arial" w:cs="Arial"/>
+          <w:sz w:val="24"/>
+          <w:szCs w:val="24"/>
+        </w:rPr>
+        <w:lastRenderedPageBreak/>
+        <w:t>solicit</w:t>
+      </w:r>
+      <w:r>
+        <w:rPr>
+          <w:rFonts w:ascii="Arial" w:hAnsi="Arial" w:cs="Arial"/>
+          <w:sz w:val="24"/>
+          <w:szCs w:val="24"/>
+        </w:rPr>
+        <w:t>ar quantidade restante, caso o produtor principal</w:t>
+      </w:r>
+      <w:r>
+        <w:rPr>
+          <w:rFonts w:ascii="Arial" w:hAnsi="Arial" w:cs="Arial"/>
+          <w:sz w:val="24"/>
+          <w:szCs w:val="24"/>
+        </w:rPr>
+        <w:t xml:space="preserve"> não tenha </w:t>
+      </w:r>
+      <w:r>
+        <w:rPr>
+          <w:rFonts w:ascii="Arial" w:hAnsi="Arial" w:cs="Arial"/>
+          <w:sz w:val="24"/>
+          <w:szCs w:val="24"/>
+        </w:rPr>
+        <w:t xml:space="preserve">á </w:t>
+      </w:r>
+      <w:r>
+        <w:rPr>
+          <w:rFonts w:ascii="Arial" w:hAnsi="Arial" w:cs="Arial"/>
+          <w:sz w:val="24"/>
+          <w:szCs w:val="24"/>
+        </w:rPr>
+        <w:t>dis</w:t>
+      </w:r>
+      <w:r>
+        <w:rPr>
+          <w:rFonts w:ascii="Arial" w:hAnsi="Arial" w:cs="Arial"/>
+          <w:sz w:val="24"/>
+          <w:szCs w:val="24"/>
+        </w:rPr>
+        <w:t>ponibilidade do total para sanar o pedido.</w:t>
+      </w:r>
+      <w:bookmarkStart w:id="29" w:name="_GoBack"/>
+      <w:bookmarkEnd w:id="29"/>
     </w:p>
     <w:p>
       <w:pPr>
@@ -10635,7 +10684,6 @@
           <w:sz w:val="24"/>
           <w:szCs w:val="24"/>
         </w:rPr>
-        <w:lastRenderedPageBreak/>
         <w:t xml:space="preserve">A saída onde deve ser feita a alteração do pedido para a venda, emitindo nota com especificações como, nome do cliente, do produtor, descrição do produto, quantidade entre outros. </w:t>
       </w:r>
     </w:p>
@@ -10677,20 +10725,20 @@
           <w:numId w:val="24"/>
         </w:numPr>
       </w:pPr>
-      <w:bookmarkStart w:id="29" w:name="_Toc422155359"/>
-      <w:bookmarkStart w:id="30" w:name="_Toc422419465"/>
+      <w:bookmarkStart w:id="30" w:name="_Toc422155359"/>
+      <w:bookmarkStart w:id="31" w:name="_Toc422419465"/>
       <w:r>
         <w:t>REQUISITOS FUNCIONAIS</w:t>
       </w:r>
-      <w:bookmarkEnd w:id="29"/>
       <w:bookmarkEnd w:id="30"/>
+      <w:bookmarkEnd w:id="31"/>
     </w:p>
     <w:p>
       <w:pPr>
         <w:pStyle w:val="Seo3"/>
       </w:pPr>
-      <w:bookmarkStart w:id="31" w:name="_Toc422155360"/>
-      <w:bookmarkStart w:id="32" w:name="_Toc422419466"/>
+      <w:bookmarkStart w:id="32" w:name="_Toc422155360"/>
+      <w:bookmarkStart w:id="33" w:name="_Toc422419466"/>
       <w:r>
         <w:rPr>
           <w:rStyle w:val="CorpodetextoChar"/>
@@ -10700,8 +10748,8 @@
       <w:r>
         <w:t>Gerenciar Pedido</w:t>
       </w:r>
-      <w:bookmarkEnd w:id="31"/>
       <w:bookmarkEnd w:id="32"/>
+      <w:bookmarkEnd w:id="33"/>
     </w:p>
     <w:p>
       <w:pPr>
@@ -10727,13 +10775,13 @@
       <w:pPr>
         <w:pStyle w:val="Seo3"/>
       </w:pPr>
-      <w:bookmarkStart w:id="33" w:name="_Toc422155361"/>
-      <w:bookmarkStart w:id="34" w:name="_Toc422419467"/>
+      <w:bookmarkStart w:id="34" w:name="_Toc422155361"/>
+      <w:bookmarkStart w:id="35" w:name="_Toc422419467"/>
       <w:r>
         <w:t>RF02- Gerenciar Cliente</w:t>
       </w:r>
-      <w:bookmarkEnd w:id="33"/>
       <w:bookmarkEnd w:id="34"/>
+      <w:bookmarkEnd w:id="35"/>
     </w:p>
     <w:p>
       <w:pPr>
@@ -10760,13 +10808,13 @@
           <w:b w:val="0"/>
         </w:rPr>
       </w:pPr>
-      <w:bookmarkStart w:id="35" w:name="_Toc422155362"/>
-      <w:bookmarkStart w:id="36" w:name="_Toc422419468"/>
+      <w:bookmarkStart w:id="36" w:name="_Toc422155362"/>
+      <w:bookmarkStart w:id="37" w:name="_Toc422419468"/>
       <w:r>
         <w:t>RF03- Gerenciar Atendimento do Pedido</w:t>
       </w:r>
-      <w:bookmarkEnd w:id="35"/>
       <w:bookmarkEnd w:id="36"/>
+      <w:bookmarkEnd w:id="37"/>
       <w:r>
         <w:rPr>
           <w:rStyle w:val="CorpodetextoChar"/>
@@ -10816,13 +10864,13 @@
           <w:b w:val="0"/>
         </w:rPr>
       </w:pPr>
-      <w:bookmarkStart w:id="37" w:name="_Toc422155363"/>
-      <w:bookmarkStart w:id="38" w:name="_Toc422419469"/>
+      <w:bookmarkStart w:id="38" w:name="_Toc422155363"/>
+      <w:bookmarkStart w:id="39" w:name="_Toc422419469"/>
       <w:r>
         <w:t>RF04- Gerenciar Produtor</w:t>
       </w:r>
-      <w:bookmarkEnd w:id="37"/>
       <w:bookmarkEnd w:id="38"/>
+      <w:bookmarkEnd w:id="39"/>
       <w:r>
         <w:rPr>
           <w:rStyle w:val="CorpodetextoChar"/>
@@ -10856,14 +10904,14 @@
           <w:b w:val="0"/>
         </w:rPr>
       </w:pPr>
-      <w:bookmarkStart w:id="39" w:name="_Toc422155364"/>
-      <w:bookmarkStart w:id="40" w:name="_Toc422419470"/>
+      <w:bookmarkStart w:id="40" w:name="_Toc422155364"/>
+      <w:bookmarkStart w:id="41" w:name="_Toc422419470"/>
       <w:r>
         <w:lastRenderedPageBreak/>
         <w:t>RF05- Gerenciar Produtos</w:t>
       </w:r>
-      <w:bookmarkEnd w:id="39"/>
       <w:bookmarkEnd w:id="40"/>
+      <w:bookmarkEnd w:id="41"/>
       <w:r>
         <w:rPr>
           <w:rStyle w:val="CorpodetextoChar"/>
@@ -10923,8 +10971,8 @@
           <w:szCs w:val="26"/>
         </w:rPr>
       </w:pPr>
-      <w:bookmarkStart w:id="41" w:name="_Toc422155365"/>
-      <w:bookmarkStart w:id="42" w:name="_Toc422419471"/>
+      <w:bookmarkStart w:id="42" w:name="_Toc422155365"/>
+      <w:bookmarkStart w:id="43" w:name="_Toc422419471"/>
       <w:r>
         <w:rPr>
           <w:rStyle w:val="CorpodetextoChar"/>
@@ -10934,8 +10982,8 @@
         </w:rPr>
         <w:t>RF06- Gerenciar Notificação</w:t>
       </w:r>
-      <w:bookmarkEnd w:id="41"/>
       <w:bookmarkEnd w:id="42"/>
+      <w:bookmarkEnd w:id="43"/>
     </w:p>
     <w:p>
       <w:pPr>
@@ -11071,14 +11119,14 @@
           <w:numId w:val="24"/>
         </w:numPr>
       </w:pPr>
-      <w:bookmarkStart w:id="43" w:name="_Toc422155366"/>
-      <w:bookmarkStart w:id="44" w:name="_Toc422419472"/>
+      <w:bookmarkStart w:id="44" w:name="_Toc422155366"/>
+      <w:bookmarkStart w:id="45" w:name="_Toc422419472"/>
       <w:r>
         <w:lastRenderedPageBreak/>
         <w:t>REQUISITOS NÃO FUNCIONAIS</w:t>
       </w:r>
-      <w:bookmarkEnd w:id="43"/>
       <w:bookmarkEnd w:id="44"/>
+      <w:bookmarkEnd w:id="45"/>
     </w:p>
     <w:p>
       <w:pPr>
@@ -11090,8 +11138,8 @@
           <w:szCs w:val="26"/>
         </w:rPr>
       </w:pPr>
-      <w:bookmarkStart w:id="45" w:name="_Toc422155367"/>
-      <w:bookmarkStart w:id="46" w:name="_Toc422419473"/>
+      <w:bookmarkStart w:id="46" w:name="_Toc422155367"/>
+      <w:bookmarkStart w:id="47" w:name="_Toc422419473"/>
       <w:r>
         <w:rPr>
           <w:rStyle w:val="CorpodetextoChar"/>
@@ -11104,8 +11152,8 @@
       <w:r>
         <w:t>Usabilidade</w:t>
       </w:r>
-      <w:bookmarkEnd w:id="45"/>
       <w:bookmarkEnd w:id="46"/>
+      <w:bookmarkEnd w:id="47"/>
       <w:r>
         <w:rPr>
           <w:rStyle w:val="CorpodetextoChar"/>
@@ -11133,13 +11181,13 @@
       <w:pPr>
         <w:pStyle w:val="Seo3"/>
       </w:pPr>
-      <w:bookmarkStart w:id="47" w:name="_Toc422155368"/>
-      <w:bookmarkStart w:id="48" w:name="_Toc422419474"/>
+      <w:bookmarkStart w:id="48" w:name="_Toc422155368"/>
+      <w:bookmarkStart w:id="49" w:name="_Toc422419474"/>
       <w:r>
         <w:t>RNF02- Manutenibilidade</w:t>
       </w:r>
-      <w:bookmarkEnd w:id="47"/>
       <w:bookmarkEnd w:id="48"/>
+      <w:bookmarkEnd w:id="49"/>
     </w:p>
     <w:p>
       <w:pPr>
@@ -11159,13 +11207,13 @@
       <w:pPr>
         <w:pStyle w:val="Seo3"/>
       </w:pPr>
-      <w:bookmarkStart w:id="49" w:name="_Toc422155369"/>
-      <w:bookmarkStart w:id="50" w:name="_Toc422419475"/>
+      <w:bookmarkStart w:id="50" w:name="_Toc422155369"/>
+      <w:bookmarkStart w:id="51" w:name="_Toc422419475"/>
       <w:r>
         <w:t>RNF03- Segurança</w:t>
       </w:r>
-      <w:bookmarkEnd w:id="49"/>
       <w:bookmarkEnd w:id="50"/>
+      <w:bookmarkEnd w:id="51"/>
     </w:p>
     <w:p>
       <w:pPr>
@@ -11190,16 +11238,16 @@
       <w:pPr>
         <w:pStyle w:val="Seo3"/>
       </w:pPr>
-      <w:bookmarkStart w:id="51" w:name="_Toc422155370"/>
-      <w:bookmarkStart w:id="52" w:name="_Toc422419476"/>
+      <w:bookmarkStart w:id="52" w:name="_Toc422155370"/>
+      <w:bookmarkStart w:id="53" w:name="_Toc422419476"/>
       <w:r>
         <w:t>RNF04-</w:t>
       </w:r>
       <w:r>
         <w:t xml:space="preserve"> Qualidade</w:t>
       </w:r>
-      <w:bookmarkEnd w:id="51"/>
       <w:bookmarkEnd w:id="52"/>
+      <w:bookmarkEnd w:id="53"/>
     </w:p>
     <w:p>
       <w:pPr>
@@ -11450,8 +11498,6 @@
         </w:rPr>
         <w:t xml:space="preserve">Sobre os relativos aspectos do projeto entende-se que a funcionalidade proposta pelo mesmo, terá uma interação simples com o usuário, que é um dos grandes pontos a serem empregados já que os mesmo são leigos em habilidades informáticas. O baixo custo sendo que o desenvolvedor será alguém que participação intensa na cooperativa e não fara o software por um valor alto, mas somente para suprir suas necessidades básicas. A agrangencia do projeto foi avaliada sobre todas as funcionalidades que o sistema emprega tais como, controlamento </w:t>
       </w:r>
-      <w:bookmarkStart w:id="53" w:name="_GoBack"/>
-      <w:bookmarkEnd w:id="53"/>
     </w:p>
     <w:p>
       <w:pPr>
@@ -24799,14 +24845,7 @@
           <w:sz w:val="20"/>
           <w:szCs w:val="20"/>
         </w:rPr>
-        <w:t>DCA-FEEC-UNICAMP</w:t>
-      </w:r>
-      <w:r>
-        <w:rPr>
-          <w:sz w:val="20"/>
-          <w:szCs w:val="20"/>
-        </w:rPr>
-        <w:t xml:space="preserve">, </w:t>
+        <w:t xml:space="preserve">DCA-FEEC-UNICAMP, </w:t>
       </w:r>
       <w:r>
         <w:rPr>
@@ -25053,6 +25092,77 @@
     </w:p>
     <w:p>
       <w:pPr>
+        <w:spacing w:line="240" w:lineRule="auto"/>
+        <w:jc w:val="left"/>
+        <w:rPr>
+          <w:rFonts w:ascii="Times New Roman" w:hAnsi="Times New Roman" w:cs="Times New Roman"/>
+          <w:lang w:val="pt-BR" w:eastAsia="pt-BR"/>
+        </w:rPr>
+      </w:pPr>
+      <w:r>
+        <w:rPr>
+          <w:rStyle w:val="CitaoHTML"/>
+          <w:rFonts w:ascii="Times New Roman" w:hAnsi="Times New Roman" w:cs="Times New Roman"/>
+          <w:b/>
+          <w:i w:val="0"/>
+        </w:rPr>
+        <w:lastRenderedPageBreak/>
+        <w:t xml:space="preserve">COOPERCONBRASIL, </w:t>
+      </w:r>
+      <w:r>
+        <w:rPr>
+          <w:rFonts w:ascii="Times New Roman" w:hAnsi="Times New Roman" w:cs="Times New Roman"/>
+          <w:lang w:val="pt-BR" w:eastAsia="pt-BR"/>
+        </w:rPr>
+        <w:t>Cooperativa Central da Construção Civil, Artigo de definição de elementos em cooper</w:t>
+      </w:r>
+      <w:r>
+        <w:rPr>
+          <w:rFonts w:ascii="Times New Roman" w:hAnsi="Times New Roman" w:cs="Times New Roman"/>
+          <w:lang w:val="pt-BR" w:eastAsia="pt-BR"/>
+        </w:rPr>
+        <w:t>ativas,</w:t>
+      </w:r>
+      <w:r>
+        <w:rPr>
+          <w:rFonts w:ascii="Times New Roman" w:hAnsi="Times New Roman" w:cs="Times New Roman"/>
+          <w:lang w:val="pt-BR" w:eastAsia="pt-BR"/>
+        </w:rPr>
+        <w:t xml:space="preserve"> Introdução,</w:t>
+      </w:r>
+      <w:r>
+        <w:rPr>
+          <w:rFonts w:ascii="Times New Roman" w:hAnsi="Times New Roman" w:cs="Times New Roman"/>
+          <w:lang w:val="pt-BR" w:eastAsia="pt-BR"/>
+        </w:rPr>
+        <w:t xml:space="preserve"> Disponivel em: </w:t>
+      </w:r>
+      <w:hyperlink r:id="rId40" w:history="1">
+        <w:r>
+          <w:rPr>
+            <w:rStyle w:val="Hyperlink"/>
+            <w:rFonts w:ascii="Times New Roman" w:hAnsi="Times New Roman" w:cs="Times New Roman"/>
+            <w:lang w:val="pt-BR" w:eastAsia="pt-BR"/>
+          </w:rPr>
+          <w:t>http://www.cooperconbrasil.com.br/sites/default/files/Uma%20defini%C3%A7%C3%A3o.pdf</w:t>
+        </w:r>
+      </w:hyperlink>
+      <w:r>
+        <w:rPr>
+          <w:rFonts w:ascii="Times New Roman" w:hAnsi="Times New Roman" w:cs="Times New Roman"/>
+          <w:lang w:val="pt-BR" w:eastAsia="pt-BR"/>
+        </w:rPr>
+        <w:t>, Acessado em: 30/11/2015 as 19:05.</w:t>
+      </w:r>
+    </w:p>
+    <w:p>
+      <w:pPr>
+        <w:pStyle w:val="Corpodetexto"/>
+        <w:ind w:firstLine="0"/>
+      </w:pPr>
+    </w:p>
+    <w:p>
+      <w:pPr>
         <w:pStyle w:val="Corpodetexto"/>
         <w:ind w:firstLine="0"/>
         <w:jc w:val="left"/>
@@ -25060,35 +25170,6 @@
           <w:rFonts w:ascii="Times New Roman" w:hAnsi="Times New Roman" w:cs="Times New Roman"/>
         </w:rPr>
       </w:pPr>
-      <w:r>
-        <w:rPr>
-          <w:rFonts w:ascii="Times New Roman" w:hAnsi="Times New Roman" w:cs="Times New Roman"/>
-          <w:b/>
-        </w:rPr>
-        <w:lastRenderedPageBreak/>
-        <w:t xml:space="preserve">INF, </w:t>
-      </w:r>
-      <w:r>
-        <w:rPr>
-          <w:rFonts w:ascii="Times New Roman" w:hAnsi="Times New Roman" w:cs="Times New Roman"/>
-        </w:rPr>
-        <w:t xml:space="preserve">Disponivel em: </w:t>
-      </w:r>
-      <w:hyperlink r:id="rId40" w:history="1">
-        <w:r>
-          <w:rPr>
-            <w:rStyle w:val="Hyperlink"/>
-            <w:rFonts w:ascii="Times New Roman" w:hAnsi="Times New Roman" w:cs="Times New Roman"/>
-          </w:rPr>
-          <w:t>http://www.inf.ufpr.br/silvia/ESNovo/UML/pdf/DiagSeqAl.pdf</w:t>
-        </w:r>
-      </w:hyperlink>
-      <w:r>
-        <w:rPr>
-          <w:rFonts w:ascii="Times New Roman" w:hAnsi="Times New Roman" w:cs="Times New Roman"/>
-        </w:rPr>
-        <w:t>, Acessado em: 22/05/15.</w:t>
-      </w:r>
     </w:p>
     <w:p>
       <w:pPr>
@@ -25099,6 +25180,34 @@
           <w:rFonts w:ascii="Times New Roman" w:hAnsi="Times New Roman" w:cs="Times New Roman"/>
         </w:rPr>
       </w:pPr>
+      <w:r>
+        <w:rPr>
+          <w:rFonts w:ascii="Times New Roman" w:hAnsi="Times New Roman" w:cs="Times New Roman"/>
+          <w:b/>
+        </w:rPr>
+        <w:t xml:space="preserve">INF, </w:t>
+      </w:r>
+      <w:r>
+        <w:rPr>
+          <w:rFonts w:ascii="Times New Roman" w:hAnsi="Times New Roman" w:cs="Times New Roman"/>
+        </w:rPr>
+        <w:t xml:space="preserve">Disponivel em: </w:t>
+      </w:r>
+      <w:hyperlink r:id="rId41" w:history="1">
+        <w:r>
+          <w:rPr>
+            <w:rStyle w:val="Hyperlink"/>
+            <w:rFonts w:ascii="Times New Roman" w:hAnsi="Times New Roman" w:cs="Times New Roman"/>
+          </w:rPr>
+          <w:t>http://www.inf.ufpr.br/silvia/ESNovo/UML/pdf/DiagSeqAl.pdf</w:t>
+        </w:r>
+      </w:hyperlink>
+      <w:r>
+        <w:rPr>
+          <w:rFonts w:ascii="Times New Roman" w:hAnsi="Times New Roman" w:cs="Times New Roman"/>
+        </w:rPr>
+        <w:t>, Acessado em: 22/05/15.</w:t>
+      </w:r>
     </w:p>
     <w:p>
       <w:pPr>
@@ -25109,41 +25218,6 @@
           <w:rFonts w:ascii="Times New Roman" w:hAnsi="Times New Roman" w:cs="Times New Roman"/>
         </w:rPr>
       </w:pPr>
-      <w:r>
-        <w:rPr>
-          <w:rFonts w:ascii="Times New Roman" w:hAnsi="Times New Roman" w:cs="Times New Roman"/>
-          <w:b/>
-        </w:rPr>
-        <w:t>SOBER</w:t>
-      </w:r>
-      <w:r>
-        <w:rPr>
-          <w:rFonts w:ascii="Times New Roman" w:hAnsi="Times New Roman" w:cs="Times New Roman"/>
-          <w:b/>
-        </w:rPr>
-        <w:t xml:space="preserve">, </w:t>
-      </w:r>
-      <w:r>
-        <w:rPr>
-          <w:rFonts w:ascii="Times New Roman" w:hAnsi="Times New Roman" w:cs="Times New Roman"/>
-        </w:rPr>
-        <w:t xml:space="preserve">Disponivel em: </w:t>
-      </w:r>
-      <w:hyperlink r:id="rId41" w:history="1">
-        <w:r>
-          <w:rPr>
-            <w:rStyle w:val="Hyperlink"/>
-            <w:rFonts w:ascii="Times New Roman" w:hAnsi="Times New Roman" w:cs="Times New Roman"/>
-          </w:rPr>
-          <w:t>http://www.sober.org.br/palestra/2/955.pdf</w:t>
-        </w:r>
-      </w:hyperlink>
-      <w:r>
-        <w:rPr>
-          <w:rFonts w:ascii="Times New Roman" w:hAnsi="Times New Roman" w:cs="Times New Roman"/>
-        </w:rPr>
-        <w:t>, Acessado em: 24/05/15.</w:t>
-      </w:r>
     </w:p>
     <w:p>
       <w:pPr>
@@ -25154,6 +25228,41 @@
           <w:rFonts w:ascii="Times New Roman" w:hAnsi="Times New Roman" w:cs="Times New Roman"/>
         </w:rPr>
       </w:pPr>
+      <w:r>
+        <w:rPr>
+          <w:rFonts w:ascii="Times New Roman" w:hAnsi="Times New Roman" w:cs="Times New Roman"/>
+          <w:b/>
+        </w:rPr>
+        <w:t>SOBER</w:t>
+      </w:r>
+      <w:r>
+        <w:rPr>
+          <w:rFonts w:ascii="Times New Roman" w:hAnsi="Times New Roman" w:cs="Times New Roman"/>
+          <w:b/>
+        </w:rPr>
+        <w:t xml:space="preserve">, </w:t>
+      </w:r>
+      <w:r>
+        <w:rPr>
+          <w:rFonts w:ascii="Times New Roman" w:hAnsi="Times New Roman" w:cs="Times New Roman"/>
+        </w:rPr>
+        <w:t xml:space="preserve">Disponivel em: </w:t>
+      </w:r>
+      <w:hyperlink r:id="rId42" w:history="1">
+        <w:r>
+          <w:rPr>
+            <w:rStyle w:val="Hyperlink"/>
+            <w:rFonts w:ascii="Times New Roman" w:hAnsi="Times New Roman" w:cs="Times New Roman"/>
+          </w:rPr>
+          <w:t>http://www.sober.org.br/palestra/2/955.pdf</w:t>
+        </w:r>
+      </w:hyperlink>
+      <w:r>
+        <w:rPr>
+          <w:rFonts w:ascii="Times New Roman" w:hAnsi="Times New Roman" w:cs="Times New Roman"/>
+        </w:rPr>
+        <w:t>, Acessado em: 24/05/15.</w:t>
+      </w:r>
     </w:p>
     <w:p>
       <w:pPr>
@@ -25164,6 +25273,16 @@
           <w:rFonts w:ascii="Times New Roman" w:hAnsi="Times New Roman" w:cs="Times New Roman"/>
         </w:rPr>
       </w:pPr>
+    </w:p>
+    <w:p>
+      <w:pPr>
+        <w:pStyle w:val="Corpodetexto"/>
+        <w:ind w:firstLine="0"/>
+        <w:jc w:val="left"/>
+        <w:rPr>
+          <w:rFonts w:ascii="Times New Roman" w:hAnsi="Times New Roman" w:cs="Times New Roman"/>
+        </w:rPr>
+      </w:pPr>
       <w:r>
         <w:rPr>
           <w:rFonts w:ascii="Times New Roman" w:hAnsi="Times New Roman" w:cs="Times New Roman"/>
@@ -25184,7 +25303,7 @@
         </w:rPr>
         <w:t xml:space="preserve">Disponivel em: </w:t>
       </w:r>
-      <w:hyperlink r:id="rId42" w:history="1">
+      <w:hyperlink r:id="rId43" w:history="1">
         <w:r>
           <w:rPr>
             <w:rStyle w:val="Hyperlink"/>
@@ -25213,8 +25332,8 @@
           <w:lang w:val="pt-BR"/>
         </w:rPr>
         <w:sectPr>
-          <w:headerReference w:type="default" r:id="rId43"/>
-          <w:headerReference w:type="first" r:id="rId44"/>
+          <w:headerReference w:type="default" r:id="rId44"/>
+          <w:headerReference w:type="first" r:id="rId45"/>
           <w:type w:val="nextColumn"/>
           <w:pgSz w:w="11907" w:h="16839" w:orient="landscape" w:code="9"/>
           <w:pgMar w:top="1701" w:right="1134" w:bottom="1134" w:left="1701" w:header="709" w:footer="709" w:gutter="0"/>
@@ -25289,7 +25408,7 @@
                     <pic:cNvPicPr/>
                   </pic:nvPicPr>
                   <pic:blipFill>
-                    <a:blip r:embed="rId45" cstate="print">
+                    <a:blip r:embed="rId46" cstate="print">
                       <a:extLst>
                         <a:ext uri="{28A0092B-C50C-407E-A947-70E740481C1C}">
                           <a14:useLocalDpi xmlns:a14="http://schemas.microsoft.com/office/drawing/2010/main" val="0"/>
@@ -25429,7 +25548,7 @@
                     <pic:cNvPicPr/>
                   </pic:nvPicPr>
                   <pic:blipFill>
-                    <a:blip r:embed="rId46">
+                    <a:blip r:embed="rId47">
                       <a:extLst>
                         <a:ext uri="{28A0092B-C50C-407E-A947-70E740481C1C}">
                           <a14:useLocalDpi xmlns:a14="http://schemas.microsoft.com/office/drawing/2010/main" val="0"/>
@@ -25597,7 +25716,7 @@
         <w:noProof/>
         <w:lang w:val="pt-BR"/>
       </w:rPr>
-      <w:t>23</w:t>
+      <w:t>18</w:t>
     </w:r>
     <w:r>
       <w:fldChar w:fldCharType="end"/>
@@ -31961,6 +32080,18 @@
       <w:u w:val="single"/>
     </w:rPr>
   </w:style>
+  <w:style w:type="character" w:styleId="CitaoHTML">
+    <w:name w:val="HTML Cite"/>
+    <w:basedOn w:val="Fontepargpadro"/>
+    <w:uiPriority w:val="99"/>
+    <w:semiHidden/>
+    <w:unhideWhenUsed/>
+    <w:rsid w:val="008A36C5"/>
+    <w:rPr>
+      <w:i/>
+      <w:iCs/>
+    </w:rPr>
+  </w:style>
 </w:styles>
 </file>
 
@@ -32427,7 +32558,7 @@
 </file>
 
 <file path=customXml/itemProps1.xml><?xml version="1.0" encoding="utf-8"?>
-<ds:datastoreItem xmlns:ds="http://schemas.openxmlformats.org/officeDocument/2006/customXml" ds:itemID="{0B5257E4-AA17-426F-80DC-5398DCF7DCF8}">
+<ds:datastoreItem xmlns:ds="http://schemas.openxmlformats.org/officeDocument/2006/customXml" ds:itemID="{206CED7F-7BC0-437D-B491-C0F4B33F4C0A}">
   <ds:schemaRefs>
     <ds:schemaRef ds:uri="http://schemas.openxmlformats.org/officeDocument/2006/bibliography"/>
   </ds:schemaRefs>

</xml_diff>

<commit_message>
Acerto dos casos de uso
</commit_message>
<xml_diff>
--- a/TCC 2015/TCC/Trabalho de Conclusão de Curso - Douglas Álex Américo 4.docx
+++ b/TCC 2015/TCC/Trabalho de Conclusão de Curso - Douglas Álex Américo 4.docx
@@ -135,7 +135,7 @@
           </mc:Choice>
           <mc:Fallback>
             <w:pict>
-              <v:group w14:anchorId="74E74234" id="Group 2" o:spid="_x0000_s1026" style="position:absolute;margin-left:-.15pt;margin-top:-4.9pt;width:450pt;height:83.8pt;z-index:251659776" coordorigin="1701,1600" coordsize="9000,1676" o:gfxdata="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">
+              <v:group w14:anchorId="12ECB451" id="Group 2" o:spid="_x0000_s1026" style="position:absolute;margin-left:-.15pt;margin-top:-4.9pt;width:450pt;height:83.8pt;z-index:251659776" coordorigin="1701,1600" coordsize="9000,1676" o:gfxdata="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">
                 <v:shapetype id="_x0000_t75" coordsize="21600,21600" o:spt="75" o:preferrelative="t" path="m@4@5l@4@11@9@11@9@5xe" filled="f" stroked="f">
                   <v:stroke joinstyle="miter"/>
                   <v:formulas>
@@ -10662,8 +10662,6 @@
         </w:rPr>
         <w:t>ponibilidade do total para sanar o pedido.</w:t>
       </w:r>
-      <w:bookmarkStart w:id="29" w:name="_GoBack"/>
-      <w:bookmarkEnd w:id="29"/>
     </w:p>
     <w:p>
       <w:pPr>
@@ -10725,31 +10723,31 @@
           <w:numId w:val="24"/>
         </w:numPr>
       </w:pPr>
-      <w:bookmarkStart w:id="30" w:name="_Toc422155359"/>
-      <w:bookmarkStart w:id="31" w:name="_Toc422419465"/>
+      <w:bookmarkStart w:id="29" w:name="_Toc422155359"/>
+      <w:bookmarkStart w:id="30" w:name="_Toc422419465"/>
       <w:r>
         <w:t>REQUISITOS FUNCIONAIS</w:t>
       </w:r>
+      <w:bookmarkEnd w:id="29"/>
       <w:bookmarkEnd w:id="30"/>
+    </w:p>
+    <w:p>
+      <w:pPr>
+        <w:pStyle w:val="Seo3"/>
+      </w:pPr>
+      <w:bookmarkStart w:id="31" w:name="_Toc422155360"/>
+      <w:bookmarkStart w:id="32" w:name="_Toc422419466"/>
+      <w:r>
+        <w:rPr>
+          <w:rStyle w:val="CorpodetextoChar"/>
+        </w:rPr>
+        <w:t xml:space="preserve">RF01- </w:t>
+      </w:r>
+      <w:r>
+        <w:t>Gerenciar Pedido</w:t>
+      </w:r>
       <w:bookmarkEnd w:id="31"/>
-    </w:p>
-    <w:p>
-      <w:pPr>
-        <w:pStyle w:val="Seo3"/>
-      </w:pPr>
-      <w:bookmarkStart w:id="32" w:name="_Toc422155360"/>
-      <w:bookmarkStart w:id="33" w:name="_Toc422419466"/>
-      <w:r>
-        <w:rPr>
-          <w:rStyle w:val="CorpodetextoChar"/>
-        </w:rPr>
-        <w:t xml:space="preserve">RF01- </w:t>
-      </w:r>
-      <w:r>
-        <w:t>Gerenciar Pedido</w:t>
-      </w:r>
       <w:bookmarkEnd w:id="32"/>
-      <w:bookmarkEnd w:id="33"/>
     </w:p>
     <w:p>
       <w:pPr>
@@ -10775,13 +10773,13 @@
       <w:pPr>
         <w:pStyle w:val="Seo3"/>
       </w:pPr>
-      <w:bookmarkStart w:id="34" w:name="_Toc422155361"/>
-      <w:bookmarkStart w:id="35" w:name="_Toc422419467"/>
+      <w:bookmarkStart w:id="33" w:name="_Toc422155361"/>
+      <w:bookmarkStart w:id="34" w:name="_Toc422419467"/>
       <w:r>
         <w:t>RF02- Gerenciar Cliente</w:t>
       </w:r>
+      <w:bookmarkEnd w:id="33"/>
       <w:bookmarkEnd w:id="34"/>
-      <w:bookmarkEnd w:id="35"/>
     </w:p>
     <w:p>
       <w:pPr>
@@ -10808,13 +10806,13 @@
           <w:b w:val="0"/>
         </w:rPr>
       </w:pPr>
-      <w:bookmarkStart w:id="36" w:name="_Toc422155362"/>
-      <w:bookmarkStart w:id="37" w:name="_Toc422419468"/>
+      <w:bookmarkStart w:id="35" w:name="_Toc422155362"/>
+      <w:bookmarkStart w:id="36" w:name="_Toc422419468"/>
       <w:r>
         <w:t>RF03- Gerenciar Atendimento do Pedido</w:t>
       </w:r>
+      <w:bookmarkEnd w:id="35"/>
       <w:bookmarkEnd w:id="36"/>
-      <w:bookmarkEnd w:id="37"/>
       <w:r>
         <w:rPr>
           <w:rStyle w:val="CorpodetextoChar"/>
@@ -10864,13 +10862,13 @@
           <w:b w:val="0"/>
         </w:rPr>
       </w:pPr>
-      <w:bookmarkStart w:id="38" w:name="_Toc422155363"/>
-      <w:bookmarkStart w:id="39" w:name="_Toc422419469"/>
+      <w:bookmarkStart w:id="37" w:name="_Toc422155363"/>
+      <w:bookmarkStart w:id="38" w:name="_Toc422419469"/>
       <w:r>
         <w:t>RF04- Gerenciar Produtor</w:t>
       </w:r>
+      <w:bookmarkEnd w:id="37"/>
       <w:bookmarkEnd w:id="38"/>
-      <w:bookmarkEnd w:id="39"/>
       <w:r>
         <w:rPr>
           <w:rStyle w:val="CorpodetextoChar"/>
@@ -10904,14 +10902,14 @@
           <w:b w:val="0"/>
         </w:rPr>
       </w:pPr>
-      <w:bookmarkStart w:id="40" w:name="_Toc422155364"/>
-      <w:bookmarkStart w:id="41" w:name="_Toc422419470"/>
+      <w:bookmarkStart w:id="39" w:name="_Toc422155364"/>
+      <w:bookmarkStart w:id="40" w:name="_Toc422419470"/>
       <w:r>
         <w:lastRenderedPageBreak/>
         <w:t>RF05- Gerenciar Produtos</w:t>
       </w:r>
+      <w:bookmarkEnd w:id="39"/>
       <w:bookmarkEnd w:id="40"/>
-      <w:bookmarkEnd w:id="41"/>
       <w:r>
         <w:rPr>
           <w:rStyle w:val="CorpodetextoChar"/>
@@ -10971,8 +10969,8 @@
           <w:szCs w:val="26"/>
         </w:rPr>
       </w:pPr>
-      <w:bookmarkStart w:id="42" w:name="_Toc422155365"/>
-      <w:bookmarkStart w:id="43" w:name="_Toc422419471"/>
+      <w:bookmarkStart w:id="41" w:name="_Toc422155365"/>
+      <w:bookmarkStart w:id="42" w:name="_Toc422419471"/>
       <w:r>
         <w:rPr>
           <w:rStyle w:val="CorpodetextoChar"/>
@@ -10982,8 +10980,8 @@
         </w:rPr>
         <w:t>RF06- Gerenciar Notificação</w:t>
       </w:r>
+      <w:bookmarkEnd w:id="41"/>
       <w:bookmarkEnd w:id="42"/>
-      <w:bookmarkEnd w:id="43"/>
     </w:p>
     <w:p>
       <w:pPr>
@@ -11119,14 +11117,14 @@
           <w:numId w:val="24"/>
         </w:numPr>
       </w:pPr>
-      <w:bookmarkStart w:id="44" w:name="_Toc422155366"/>
-      <w:bookmarkStart w:id="45" w:name="_Toc422419472"/>
+      <w:bookmarkStart w:id="43" w:name="_Toc422155366"/>
+      <w:bookmarkStart w:id="44" w:name="_Toc422419472"/>
       <w:r>
         <w:lastRenderedPageBreak/>
         <w:t>REQUISITOS NÃO FUNCIONAIS</w:t>
       </w:r>
+      <w:bookmarkEnd w:id="43"/>
       <w:bookmarkEnd w:id="44"/>
-      <w:bookmarkEnd w:id="45"/>
     </w:p>
     <w:p>
       <w:pPr>
@@ -11138,8 +11136,8 @@
           <w:szCs w:val="26"/>
         </w:rPr>
       </w:pPr>
-      <w:bookmarkStart w:id="46" w:name="_Toc422155367"/>
-      <w:bookmarkStart w:id="47" w:name="_Toc422419473"/>
+      <w:bookmarkStart w:id="45" w:name="_Toc422155367"/>
+      <w:bookmarkStart w:id="46" w:name="_Toc422419473"/>
       <w:r>
         <w:rPr>
           <w:rStyle w:val="CorpodetextoChar"/>
@@ -11152,8 +11150,8 @@
       <w:r>
         <w:t>Usabilidade</w:t>
       </w:r>
+      <w:bookmarkEnd w:id="45"/>
       <w:bookmarkEnd w:id="46"/>
-      <w:bookmarkEnd w:id="47"/>
       <w:r>
         <w:rPr>
           <w:rStyle w:val="CorpodetextoChar"/>
@@ -11181,13 +11179,13 @@
       <w:pPr>
         <w:pStyle w:val="Seo3"/>
       </w:pPr>
-      <w:bookmarkStart w:id="48" w:name="_Toc422155368"/>
-      <w:bookmarkStart w:id="49" w:name="_Toc422419474"/>
+      <w:bookmarkStart w:id="47" w:name="_Toc422155368"/>
+      <w:bookmarkStart w:id="48" w:name="_Toc422419474"/>
       <w:r>
         <w:t>RNF02- Manutenibilidade</w:t>
       </w:r>
+      <w:bookmarkEnd w:id="47"/>
       <w:bookmarkEnd w:id="48"/>
-      <w:bookmarkEnd w:id="49"/>
     </w:p>
     <w:p>
       <w:pPr>
@@ -11207,13 +11205,13 @@
       <w:pPr>
         <w:pStyle w:val="Seo3"/>
       </w:pPr>
-      <w:bookmarkStart w:id="50" w:name="_Toc422155369"/>
-      <w:bookmarkStart w:id="51" w:name="_Toc422419475"/>
+      <w:bookmarkStart w:id="49" w:name="_Toc422155369"/>
+      <w:bookmarkStart w:id="50" w:name="_Toc422419475"/>
       <w:r>
         <w:t>RNF03- Segurança</w:t>
       </w:r>
+      <w:bookmarkEnd w:id="49"/>
       <w:bookmarkEnd w:id="50"/>
-      <w:bookmarkEnd w:id="51"/>
     </w:p>
     <w:p>
       <w:pPr>
@@ -11238,16 +11236,16 @@
       <w:pPr>
         <w:pStyle w:val="Seo3"/>
       </w:pPr>
-      <w:bookmarkStart w:id="52" w:name="_Toc422155370"/>
-      <w:bookmarkStart w:id="53" w:name="_Toc422419476"/>
+      <w:bookmarkStart w:id="51" w:name="_Toc422155370"/>
+      <w:bookmarkStart w:id="52" w:name="_Toc422419476"/>
       <w:r>
         <w:t>RNF04-</w:t>
       </w:r>
       <w:r>
         <w:t xml:space="preserve"> Qualidade</w:t>
       </w:r>
+      <w:bookmarkEnd w:id="51"/>
       <w:bookmarkEnd w:id="52"/>
-      <w:bookmarkEnd w:id="53"/>
     </w:p>
     <w:p>
       <w:pPr>
@@ -11510,16 +11508,16 @@
           <w:lang w:val="pt-BR"/>
         </w:rPr>
       </w:pPr>
-      <w:bookmarkStart w:id="54" w:name="_Toc422155371"/>
-      <w:bookmarkStart w:id="55" w:name="_Toc422419477"/>
+      <w:bookmarkStart w:id="53" w:name="_Toc422155371"/>
+      <w:bookmarkStart w:id="54" w:name="_Toc422419477"/>
       <w:r>
         <w:rPr>
           <w:lang w:val="pt-BR"/>
         </w:rPr>
         <w:t>MODELAGEM DO SISTEMA</w:t>
       </w:r>
+      <w:bookmarkEnd w:id="53"/>
       <w:bookmarkEnd w:id="54"/>
-      <w:bookmarkEnd w:id="55"/>
     </w:p>
     <w:p>
       <w:pPr>
@@ -11701,14 +11699,14 @@
           <w:numId w:val="24"/>
         </w:numPr>
       </w:pPr>
-      <w:bookmarkStart w:id="56" w:name="_Toc422155372"/>
-      <w:bookmarkStart w:id="57" w:name="_Toc422419478"/>
+      <w:bookmarkStart w:id="55" w:name="_Toc422155372"/>
+      <w:bookmarkStart w:id="56" w:name="_Toc422419478"/>
       <w:r>
         <w:lastRenderedPageBreak/>
         <w:t>CASOS DE USO</w:t>
       </w:r>
+      <w:bookmarkEnd w:id="55"/>
       <w:bookmarkEnd w:id="56"/>
-      <w:bookmarkEnd w:id="57"/>
       <w:r>
         <w:t xml:space="preserve"> </w:t>
       </w:r>
@@ -11739,7 +11737,24 @@
           <w:sz w:val="20"/>
           <w:szCs w:val="20"/>
         </w:rPr>
-        <w:t>Os diagramas de casos de uso são importantes para visualizar, especificar e documentar o comportamento de um elemento (BOOCH, 2000).</w:t>
+        <w:t xml:space="preserve">Os diagramas de casos de uso são importantes para visualizar, especificar e documentar o comportamento de um </w:t>
+      </w:r>
+      <w:r>
+        <w:rPr>
+          <w:i/>
+          <w:sz w:val="20"/>
+          <w:szCs w:val="20"/>
+          <w:u w:val="single"/>
+        </w:rPr>
+        <w:t>elemento</w:t>
+      </w:r>
+      <w:r>
+        <w:rPr>
+          <w:i/>
+          <w:sz w:val="20"/>
+          <w:szCs w:val="20"/>
+        </w:rPr>
+        <w:t xml:space="preserve"> (BOOCH, 2000).</w:t>
       </w:r>
     </w:p>
     <w:p>
@@ -11784,7 +11799,22 @@
         </w:numPr>
       </w:pPr>
       <w:r>
-        <w:t xml:space="preserve">Casos de Uso: representam o que acontecem no sistema, </w:t>
+        <w:t>Casos de Uso: represen</w:t>
+      </w:r>
+      <w:r>
+        <w:t>tam o cenário da possível intereção entre o usuário ou outro sistema.</w:t>
+      </w:r>
+    </w:p>
+    <w:p>
+      <w:pPr>
+        <w:pStyle w:val="DescrioCasodeUso"/>
+        <w:numPr>
+          <w:ilvl w:val="0"/>
+          <w:numId w:val="47"/>
+        </w:numPr>
+      </w:pPr>
+      <w:r>
+        <w:t>Includes e Extends representam ligações especiais entre os casos de uso.</w:t>
       </w:r>
     </w:p>
     <w:p>
@@ -11805,10 +11835,10 @@
           <w:lang w:eastAsia="pt-BR"/>
         </w:rPr>
         <w:drawing>
-          <wp:inline distT="0" distB="0" distL="0" distR="0" wp14:anchorId="26DB942C" wp14:editId="50D01587">
-            <wp:extent cx="5760720" cy="5006340"/>
+          <wp:inline distT="0" distB="0" distL="0" distR="0">
+            <wp:extent cx="5760720" cy="4282440"/>
             <wp:effectExtent l="0" t="0" r="0" b="3810"/>
-            <wp:docPr id="32" name="Imagem 32"/>
+            <wp:docPr id="7" name="Imagem 7"/>
             <wp:cNvGraphicFramePr>
               <a:graphicFrameLocks xmlns:a="http://schemas.openxmlformats.org/drawingml/2006/main" noChangeAspect="1"/>
             </wp:cNvGraphicFramePr>
@@ -11816,7 +11846,7 @@
               <a:graphicData uri="http://schemas.openxmlformats.org/drawingml/2006/picture">
                 <pic:pic xmlns:pic="http://schemas.openxmlformats.org/drawingml/2006/picture">
                   <pic:nvPicPr>
-                    <pic:cNvPr id="32" name="Diagrama de Caso de Uso Geral.asta.jpg"/>
+                    <pic:cNvPr id="7" name="Diagrama de Caso de Uso Cliente-Produtor.asta.jpg"/>
                     <pic:cNvPicPr/>
                   </pic:nvPicPr>
                   <pic:blipFill>
@@ -11834,7 +11864,7 @@
                   <pic:spPr>
                     <a:xfrm>
                       <a:off x="0" y="0"/>
-                      <a:ext cx="5760720" cy="5006340"/>
+                      <a:ext cx="5760720" cy="4282440"/>
                     </a:xfrm>
                     <a:prstGeom prst="rect">
                       <a:avLst/>
@@ -11853,9 +11883,10 @@
         <w:jc w:val="center"/>
         <w:rPr>
           <w:rStyle w:val="nfaseSutil"/>
-        </w:rPr>
-      </w:pPr>
-      <w:bookmarkStart w:id="58" w:name="_Toc422421342"/>
+          <w:color w:val="8DB3E2" w:themeColor="text2" w:themeTint="66"/>
+        </w:rPr>
+      </w:pPr>
+      <w:bookmarkStart w:id="57" w:name="_Toc422421342"/>
       <w:r>
         <w:rPr>
           <w:rStyle w:val="nfaseSutil"/>
@@ -11906,7 +11937,196 @@
         </w:rPr>
         <w:t>. Casos de Uso</w:t>
       </w:r>
-      <w:bookmarkEnd w:id="58"/>
+      <w:bookmarkEnd w:id="57"/>
+      <w:r>
+        <w:rPr>
+          <w:rStyle w:val="nfaseSutil"/>
+          <w:color w:val="8DB3E2" w:themeColor="text2" w:themeTint="66"/>
+        </w:rPr>
+        <w:t>, Pedido Cliente ao Produtor</w:t>
+      </w:r>
+    </w:p>
+    <w:p>
+      <w:pPr>
+        <w:pStyle w:val="Legenda"/>
+        <w:ind w:left="720"/>
+        <w:rPr>
+          <w:rStyle w:val="nfaseSutil"/>
+        </w:rPr>
+      </w:pPr>
+      <w:r>
+        <w:rPr>
+          <w:rStyle w:val="nfaseSutil"/>
+        </w:rPr>
+        <w:br w:type="page"/>
+      </w:r>
+    </w:p>
+    <w:p>
+      <w:pPr>
+        <w:pStyle w:val="Legenda"/>
+        <w:numPr>
+          <w:ilvl w:val="2"/>
+          <w:numId w:val="24"/>
+        </w:numPr>
+        <w:rPr>
+          <w:rStyle w:val="nfaseSutil"/>
+        </w:rPr>
+      </w:pPr>
+      <w:r>
+        <w:rPr>
+          <w:rStyle w:val="nfaseSutil"/>
+          <w:b w:val="0"/>
+          <w:i w:val="0"/>
+          <w:color w:val="auto"/>
+          <w:sz w:val="24"/>
+          <w:szCs w:val="24"/>
+          <w:lang w:val="pt-BR"/>
+        </w:rPr>
+        <w:lastRenderedPageBreak/>
+        <w:t>Diagrama de caso de uso representando o pedido sendo feito, com o cliente entrando em contato direto com o produtor, assim toda a movimentação do sistema é cadastrada pelo produtor, que anotará o peido e depois fará a inserção das informações no sistema.</w:t>
+      </w:r>
+    </w:p>
+    <w:p>
+      <w:pPr>
+        <w:pStyle w:val="Legenda"/>
+        <w:rPr>
+          <w:rStyle w:val="nfaseSutil"/>
+          <w:b w:val="0"/>
+          <w:i w:val="0"/>
+          <w:color w:val="auto"/>
+          <w:sz w:val="24"/>
+          <w:szCs w:val="24"/>
+          <w:lang w:val="pt-BR"/>
+        </w:rPr>
+      </w:pPr>
+    </w:p>
+    <w:p>
+      <w:pPr>
+        <w:pStyle w:val="Legenda"/>
+        <w:keepNext/>
+      </w:pPr>
+      <w:r>
+        <w:rPr>
+          <w:i/>
+          <w:iCs/>
+          <w:noProof/>
+          <w:color w:val="404040" w:themeColor="text1" w:themeTint="BF"/>
+          <w:lang w:val="pt-BR" w:eastAsia="pt-BR"/>
+        </w:rPr>
+        <w:drawing>
+          <wp:inline distT="0" distB="0" distL="0" distR="0" wp14:anchorId="2D9FBC6A" wp14:editId="640C0666">
+            <wp:extent cx="5760720" cy="4464685"/>
+            <wp:effectExtent l="0" t="0" r="0" b="0"/>
+            <wp:docPr id="17" name="Imagem 17"/>
+            <wp:cNvGraphicFramePr>
+              <a:graphicFrameLocks xmlns:a="http://schemas.openxmlformats.org/drawingml/2006/main" noChangeAspect="1"/>
+            </wp:cNvGraphicFramePr>
+            <a:graphic xmlns:a="http://schemas.openxmlformats.org/drawingml/2006/main">
+              <a:graphicData uri="http://schemas.openxmlformats.org/drawingml/2006/picture">
+                <pic:pic xmlns:pic="http://schemas.openxmlformats.org/drawingml/2006/picture">
+                  <pic:nvPicPr>
+                    <pic:cNvPr id="17" name="Diagrama de Caso de Uso Cliente-Site.asta.jpg"/>
+                    <pic:cNvPicPr/>
+                  </pic:nvPicPr>
+                  <pic:blipFill>
+                    <a:blip r:embed="rId17">
+                      <a:extLst>
+                        <a:ext uri="{28A0092B-C50C-407E-A947-70E740481C1C}">
+                          <a14:useLocalDpi xmlns:a14="http://schemas.microsoft.com/office/drawing/2010/main" val="0"/>
+                        </a:ext>
+                      </a:extLst>
+                    </a:blip>
+                    <a:stretch>
+                      <a:fillRect/>
+                    </a:stretch>
+                  </pic:blipFill>
+                  <pic:spPr>
+                    <a:xfrm>
+                      <a:off x="0" y="0"/>
+                      <a:ext cx="5760720" cy="4464685"/>
+                    </a:xfrm>
+                    <a:prstGeom prst="rect">
+                      <a:avLst/>
+                    </a:prstGeom>
+                  </pic:spPr>
+                </pic:pic>
+              </a:graphicData>
+            </a:graphic>
+          </wp:inline>
+        </w:drawing>
+      </w:r>
+    </w:p>
+    <w:p>
+      <w:pPr>
+        <w:pStyle w:val="Legenda"/>
+        <w:jc w:val="center"/>
+      </w:pPr>
+      <w:r>
+        <w:t xml:space="preserve">Figura </w:t>
+      </w:r>
+      <w:r>
+        <w:fldChar w:fldCharType="begin"/>
+      </w:r>
+      <w:r>
+        <w:instrText xml:space="preserve"> SEQ Figura \* ARABIC </w:instrText>
+      </w:r>
+      <w:r>
+        <w:fldChar w:fldCharType="separate"/>
+      </w:r>
+      <w:r>
+        <w:rPr>
+          <w:noProof/>
+        </w:rPr>
+        <w:t>6</w:t>
+      </w:r>
+      <w:r>
+        <w:fldChar w:fldCharType="end"/>
+      </w:r>
+      <w:r>
+        <w:t>. Diagrama de Caso de Uso, Pedido Cliente ao Site</w:t>
+      </w:r>
+    </w:p>
+    <w:p>
+      <w:pPr>
+        <w:pStyle w:val="Legenda"/>
+        <w:jc w:val="center"/>
+      </w:pPr>
+    </w:p>
+    <w:p>
+      <w:pPr>
+        <w:pStyle w:val="Legenda"/>
+        <w:numPr>
+          <w:ilvl w:val="2"/>
+          <w:numId w:val="24"/>
+        </w:numPr>
+        <w:rPr>
+          <w:rStyle w:val="nfaseSutil"/>
+        </w:rPr>
+      </w:pPr>
+      <w:r>
+        <w:rPr>
+          <w:rStyle w:val="nfaseSutil"/>
+          <w:b w:val="0"/>
+          <w:i w:val="0"/>
+          <w:color w:val="auto"/>
+          <w:sz w:val="24"/>
+          <w:szCs w:val="24"/>
+          <w:lang w:val="pt-BR"/>
+        </w:rPr>
+        <w:t>Diagrama de caso de uso representando o pedido sendo feito diretamente no site, assim o próprio cliente seleciona seus produtos e a quantidade desejada, depois o sistema entrega essas informações aos produtores, para os mesmos prepararem o produto para a venda.</w:t>
+      </w:r>
+    </w:p>
+    <w:p>
+      <w:pPr>
+        <w:spacing w:line="240" w:lineRule="auto"/>
+        <w:jc w:val="left"/>
+        <w:rPr>
+          <w:rStyle w:val="nfaseSutil"/>
+          <w:b/>
+          <w:sz w:val="18"/>
+          <w:szCs w:val="18"/>
+        </w:rPr>
+      </w:pPr>
       <w:r>
         <w:rPr>
           <w:rStyle w:val="nfaseSutil"/>
@@ -11922,14 +12142,14 @@
           <w:numId w:val="24"/>
         </w:numPr>
       </w:pPr>
-      <w:bookmarkStart w:id="59" w:name="_Toc422155373"/>
-      <w:bookmarkStart w:id="60" w:name="_Toc422419479"/>
+      <w:bookmarkStart w:id="58" w:name="_Toc422155373"/>
+      <w:bookmarkStart w:id="59" w:name="_Toc422419479"/>
       <w:r>
         <w:lastRenderedPageBreak/>
         <w:t>DESCRIÇÃO DOS CASOS DE USO</w:t>
       </w:r>
+      <w:bookmarkEnd w:id="58"/>
       <w:bookmarkEnd w:id="59"/>
-      <w:bookmarkEnd w:id="60"/>
     </w:p>
     <w:p>
       <w:pPr>
@@ -12026,13 +12246,13 @@
             <w:pPr>
               <w:pStyle w:val="Seo3"/>
             </w:pPr>
-            <w:bookmarkStart w:id="61" w:name="_Toc422155374"/>
-            <w:bookmarkStart w:id="62" w:name="_Toc422419480"/>
+            <w:bookmarkStart w:id="60" w:name="_Toc422155374"/>
+            <w:bookmarkStart w:id="61" w:name="_Toc422419480"/>
             <w:r>
               <w:t>Logar</w:t>
             </w:r>
+            <w:bookmarkEnd w:id="60"/>
             <w:bookmarkEnd w:id="61"/>
-            <w:bookmarkEnd w:id="62"/>
           </w:p>
         </w:tc>
       </w:tr>
@@ -12262,123 +12482,9 @@
                 <w:ilvl w:val="0"/>
                 <w:numId w:val="2"/>
               </w:numPr>
-              <w:rPr>
-                <w:color w:val="8DB3E2" w:themeColor="text2" w:themeTint="66"/>
-              </w:rPr>
             </w:pPr>
             <w:r>
-              <w:rPr>
-                <w:color w:val="8DB3E2" w:themeColor="text2" w:themeTint="66"/>
-              </w:rPr>
               <w:t>Ator Cliente: Acessa o site;</w:t>
-            </w:r>
-          </w:p>
-          <w:p>
-            <w:pPr>
-              <w:pStyle w:val="DescrioCasodeUso"/>
-              <w:numPr>
-                <w:ilvl w:val="0"/>
-                <w:numId w:val="2"/>
-              </w:numPr>
-              <w:rPr>
-                <w:color w:val="8DB3E2" w:themeColor="text2" w:themeTint="66"/>
-              </w:rPr>
-            </w:pPr>
-            <w:r>
-              <w:rPr>
-                <w:color w:val="8DB3E2" w:themeColor="text2" w:themeTint="66"/>
-              </w:rPr>
-              <w:t>Sistema: Abrir pagina de Login;</w:t>
-            </w:r>
-          </w:p>
-          <w:p>
-            <w:pPr>
-              <w:pStyle w:val="DescrioCasodeUso"/>
-              <w:numPr>
-                <w:ilvl w:val="0"/>
-                <w:numId w:val="2"/>
-              </w:numPr>
-              <w:rPr>
-                <w:color w:val="8DB3E2" w:themeColor="text2" w:themeTint="66"/>
-              </w:rPr>
-            </w:pPr>
-            <w:r>
-              <w:rPr>
-                <w:color w:val="8DB3E2" w:themeColor="text2" w:themeTint="66"/>
-              </w:rPr>
-              <w:t>Sistema: Setar cursor no campo de Usuário;</w:t>
-            </w:r>
-          </w:p>
-          <w:p>
-            <w:pPr>
-              <w:pStyle w:val="DescrioCasodeUso"/>
-              <w:numPr>
-                <w:ilvl w:val="0"/>
-                <w:numId w:val="2"/>
-              </w:numPr>
-              <w:rPr>
-                <w:color w:val="8DB3E2" w:themeColor="text2" w:themeTint="66"/>
-              </w:rPr>
-            </w:pPr>
-            <w:r>
-              <w:rPr>
-                <w:color w:val="8DB3E2" w:themeColor="text2" w:themeTint="66"/>
-              </w:rPr>
-              <w:t>Ator Cliente: Digitar o usuário cadastrado.</w:t>
-            </w:r>
-          </w:p>
-          <w:p>
-            <w:pPr>
-              <w:pStyle w:val="DescrioCasodeUso"/>
-              <w:numPr>
-                <w:ilvl w:val="0"/>
-                <w:numId w:val="2"/>
-              </w:numPr>
-              <w:rPr>
-                <w:color w:val="8DB3E2" w:themeColor="text2" w:themeTint="66"/>
-              </w:rPr>
-            </w:pPr>
-            <w:r>
-              <w:rPr>
-                <w:color w:val="8DB3E2" w:themeColor="text2" w:themeTint="66"/>
-              </w:rPr>
-              <w:t>Ator Cliente: Digitar senha cadastrada;</w:t>
-            </w:r>
-          </w:p>
-          <w:p>
-            <w:pPr>
-              <w:pStyle w:val="DescrioCasodeUso"/>
-              <w:numPr>
-                <w:ilvl w:val="0"/>
-                <w:numId w:val="2"/>
-              </w:numPr>
-              <w:rPr>
-                <w:color w:val="8DB3E2" w:themeColor="text2" w:themeTint="66"/>
-              </w:rPr>
-            </w:pPr>
-            <w:r>
-              <w:rPr>
-                <w:color w:val="8DB3E2" w:themeColor="text2" w:themeTint="66"/>
-              </w:rPr>
-              <w:t>Ator Cliente: Pressionar tecla “Enter” ou clicar no botão “Entrar” presente na tela;</w:t>
-            </w:r>
-          </w:p>
-          <w:p>
-            <w:pPr>
-              <w:pStyle w:val="DescrioCasodeUso"/>
-              <w:numPr>
-                <w:ilvl w:val="0"/>
-                <w:numId w:val="2"/>
-              </w:numPr>
-              <w:rPr>
-                <w:color w:val="8DB3E2" w:themeColor="text2" w:themeTint="66"/>
-              </w:rPr>
-            </w:pPr>
-            <w:r>
-              <w:rPr>
-                <w:color w:val="8DB3E2" w:themeColor="text2" w:themeTint="66"/>
-              </w:rPr>
-              <w:t>Sistema: Verificar no banco de dados se o usuário e senha estão cadastrados e corretos;</w:t>
             </w:r>
           </w:p>
           <w:p>
@@ -12390,9 +12496,78 @@
               </w:numPr>
             </w:pPr>
             <w:r>
-              <w:rPr>
-                <w:color w:val="8DB3E2" w:themeColor="text2" w:themeTint="66"/>
-              </w:rPr>
+              <w:t>Sistema: Abrir pagina de Login;</w:t>
+            </w:r>
+          </w:p>
+          <w:p>
+            <w:pPr>
+              <w:pStyle w:val="DescrioCasodeUso"/>
+              <w:numPr>
+                <w:ilvl w:val="0"/>
+                <w:numId w:val="2"/>
+              </w:numPr>
+            </w:pPr>
+            <w:r>
+              <w:t>Sistema: Setar cursor no campo de Usuário;</w:t>
+            </w:r>
+          </w:p>
+          <w:p>
+            <w:pPr>
+              <w:pStyle w:val="DescrioCasodeUso"/>
+              <w:numPr>
+                <w:ilvl w:val="0"/>
+                <w:numId w:val="2"/>
+              </w:numPr>
+            </w:pPr>
+            <w:r>
+              <w:t>Ator Cliente: Digitar o usuário cadastrado.</w:t>
+            </w:r>
+          </w:p>
+          <w:p>
+            <w:pPr>
+              <w:pStyle w:val="DescrioCasodeUso"/>
+              <w:numPr>
+                <w:ilvl w:val="0"/>
+                <w:numId w:val="2"/>
+              </w:numPr>
+            </w:pPr>
+            <w:r>
+              <w:t>Ator Cliente: Digitar senha cadastrada;</w:t>
+            </w:r>
+          </w:p>
+          <w:p>
+            <w:pPr>
+              <w:pStyle w:val="DescrioCasodeUso"/>
+              <w:numPr>
+                <w:ilvl w:val="0"/>
+                <w:numId w:val="2"/>
+              </w:numPr>
+            </w:pPr>
+            <w:r>
+              <w:t>Ator Cliente: Pressionar tecla “Enter” ou clicar no botão “Entrar” presente na tela;</w:t>
+            </w:r>
+          </w:p>
+          <w:p>
+            <w:pPr>
+              <w:pStyle w:val="DescrioCasodeUso"/>
+              <w:numPr>
+                <w:ilvl w:val="0"/>
+                <w:numId w:val="2"/>
+              </w:numPr>
+            </w:pPr>
+            <w:r>
+              <w:t>Sistema: Verificar no banco de dados se o usuário e senha estão cadastrados e corretos;</w:t>
+            </w:r>
+          </w:p>
+          <w:p>
+            <w:pPr>
+              <w:pStyle w:val="DescrioCasodeUso"/>
+              <w:numPr>
+                <w:ilvl w:val="0"/>
+                <w:numId w:val="2"/>
+              </w:numPr>
+            </w:pPr>
+            <w:r>
               <w:t>Sistema: Acessar a página principal do sistema;</w:t>
             </w:r>
           </w:p>
@@ -12535,7 +12710,7 @@
                 <w:lang w:eastAsia="pt-BR"/>
               </w:rPr>
               <w:drawing>
-                <wp:inline distT="0" distB="0" distL="0" distR="0" wp14:anchorId="59D6C910" wp14:editId="1FEC4FAB">
+                <wp:inline distT="0" distB="0" distL="0" distR="0" wp14:anchorId="2B73C9DA" wp14:editId="141377C1">
                   <wp:extent cx="4381500" cy="2310914"/>
                   <wp:effectExtent l="0" t="0" r="0" b="0"/>
                   <wp:docPr id="2" name="Imagem 2"/>
@@ -12550,7 +12725,7 @@
                           <pic:cNvPicPr/>
                         </pic:nvPicPr>
                         <pic:blipFill>
-                          <a:blip r:embed="rId17">
+                          <a:blip r:embed="rId18">
                             <a:extLst>
                               <a:ext uri="{28A0092B-C50C-407E-A947-70E740481C1C}">
                                 <a14:useLocalDpi xmlns:a14="http://schemas.microsoft.com/office/drawing/2010/main" val="0"/>
@@ -12586,7 +12761,7 @@
                 <w:lang w:val="pt-BR"/>
               </w:rPr>
             </w:pPr>
-            <w:bookmarkStart w:id="63" w:name="_Toc422421343"/>
+            <w:bookmarkStart w:id="62" w:name="_Toc422421343"/>
             <w:r>
               <w:rPr>
                 <w:rStyle w:val="nfaseSutil"/>
@@ -12619,7 +12794,7 @@
                 <w:noProof/>
                 <w:lang w:val="pt-BR"/>
               </w:rPr>
-              <w:t>6</w:t>
+              <w:t>7</w:t>
             </w:r>
             <w:r>
               <w:rPr>
@@ -12634,7 +12809,7 @@
               </w:rPr>
               <w:t>. Caso de Uso - Logar</w:t>
             </w:r>
-            <w:bookmarkEnd w:id="63"/>
+            <w:bookmarkEnd w:id="62"/>
           </w:p>
         </w:tc>
       </w:tr>
@@ -12677,6 +12852,7 @@
               <w:rPr>
                 <w:rFonts w:cs="Arial"/>
                 <w:b/>
+                <w:color w:val="4F81BD" w:themeColor="accent1"/>
                 <w:sz w:val="28"/>
                 <w:szCs w:val="28"/>
                 <w:lang w:val="pt-BR"/>
@@ -12686,6 +12862,7 @@
               <w:rPr>
                 <w:rFonts w:cs="Arial"/>
                 <w:b/>
+                <w:color w:val="4F81BD" w:themeColor="accent1"/>
                 <w:sz w:val="28"/>
                 <w:szCs w:val="28"/>
                 <w:lang w:val="pt-BR"/>
@@ -12699,6 +12876,7 @@
               <w:rPr>
                 <w:rFonts w:cs="Arial"/>
                 <w:b/>
+                <w:color w:val="4F81BD" w:themeColor="accent1"/>
                 <w:sz w:val="28"/>
                 <w:szCs w:val="28"/>
                 <w:lang w:val="pt-BR"/>
@@ -12708,6 +12886,7 @@
               <w:rPr>
                 <w:rFonts w:cs="Arial"/>
                 <w:b/>
+                <w:color w:val="4F81BD" w:themeColor="accent1"/>
                 <w:sz w:val="28"/>
                 <w:szCs w:val="28"/>
                 <w:lang w:val="pt-BR"/>
@@ -12724,14 +12903,26 @@
           <w:p>
             <w:pPr>
               <w:pStyle w:val="Seo3"/>
+              <w:rPr>
+                <w:color w:val="4F81BD" w:themeColor="accent1"/>
+              </w:rPr>
             </w:pPr>
-            <w:bookmarkStart w:id="64" w:name="_Toc422155375"/>
-            <w:bookmarkStart w:id="65" w:name="_Toc422419481"/>
-            <w:r>
-              <w:t>Gerenciar Login</w:t>
-            </w:r>
+            <w:bookmarkStart w:id="63" w:name="_Toc422155375"/>
+            <w:bookmarkStart w:id="64" w:name="_Toc422419481"/>
+            <w:r>
+              <w:rPr>
+                <w:color w:val="4F81BD" w:themeColor="accent1"/>
+              </w:rPr>
+              <w:t>Gerenciar</w:t>
+            </w:r>
+            <w:bookmarkEnd w:id="63"/>
             <w:bookmarkEnd w:id="64"/>
-            <w:bookmarkEnd w:id="65"/>
+            <w:r>
+              <w:rPr>
+                <w:color w:val="4F81BD" w:themeColor="accent1"/>
+              </w:rPr>
+              <w:t xml:space="preserve"> Cadastro Usuario</w:t>
+            </w:r>
           </w:p>
         </w:tc>
       </w:tr>
@@ -12747,12 +12938,14 @@
             <w:pPr>
               <w:rPr>
                 <w:rFonts w:cs="Arial"/>
+                <w:color w:val="4F81BD" w:themeColor="accent1"/>
                 <w:lang w:val="pt-BR"/>
               </w:rPr>
             </w:pPr>
             <w:r>
               <w:rPr>
                 <w:rFonts w:cs="Arial"/>
+                <w:color w:val="4F81BD" w:themeColor="accent1"/>
                 <w:lang w:val="pt-BR"/>
               </w:rPr>
               <w:t>Ator</w:t>
@@ -12767,12 +12960,14 @@
             <w:pPr>
               <w:rPr>
                 <w:rFonts w:cs="Arial"/>
+                <w:color w:val="4F81BD" w:themeColor="accent1"/>
                 <w:lang w:val="pt-BR"/>
               </w:rPr>
             </w:pPr>
             <w:r>
               <w:rPr>
                 <w:rFonts w:cs="Arial"/>
+                <w:color w:val="4F81BD" w:themeColor="accent1"/>
                 <w:lang w:val="pt-BR"/>
               </w:rPr>
               <w:t>Cliente</w:t>
@@ -12792,12 +12987,14 @@
             <w:pPr>
               <w:rPr>
                 <w:rFonts w:cs="Arial"/>
+                <w:color w:val="4F81BD" w:themeColor="accent1"/>
                 <w:lang w:val="pt-BR"/>
               </w:rPr>
             </w:pPr>
             <w:r>
               <w:rPr>
                 <w:rFonts w:cs="Arial"/>
+                <w:color w:val="4F81BD" w:themeColor="accent1"/>
                 <w:lang w:val="pt-BR"/>
               </w:rPr>
               <w:t>Descrição</w:t>
@@ -12811,8 +13008,14 @@
           <w:p>
             <w:pPr>
               <w:pStyle w:val="DescrioCasodeUso"/>
+              <w:rPr>
+                <w:color w:val="4F81BD" w:themeColor="accent1"/>
+              </w:rPr>
             </w:pPr>
             <w:r>
+              <w:rPr>
+                <w:color w:val="4F81BD" w:themeColor="accent1"/>
+              </w:rPr>
               <w:t>O Ator Cliente gerenciará seu próprio cadastro, também contanto com o recurso de edição do mesmo para atualizar se preciso.</w:t>
             </w:r>
           </w:p>
@@ -12830,12 +13033,14 @@
             <w:pPr>
               <w:rPr>
                 <w:rFonts w:cs="Arial"/>
+                <w:color w:val="4F81BD" w:themeColor="accent1"/>
                 <w:lang w:val="pt-BR"/>
               </w:rPr>
             </w:pPr>
             <w:r>
               <w:rPr>
                 <w:rFonts w:cs="Arial"/>
+                <w:color w:val="4F81BD" w:themeColor="accent1"/>
                 <w:lang w:val="pt-BR"/>
               </w:rPr>
               <w:t xml:space="preserve"> </w:t>
@@ -12843,6 +13048,7 @@
             <w:r>
               <w:rPr>
                 <w:rFonts w:cs="Arial"/>
+                <w:color w:val="4F81BD" w:themeColor="accent1"/>
                 <w:lang w:val="pt-BR"/>
               </w:rPr>
               <w:t>Pré-Condição</w:t>
@@ -12857,11 +13063,13 @@
             <w:pPr>
               <w:rPr>
                 <w:rFonts w:cs="Arial"/>
+                <w:color w:val="4F81BD" w:themeColor="accent1"/>
               </w:rPr>
             </w:pPr>
             <w:r>
               <w:rPr>
                 <w:rFonts w:cs="Arial"/>
+                <w:color w:val="4F81BD" w:themeColor="accent1"/>
                 <w:lang w:val="pt-BR"/>
               </w:rPr>
               <w:t>Acesso ao site.</w:t>
@@ -12881,12 +13089,14 @@
             <w:pPr>
               <w:rPr>
                 <w:rFonts w:cs="Arial"/>
+                <w:color w:val="4F81BD" w:themeColor="accent1"/>
                 <w:lang w:val="pt-BR"/>
               </w:rPr>
             </w:pPr>
             <w:r>
               <w:rPr>
                 <w:rFonts w:cs="Arial"/>
+                <w:color w:val="4F81BD" w:themeColor="accent1"/>
                 <w:lang w:val="pt-BR"/>
               </w:rPr>
               <w:t>Pós-Condição</w:t>
@@ -12901,18 +13111,22 @@
             <w:pPr>
               <w:rPr>
                 <w:rFonts w:cs="Arial"/>
+                <w:color w:val="4F81BD" w:themeColor="accent1"/>
                 <w:lang w:val="pt-BR"/>
               </w:rPr>
             </w:pPr>
             <w:r>
               <w:rPr>
                 <w:rFonts w:cs="Arial"/>
+                <w:color w:val="4F81BD" w:themeColor="accent1"/>
                 <w:lang w:val="pt-BR"/>
               </w:rPr>
               <w:t>Entrada no sistema.</w:t>
             </w:r>
           </w:p>
         </w:tc>
+        <w:bookmarkStart w:id="65" w:name="_GoBack"/>
+        <w:bookmarkEnd w:id="65"/>
       </w:tr>
       <w:tr>
         <w:trPr>
@@ -12928,11 +13142,13 @@
               <w:pStyle w:val="DescrioCasodeUso"/>
               <w:rPr>
                 <w:b/>
+                <w:color w:val="4F81BD" w:themeColor="accent1"/>
               </w:rPr>
             </w:pPr>
             <w:r>
               <w:rPr>
                 <w:b/>
+                <w:color w:val="4F81BD" w:themeColor="accent1"/>
               </w:rPr>
               <w:t>Fluxo de Eventos – Inclusão</w:t>
             </w:r>
@@ -12955,8 +13171,14 @@
                 <w:ilvl w:val="0"/>
                 <w:numId w:val="8"/>
               </w:numPr>
+              <w:rPr>
+                <w:color w:val="4F81BD" w:themeColor="accent1"/>
+              </w:rPr>
             </w:pPr>
             <w:r>
+              <w:rPr>
+                <w:color w:val="4F81BD" w:themeColor="accent1"/>
+              </w:rPr>
               <w:t>Ator Cliente: acessa o site;</w:t>
             </w:r>
           </w:p>
@@ -12967,8 +13189,14 @@
                 <w:ilvl w:val="0"/>
                 <w:numId w:val="8"/>
               </w:numPr>
+              <w:rPr>
+                <w:color w:val="4F81BD" w:themeColor="accent1"/>
+              </w:rPr>
             </w:pPr>
             <w:r>
+              <w:rPr>
+                <w:color w:val="4F81BD" w:themeColor="accent1"/>
+              </w:rPr>
               <w:t>Ator Cliente: informa nome e e-mail;</w:t>
             </w:r>
           </w:p>
@@ -12979,8 +13207,14 @@
                 <w:ilvl w:val="0"/>
                 <w:numId w:val="8"/>
               </w:numPr>
+              <w:rPr>
+                <w:color w:val="4F81BD" w:themeColor="accent1"/>
+              </w:rPr>
             </w:pPr>
             <w:r>
+              <w:rPr>
+                <w:color w:val="4F81BD" w:themeColor="accent1"/>
+              </w:rPr>
               <w:t>Sistema: redireciona para a página de cadastro completa;</w:t>
             </w:r>
           </w:p>
@@ -12991,11 +13225,20 @@
                 <w:ilvl w:val="0"/>
                 <w:numId w:val="8"/>
               </w:numPr>
+              <w:rPr>
+                <w:color w:val="4F81BD" w:themeColor="accent1"/>
+              </w:rPr>
             </w:pPr>
             <w:r>
+              <w:rPr>
+                <w:color w:val="4F81BD" w:themeColor="accent1"/>
+              </w:rPr>
               <w:t>Ator Cliente: marca</w:t>
             </w:r>
             <w:r>
+              <w:rPr>
+                <w:color w:val="4F81BD" w:themeColor="accent1"/>
+              </w:rPr>
               <w:t xml:space="preserve"> campo entre “Pessoa Física” ou “Pessoa Jurídica”;</w:t>
             </w:r>
           </w:p>
@@ -13006,11 +13249,20 @@
                 <w:ilvl w:val="0"/>
                 <w:numId w:val="8"/>
               </w:numPr>
+              <w:rPr>
+                <w:color w:val="4F81BD" w:themeColor="accent1"/>
+              </w:rPr>
             </w:pPr>
             <w:r>
+              <w:rPr>
+                <w:color w:val="4F81BD" w:themeColor="accent1"/>
+              </w:rPr>
               <w:t xml:space="preserve">Ator Cliente: </w:t>
             </w:r>
             <w:r>
+              <w:rPr>
+                <w:color w:val="4F81BD" w:themeColor="accent1"/>
+              </w:rPr>
               <w:t>informa CPF, senha e confirmação de senha;</w:t>
             </w:r>
           </w:p>
@@ -13021,11 +13273,20 @@
                 <w:ilvl w:val="0"/>
                 <w:numId w:val="8"/>
               </w:numPr>
+              <w:rPr>
+                <w:color w:val="4F81BD" w:themeColor="accent1"/>
+              </w:rPr>
             </w:pPr>
             <w:r>
+              <w:rPr>
+                <w:color w:val="4F81BD" w:themeColor="accent1"/>
+              </w:rPr>
               <w:t xml:space="preserve">Sistema: valida se a primeira e a segunda </w:t>
             </w:r>
             <w:r>
+              <w:rPr>
+                <w:color w:val="4F81BD" w:themeColor="accent1"/>
+              </w:rPr>
               <w:t>senhas são correspondentes;</w:t>
             </w:r>
           </w:p>
@@ -13036,17 +13297,32 @@
                 <w:ilvl w:val="0"/>
                 <w:numId w:val="8"/>
               </w:numPr>
+              <w:rPr>
+                <w:color w:val="4F81BD" w:themeColor="accent1"/>
+              </w:rPr>
             </w:pPr>
             <w:r>
+              <w:rPr>
+                <w:color w:val="4F81BD" w:themeColor="accent1"/>
+              </w:rPr>
               <w:t>Ator Client</w:t>
             </w:r>
             <w:r>
+              <w:rPr>
+                <w:color w:val="4F81BD" w:themeColor="accent1"/>
+              </w:rPr>
               <w:t xml:space="preserve">e: informa o </w:t>
             </w:r>
             <w:r>
+              <w:rPr>
+                <w:color w:val="4F81BD" w:themeColor="accent1"/>
+              </w:rPr>
               <w:t>número</w:t>
             </w:r>
             <w:r>
+              <w:rPr>
+                <w:color w:val="4F81BD" w:themeColor="accent1"/>
+              </w:rPr>
               <w:t xml:space="preserve"> de telefone e a descrição do mesmo;</w:t>
             </w:r>
           </w:p>
@@ -13057,23 +13333,44 @@
                 <w:ilvl w:val="0"/>
                 <w:numId w:val="8"/>
               </w:numPr>
+              <w:rPr>
+                <w:color w:val="4F81BD" w:themeColor="accent1"/>
+              </w:rPr>
             </w:pPr>
             <w:r>
+              <w:rPr>
+                <w:color w:val="4F81BD" w:themeColor="accent1"/>
+              </w:rPr>
               <w:t>Ator Cliente: informa seu logradouro</w:t>
             </w:r>
             <w:r>
+              <w:rPr>
+                <w:color w:val="4F81BD" w:themeColor="accent1"/>
+              </w:rPr>
               <w:t xml:space="preserve">, cidade, </w:t>
             </w:r>
             <w:r>
+              <w:rPr>
+                <w:color w:val="4F81BD" w:themeColor="accent1"/>
+              </w:rPr>
               <w:t>número</w:t>
             </w:r>
             <w:r>
+              <w:rPr>
+                <w:color w:val="4F81BD" w:themeColor="accent1"/>
+              </w:rPr>
               <w:t xml:space="preserve"> da residência</w:t>
             </w:r>
             <w:r>
+              <w:rPr>
+                <w:color w:val="4F81BD" w:themeColor="accent1"/>
+              </w:rPr>
               <w:t xml:space="preserve"> e bairro, complemento e CEP caso achar necessário</w:t>
             </w:r>
             <w:r>
+              <w:rPr>
+                <w:color w:val="4F81BD" w:themeColor="accent1"/>
+              </w:rPr>
               <w:t>;</w:t>
             </w:r>
           </w:p>
@@ -13084,8 +13381,14 @@
                 <w:ilvl w:val="0"/>
                 <w:numId w:val="8"/>
               </w:numPr>
+              <w:rPr>
+                <w:color w:val="4F81BD" w:themeColor="accent1"/>
+              </w:rPr>
             </w:pPr>
             <w:r>
+              <w:rPr>
+                <w:color w:val="4F81BD" w:themeColor="accent1"/>
+              </w:rPr>
               <w:t>Ator Cliente: pressiona o botão “Enviar”;</w:t>
             </w:r>
           </w:p>
@@ -13096,12 +13399,21 @@
                 <w:ilvl w:val="0"/>
                 <w:numId w:val="8"/>
               </w:numPr>
+              <w:rPr>
+                <w:color w:val="4F81BD" w:themeColor="accent1"/>
+              </w:rPr>
             </w:pPr>
             <w:r>
+              <w:rPr>
+                <w:color w:val="4F81BD" w:themeColor="accent1"/>
+              </w:rPr>
               <w:lastRenderedPageBreak/>
               <w:t xml:space="preserve">Sistema: verifica se </w:t>
             </w:r>
             <w:r>
+              <w:rPr>
+                <w:color w:val="4F81BD" w:themeColor="accent1"/>
+              </w:rPr>
               <w:t>todos os campos obrigatórios têm valor;</w:t>
             </w:r>
           </w:p>
@@ -13112,8 +13424,14 @@
                 <w:ilvl w:val="0"/>
                 <w:numId w:val="8"/>
               </w:numPr>
+              <w:rPr>
+                <w:color w:val="4F81BD" w:themeColor="accent1"/>
+              </w:rPr>
             </w:pPr>
             <w:r>
+              <w:rPr>
+                <w:color w:val="4F81BD" w:themeColor="accent1"/>
+              </w:rPr>
               <w:t>Sistema: envia todos os dados, e grava no banco de dados;</w:t>
             </w:r>
           </w:p>
@@ -13124,8 +13442,14 @@
                 <w:ilvl w:val="0"/>
                 <w:numId w:val="8"/>
               </w:numPr>
+              <w:rPr>
+                <w:color w:val="4F81BD" w:themeColor="accent1"/>
+              </w:rPr>
             </w:pPr>
             <w:r>
+              <w:rPr>
+                <w:color w:val="4F81BD" w:themeColor="accent1"/>
+              </w:rPr>
               <w:t>Sistema: apresenta a mensagem de: “Cadastro Realizado com Sucesso”;</w:t>
             </w:r>
           </w:p>
@@ -13136,8 +13460,14 @@
                 <w:ilvl w:val="0"/>
                 <w:numId w:val="8"/>
               </w:numPr>
+              <w:rPr>
+                <w:color w:val="4F81BD" w:themeColor="accent1"/>
+              </w:rPr>
             </w:pPr>
             <w:r>
+              <w:rPr>
+                <w:color w:val="4F81BD" w:themeColor="accent1"/>
+              </w:rPr>
               <w:t>Sistema: apresenta a página principal do sistema com o usuário recém cadastrado já logado;</w:t>
             </w:r>
           </w:p>
@@ -13157,11 +13487,13 @@
               <w:pStyle w:val="DescrioCasodeUso"/>
               <w:rPr>
                 <w:b/>
+                <w:color w:val="4F81BD" w:themeColor="accent1"/>
               </w:rPr>
             </w:pPr>
             <w:r>
               <w:rPr>
                 <w:b/>
+                <w:color w:val="4F81BD" w:themeColor="accent1"/>
               </w:rPr>
               <w:lastRenderedPageBreak/>
               <w:t>Fluxo de Eventos – Alteração</w:t>
@@ -13185,8 +13517,14 @@
                 <w:ilvl w:val="0"/>
                 <w:numId w:val="3"/>
               </w:numPr>
+              <w:rPr>
+                <w:color w:val="4F81BD" w:themeColor="accent1"/>
+              </w:rPr>
             </w:pPr>
             <w:r>
+              <w:rPr>
+                <w:color w:val="4F81BD" w:themeColor="accent1"/>
+              </w:rPr>
               <w:t>Ator Cliente: acessa as configurações da conta;</w:t>
             </w:r>
           </w:p>
@@ -13197,8 +13535,14 @@
                 <w:ilvl w:val="0"/>
                 <w:numId w:val="3"/>
               </w:numPr>
+              <w:rPr>
+                <w:color w:val="4F81BD" w:themeColor="accent1"/>
+              </w:rPr>
             </w:pPr>
             <w:r>
+              <w:rPr>
+                <w:color w:val="4F81BD" w:themeColor="accent1"/>
+              </w:rPr>
               <w:t>Ator Cliente: clica no botão “Alterar configurações da Conta”;</w:t>
             </w:r>
           </w:p>
@@ -13209,14 +13553,26 @@
                 <w:ilvl w:val="0"/>
                 <w:numId w:val="3"/>
               </w:numPr>
+              <w:rPr>
+                <w:color w:val="4F81BD" w:themeColor="accent1"/>
+              </w:rPr>
             </w:pPr>
             <w:r>
+              <w:rPr>
+                <w:color w:val="4F81BD" w:themeColor="accent1"/>
+              </w:rPr>
               <w:t xml:space="preserve">Sistema: </w:t>
             </w:r>
             <w:r>
+              <w:rPr>
+                <w:color w:val="4F81BD" w:themeColor="accent1"/>
+              </w:rPr>
               <w:t>irá</w:t>
             </w:r>
             <w:r>
+              <w:rPr>
+                <w:color w:val="4F81BD" w:themeColor="accent1"/>
+              </w:rPr>
               <w:t xml:space="preserve"> apresentar todo o cadastro, com campos editáveis;</w:t>
             </w:r>
           </w:p>
@@ -13227,8 +13583,14 @@
                 <w:ilvl w:val="0"/>
                 <w:numId w:val="3"/>
               </w:numPr>
+              <w:rPr>
+                <w:color w:val="4F81BD" w:themeColor="accent1"/>
+              </w:rPr>
             </w:pPr>
             <w:r>
+              <w:rPr>
+                <w:color w:val="4F81BD" w:themeColor="accent1"/>
+              </w:rPr>
               <w:t>Ator Cliente: altera campo que acha conveniente;</w:t>
             </w:r>
           </w:p>
@@ -13239,8 +13601,14 @@
                 <w:ilvl w:val="0"/>
                 <w:numId w:val="3"/>
               </w:numPr>
+              <w:rPr>
+                <w:color w:val="4F81BD" w:themeColor="accent1"/>
+              </w:rPr>
             </w:pPr>
             <w:r>
+              <w:rPr>
+                <w:color w:val="4F81BD" w:themeColor="accent1"/>
+              </w:rPr>
               <w:t>Ator Cliente: clica no botão “Salvar Alterações”;</w:t>
             </w:r>
           </w:p>
@@ -13251,8 +13619,14 @@
                 <w:ilvl w:val="0"/>
                 <w:numId w:val="3"/>
               </w:numPr>
+              <w:rPr>
+                <w:color w:val="4F81BD" w:themeColor="accent1"/>
+              </w:rPr>
             </w:pPr>
             <w:r>
+              <w:rPr>
+                <w:color w:val="4F81BD" w:themeColor="accent1"/>
+              </w:rPr>
               <w:t>Sistema: altera as mudanças no banco de dados;</w:t>
             </w:r>
           </w:p>
@@ -13263,8 +13637,14 @@
                 <w:ilvl w:val="0"/>
                 <w:numId w:val="3"/>
               </w:numPr>
+              <w:rPr>
+                <w:color w:val="4F81BD" w:themeColor="accent1"/>
+              </w:rPr>
             </w:pPr>
             <w:r>
+              <w:rPr>
+                <w:color w:val="4F81BD" w:themeColor="accent1"/>
+              </w:rPr>
               <w:t>Sistema: exibe a mensagem “As novas informações foram salvas com sucesso”;</w:t>
             </w:r>
           </w:p>
@@ -13275,8 +13655,14 @@
                 <w:ilvl w:val="0"/>
                 <w:numId w:val="3"/>
               </w:numPr>
+              <w:rPr>
+                <w:color w:val="4F81BD" w:themeColor="accent1"/>
+              </w:rPr>
             </w:pPr>
             <w:r>
+              <w:rPr>
+                <w:color w:val="4F81BD" w:themeColor="accent1"/>
+              </w:rPr>
               <w:t>Sistema: retorna as configurações da conta;</w:t>
             </w:r>
           </w:p>
@@ -13296,11 +13682,13 @@
               <w:pStyle w:val="DescrioCasodeUso"/>
               <w:rPr>
                 <w:b/>
+                <w:color w:val="4F81BD" w:themeColor="accent1"/>
               </w:rPr>
             </w:pPr>
             <w:r>
               <w:rPr>
                 <w:b/>
+                <w:color w:val="4F81BD" w:themeColor="accent1"/>
               </w:rPr>
               <w:t>Fluxo de Eventos – Exclusão</w:t>
             </w:r>
@@ -13323,8 +13711,14 @@
                 <w:ilvl w:val="0"/>
                 <w:numId w:val="4"/>
               </w:numPr>
+              <w:rPr>
+                <w:color w:val="4F81BD" w:themeColor="accent1"/>
+              </w:rPr>
             </w:pPr>
             <w:r>
+              <w:rPr>
+                <w:color w:val="4F81BD" w:themeColor="accent1"/>
+              </w:rPr>
               <w:t>Ator Cliente: acessa as configurações da conta;</w:t>
             </w:r>
           </w:p>
@@ -13335,8 +13729,14 @@
                 <w:ilvl w:val="0"/>
                 <w:numId w:val="4"/>
               </w:numPr>
+              <w:rPr>
+                <w:color w:val="4F81BD" w:themeColor="accent1"/>
+              </w:rPr>
             </w:pPr>
             <w:r>
+              <w:rPr>
+                <w:color w:val="4F81BD" w:themeColor="accent1"/>
+              </w:rPr>
               <w:t>Ator Cliente: clica no botão “Excluir conta”;</w:t>
             </w:r>
           </w:p>
@@ -13347,20 +13747,38 @@
                 <w:ilvl w:val="0"/>
                 <w:numId w:val="4"/>
               </w:numPr>
+              <w:rPr>
+                <w:color w:val="4F81BD" w:themeColor="accent1"/>
+              </w:rPr>
             </w:pPr>
             <w:r>
+              <w:rPr>
+                <w:color w:val="4F81BD" w:themeColor="accent1"/>
+              </w:rPr>
               <w:t xml:space="preserve">Sistema: </w:t>
             </w:r>
             <w:r>
+              <w:rPr>
+                <w:color w:val="4F81BD" w:themeColor="accent1"/>
+              </w:rPr>
               <w:t>irá</w:t>
             </w:r>
             <w:r>
+              <w:rPr>
+                <w:color w:val="4F81BD" w:themeColor="accent1"/>
+              </w:rPr>
               <w:t xml:space="preserve"> apresentar a mensagem “Informe-nos um motivo para a </w:t>
             </w:r>
             <w:r>
+              <w:rPr>
+                <w:color w:val="4F81BD" w:themeColor="accent1"/>
+              </w:rPr>
               <w:t>exclusão: ”</w:t>
             </w:r>
             <w:r>
+              <w:rPr>
+                <w:color w:val="4F81BD" w:themeColor="accent1"/>
+              </w:rPr>
               <w:t>, e um campo vazio para o Ator Cliente informar a resposta;</w:t>
             </w:r>
           </w:p>
@@ -13371,8 +13789,14 @@
                 <w:ilvl w:val="0"/>
                 <w:numId w:val="4"/>
               </w:numPr>
+              <w:rPr>
+                <w:color w:val="4F81BD" w:themeColor="accent1"/>
+              </w:rPr>
             </w:pPr>
             <w:r>
+              <w:rPr>
+                <w:color w:val="4F81BD" w:themeColor="accent1"/>
+              </w:rPr>
               <w:t>Ator Cliente: informará o motivo da exclusão;</w:t>
             </w:r>
           </w:p>
@@ -13383,23 +13807,44 @@
                 <w:ilvl w:val="0"/>
                 <w:numId w:val="4"/>
               </w:numPr>
+              <w:rPr>
+                <w:color w:val="4F81BD" w:themeColor="accent1"/>
+              </w:rPr>
             </w:pPr>
             <w:r>
+              <w:rPr>
+                <w:color w:val="4F81BD" w:themeColor="accent1"/>
+              </w:rPr>
               <w:t>Sistema:</w:t>
             </w:r>
             <w:r>
+              <w:rPr>
+                <w:color w:val="4F81BD" w:themeColor="accent1"/>
+              </w:rPr>
               <w:t xml:space="preserve"> </w:t>
             </w:r>
             <w:r>
+              <w:rPr>
+                <w:color w:val="4F81BD" w:themeColor="accent1"/>
+              </w:rPr>
               <w:t>irá</w:t>
             </w:r>
             <w:r>
+              <w:rPr>
+                <w:color w:val="4F81BD" w:themeColor="accent1"/>
+              </w:rPr>
               <w:t xml:space="preserve"> a presentar outra mensagem dizendo: “Deseja realmente excluir a </w:t>
             </w:r>
             <w:r>
+              <w:rPr>
+                <w:color w:val="4F81BD" w:themeColor="accent1"/>
+              </w:rPr>
               <w:t>conta? ”</w:t>
             </w:r>
             <w:r>
+              <w:rPr>
+                <w:color w:val="4F81BD" w:themeColor="accent1"/>
+              </w:rPr>
               <w:t>, com botões de “Sim” e “Não” abaixo;</w:t>
             </w:r>
           </w:p>
@@ -13410,8 +13855,14 @@
                 <w:ilvl w:val="0"/>
                 <w:numId w:val="4"/>
               </w:numPr>
+              <w:rPr>
+                <w:color w:val="4F81BD" w:themeColor="accent1"/>
+              </w:rPr>
             </w:pPr>
             <w:r>
+              <w:rPr>
+                <w:color w:val="4F81BD" w:themeColor="accent1"/>
+              </w:rPr>
               <w:t>Ator Cliente: clica em “Sim”;</w:t>
             </w:r>
           </w:p>
@@ -13422,8 +13873,14 @@
                 <w:ilvl w:val="0"/>
                 <w:numId w:val="4"/>
               </w:numPr>
+              <w:rPr>
+                <w:color w:val="4F81BD" w:themeColor="accent1"/>
+              </w:rPr>
             </w:pPr>
             <w:r>
+              <w:rPr>
+                <w:color w:val="4F81BD" w:themeColor="accent1"/>
+              </w:rPr>
               <w:t>Sistema: excluirá o usuário cliente do banco de dados;</w:t>
             </w:r>
           </w:p>
@@ -13434,8 +13891,14 @@
                 <w:ilvl w:val="0"/>
                 <w:numId w:val="4"/>
               </w:numPr>
+              <w:rPr>
+                <w:color w:val="4F81BD" w:themeColor="accent1"/>
+              </w:rPr>
             </w:pPr>
             <w:r>
+              <w:rPr>
+                <w:color w:val="4F81BD" w:themeColor="accent1"/>
+              </w:rPr>
               <w:t>Sistema: apresentará a mensagem: “Infelizmente sua conta foi excluída”;</w:t>
             </w:r>
           </w:p>
@@ -13446,8 +13909,14 @@
                 <w:ilvl w:val="0"/>
                 <w:numId w:val="4"/>
               </w:numPr>
+              <w:rPr>
+                <w:color w:val="4F81BD" w:themeColor="accent1"/>
+              </w:rPr>
             </w:pPr>
             <w:r>
+              <w:rPr>
+                <w:color w:val="4F81BD" w:themeColor="accent1"/>
+              </w:rPr>
               <w:t>Sistema: apresentará a tela inicial de login;</w:t>
             </w:r>
           </w:p>
@@ -13467,11 +13936,13 @@
               <w:pStyle w:val="DescrioCasodeUso"/>
               <w:rPr>
                 <w:b/>
+                <w:color w:val="4F81BD" w:themeColor="accent1"/>
               </w:rPr>
             </w:pPr>
             <w:r>
               <w:rPr>
                 <w:b/>
+                <w:color w:val="4F81BD" w:themeColor="accent1"/>
               </w:rPr>
               <w:t>Fluxo Alternativo</w:t>
             </w:r>
@@ -13494,29 +13965,53 @@
                 <w:ilvl w:val="0"/>
                 <w:numId w:val="2"/>
               </w:numPr>
+              <w:rPr>
+                <w:color w:val="4F81BD" w:themeColor="accent1"/>
+              </w:rPr>
             </w:pPr>
             <w:r>
+              <w:rPr>
+                <w:color w:val="4F81BD" w:themeColor="accent1"/>
+              </w:rPr>
               <w:lastRenderedPageBreak/>
               <w:t>Ator Cl</w:t>
             </w:r>
             <w:r>
+              <w:rPr>
+                <w:color w:val="4F81BD" w:themeColor="accent1"/>
+              </w:rPr>
               <w:t>iente: seleciona o campo “CNPJ”</w:t>
             </w:r>
           </w:p>
           <w:p>
             <w:pPr>
               <w:pStyle w:val="DescrioCasodeUso"/>
+              <w:rPr>
+                <w:color w:val="4F81BD" w:themeColor="accent1"/>
+              </w:rPr>
             </w:pPr>
             <w:r>
+              <w:rPr>
+                <w:color w:val="4F81BD" w:themeColor="accent1"/>
+              </w:rPr>
               <w:t xml:space="preserve">          10.1. </w:t>
             </w:r>
             <w:r>
+              <w:rPr>
+                <w:color w:val="4F81BD" w:themeColor="accent1"/>
+              </w:rPr>
               <w:t>A</w:t>
             </w:r>
             <w:r>
+              <w:rPr>
+                <w:color w:val="4F81BD" w:themeColor="accent1"/>
+              </w:rPr>
               <w:t>tor Cliente: informa o seu CNPJ</w:t>
             </w:r>
             <w:r>
+              <w:rPr>
+                <w:color w:val="4F81BD" w:themeColor="accent1"/>
+              </w:rPr>
               <w:t xml:space="preserve"> e Razão Social</w:t>
             </w:r>
           </w:p>
@@ -13524,14 +14019,26 @@
             <w:pPr>
               <w:pStyle w:val="DescrioCasodeUso"/>
               <w:ind w:left="360"/>
+              <w:rPr>
+                <w:color w:val="4F81BD" w:themeColor="accent1"/>
+              </w:rPr>
             </w:pPr>
             <w:r>
+              <w:rPr>
+                <w:color w:val="4F81BD" w:themeColor="accent1"/>
+              </w:rPr>
               <w:t xml:space="preserve">     10.2</w:t>
             </w:r>
             <w:r>
+              <w:rPr>
+                <w:color w:val="4F81BD" w:themeColor="accent1"/>
+              </w:rPr>
               <w:t xml:space="preserve">. Retorna ao fluxo principal </w:t>
             </w:r>
             <w:r>
+              <w:rPr>
+                <w:color w:val="4F81BD" w:themeColor="accent1"/>
+              </w:rPr>
               <w:t>14</w:t>
             </w:r>
           </w:p>
@@ -13539,17 +14046,29 @@
             <w:pPr>
               <w:pStyle w:val="DescrioCasodeUso"/>
               <w:ind w:left="360"/>
+              <w:rPr>
+                <w:color w:val="4F81BD" w:themeColor="accent1"/>
+              </w:rPr>
             </w:pPr>
           </w:p>
           <w:p>
             <w:pPr>
               <w:pStyle w:val="DescrioCasodeUso"/>
               <w:ind w:left="360"/>
+              <w:rPr>
+                <w:color w:val="4F81BD" w:themeColor="accent1"/>
+              </w:rPr>
             </w:pPr>
             <w:r>
+              <w:rPr>
+                <w:color w:val="4F81BD" w:themeColor="accent1"/>
+              </w:rPr>
               <w:t>22. Ator Cliente: pressiona o botão “Adicionar outro número” simbolizado com “+”, caso seja conveniente a</w:t>
             </w:r>
             <w:r>
+              <w:rPr>
+                <w:color w:val="4F81BD" w:themeColor="accent1"/>
+              </w:rPr>
               <w:t>dicionar outro numero</w:t>
             </w:r>
           </w:p>
@@ -13557,8 +14076,14 @@
             <w:pPr>
               <w:pStyle w:val="DescrioCasodeUso"/>
               <w:ind w:left="360"/>
+              <w:rPr>
+                <w:color w:val="4F81BD" w:themeColor="accent1"/>
+              </w:rPr>
             </w:pPr>
             <w:r>
+              <w:rPr>
+                <w:color w:val="4F81BD" w:themeColor="accent1"/>
+              </w:rPr>
               <w:t xml:space="preserve">      22.1. Sistema: adiciona mais um campo “Telefone” e mais um campo “Descrição de Telefone”</w:t>
             </w:r>
           </w:p>
@@ -13566,11 +14091,20 @@
             <w:pPr>
               <w:pStyle w:val="DescrioCasodeUso"/>
               <w:ind w:left="360"/>
+              <w:rPr>
+                <w:color w:val="4F81BD" w:themeColor="accent1"/>
+              </w:rPr>
             </w:pPr>
             <w:r>
+              <w:rPr>
+                <w:color w:val="4F81BD" w:themeColor="accent1"/>
+              </w:rPr>
               <w:t xml:space="preserve">      22.2. Retorna ao fluxo principal </w:t>
             </w:r>
             <w:r>
+              <w:rPr>
+                <w:color w:val="4F81BD" w:themeColor="accent1"/>
+              </w:rPr>
               <w:t>18</w:t>
             </w:r>
           </w:p>
@@ -13578,6 +14112,9 @@
             <w:pPr>
               <w:pStyle w:val="DescrioCasodeUso"/>
               <w:ind w:left="360"/>
+              <w:rPr>
+                <w:color w:val="4F81BD" w:themeColor="accent1"/>
+              </w:rPr>
             </w:pPr>
           </w:p>
           <w:p>
@@ -13587,11 +14124,20 @@
                 <w:ilvl w:val="0"/>
                 <w:numId w:val="8"/>
               </w:numPr>
+              <w:rPr>
+                <w:color w:val="4F81BD" w:themeColor="accent1"/>
+              </w:rPr>
             </w:pPr>
             <w:r>
+              <w:rPr>
+                <w:color w:val="4F81BD" w:themeColor="accent1"/>
+              </w:rPr>
               <w:t>Ator Cliente: pressiona o botão “Adicionar outro endereço” simbolizado com “+”, caso seja conve</w:t>
             </w:r>
             <w:r>
+              <w:rPr>
+                <w:color w:val="4F81BD" w:themeColor="accent1"/>
+              </w:rPr>
               <w:t>niente adicionar outro endereço</w:t>
             </w:r>
           </w:p>
@@ -13599,11 +14145,20 @@
             <w:pPr>
               <w:pStyle w:val="DescrioCasodeUso"/>
               <w:ind w:left="720"/>
+              <w:rPr>
+                <w:color w:val="4F81BD" w:themeColor="accent1"/>
+              </w:rPr>
             </w:pPr>
             <w:r>
+              <w:rPr>
+                <w:color w:val="4F81BD" w:themeColor="accent1"/>
+              </w:rPr>
               <w:t xml:space="preserve">32.1. Sistema: adicionar abaixo da </w:t>
             </w:r>
             <w:r>
+              <w:rPr>
+                <w:color w:val="4F81BD" w:themeColor="accent1"/>
+              </w:rPr>
               <w:t>margem do primeiro local de endereços, mais um local de endereços contendo todos os campos novamente;</w:t>
             </w:r>
           </w:p>
@@ -13611,8 +14166,14 @@
             <w:pPr>
               <w:pStyle w:val="DescrioCasodeUso"/>
               <w:ind w:left="720"/>
+              <w:rPr>
+                <w:color w:val="4F81BD" w:themeColor="accent1"/>
+              </w:rPr>
             </w:pPr>
             <w:r>
+              <w:rPr>
+                <w:color w:val="4F81BD" w:themeColor="accent1"/>
+              </w:rPr>
               <w:t>32.2. Retorna ao fluxo principal 22</w:t>
             </w:r>
           </w:p>
@@ -13620,27 +14181,45 @@
             <w:pPr>
               <w:pStyle w:val="DescrioCasodeUso"/>
               <w:ind w:left="720"/>
+              <w:rPr>
+                <w:color w:val="4F81BD" w:themeColor="accent1"/>
+              </w:rPr>
             </w:pPr>
           </w:p>
           <w:p>
             <w:pPr>
               <w:pStyle w:val="DescrioCasodeUso"/>
+              <w:rPr>
+                <w:color w:val="4F81BD" w:themeColor="accent1"/>
+              </w:rPr>
             </w:pPr>
             <w:r>
+              <w:rPr>
+                <w:color w:val="4F81BD" w:themeColor="accent1"/>
+              </w:rPr>
               <w:t xml:space="preserve">       6.Ator Cliente: clica em “Não”;</w:t>
             </w:r>
           </w:p>
           <w:p>
             <w:pPr>
               <w:pStyle w:val="DescrioCasodeUso"/>
+              <w:rPr>
+                <w:color w:val="4F81BD" w:themeColor="accent1"/>
+              </w:rPr>
             </w:pPr>
             <w:r>
+              <w:rPr>
+                <w:color w:val="4F81BD" w:themeColor="accent1"/>
+              </w:rPr>
               <w:t xml:space="preserve">           6.1. Retorna ao fluxo principal 1</w:t>
             </w:r>
           </w:p>
           <w:p>
             <w:pPr>
               <w:pStyle w:val="DescrioCasodeUso"/>
+              <w:rPr>
+                <w:color w:val="4F81BD" w:themeColor="accent1"/>
+              </w:rPr>
             </w:pPr>
           </w:p>
         </w:tc>
@@ -13659,11 +14238,13 @@
               <w:pStyle w:val="DescrioCasodeUso"/>
               <w:rPr>
                 <w:b/>
+                <w:color w:val="4F81BD" w:themeColor="accent1"/>
               </w:rPr>
             </w:pPr>
             <w:r>
               <w:rPr>
                 <w:b/>
+                <w:color w:val="4F81BD" w:themeColor="accent1"/>
               </w:rPr>
               <w:t>Tratamento de Exceções</w:t>
             </w:r>
@@ -13686,8 +14267,14 @@
                 <w:ilvl w:val="0"/>
                 <w:numId w:val="5"/>
               </w:numPr>
+              <w:rPr>
+                <w:color w:val="4F81BD" w:themeColor="accent1"/>
+              </w:rPr>
             </w:pPr>
             <w:r>
+              <w:rPr>
+                <w:color w:val="4F81BD" w:themeColor="accent1"/>
+              </w:rPr>
               <w:t>Senha não corresponde;</w:t>
             </w:r>
           </w:p>
@@ -13698,8 +14285,14 @@
                 <w:ilvl w:val="0"/>
                 <w:numId w:val="9"/>
               </w:numPr>
+              <w:rPr>
+                <w:color w:val="4F81BD" w:themeColor="accent1"/>
+              </w:rPr>
             </w:pPr>
             <w:r>
+              <w:rPr>
+                <w:color w:val="4F81BD" w:themeColor="accent1"/>
+              </w:rPr>
               <w:t>Sistema: emite uma mensagem que as senhas são incompatíveis;</w:t>
             </w:r>
           </w:p>
@@ -13710,8 +14303,14 @@
                 <w:ilvl w:val="0"/>
                 <w:numId w:val="9"/>
               </w:numPr>
+              <w:rPr>
+                <w:color w:val="4F81BD" w:themeColor="accent1"/>
+              </w:rPr>
             </w:pPr>
             <w:r>
+              <w:rPr>
+                <w:color w:val="4F81BD" w:themeColor="accent1"/>
+              </w:rPr>
               <w:t>Sistema: limpa os dois campos de senhas;</w:t>
             </w:r>
           </w:p>
@@ -13722,11 +14321,20 @@
                 <w:ilvl w:val="0"/>
                 <w:numId w:val="9"/>
               </w:numPr>
+              <w:rPr>
+                <w:color w:val="4F81BD" w:themeColor="accent1"/>
+              </w:rPr>
             </w:pPr>
             <w:r>
+              <w:rPr>
+                <w:color w:val="4F81BD" w:themeColor="accent1"/>
+              </w:rPr>
               <w:t>Sistema: seta o cu</w:t>
             </w:r>
             <w:r>
+              <w:rPr>
+                <w:color w:val="4F81BD" w:themeColor="accent1"/>
+              </w:rPr>
               <w:t>rsor no primeiro campo de senha;</w:t>
             </w:r>
           </w:p>
@@ -13737,14 +14345,26 @@
                 <w:ilvl w:val="0"/>
                 <w:numId w:val="9"/>
               </w:numPr>
+              <w:rPr>
+                <w:color w:val="4F81BD" w:themeColor="accent1"/>
+              </w:rPr>
             </w:pPr>
             <w:r>
+              <w:rPr>
+                <w:color w:val="4F81BD" w:themeColor="accent1"/>
+              </w:rPr>
               <w:t xml:space="preserve">Ator Cliente: informa </w:t>
             </w:r>
             <w:r>
+              <w:rPr>
+                <w:color w:val="4F81BD" w:themeColor="accent1"/>
+              </w:rPr>
               <w:t>os valores</w:t>
             </w:r>
             <w:r>
+              <w:rPr>
+                <w:color w:val="4F81BD" w:themeColor="accent1"/>
+              </w:rPr>
               <w:t xml:space="preserve"> dos dois campos novamente, e clica em "Enter" ou no campo;</w:t>
             </w:r>
           </w:p>
@@ -13755,8 +14375,14 @@
                 <w:ilvl w:val="0"/>
                 <w:numId w:val="9"/>
               </w:numPr>
+              <w:rPr>
+                <w:color w:val="4F81BD" w:themeColor="accent1"/>
+              </w:rPr>
             </w:pPr>
             <w:r>
+              <w:rPr>
+                <w:color w:val="4F81BD" w:themeColor="accent1"/>
+              </w:rPr>
               <w:t>Retoma o fluxo de origem;</w:t>
             </w:r>
           </w:p>
@@ -13767,8 +14393,14 @@
                 <w:ilvl w:val="0"/>
                 <w:numId w:val="5"/>
               </w:numPr>
+              <w:rPr>
+                <w:color w:val="4F81BD" w:themeColor="accent1"/>
+              </w:rPr>
             </w:pPr>
             <w:r>
+              <w:rPr>
+                <w:color w:val="4F81BD" w:themeColor="accent1"/>
+              </w:rPr>
               <w:t xml:space="preserve">Campos obrigatórios sem valor; </w:t>
             </w:r>
           </w:p>
@@ -13779,8 +14411,14 @@
                 <w:ilvl w:val="3"/>
                 <w:numId w:val="9"/>
               </w:numPr>
+              <w:rPr>
+                <w:color w:val="4F81BD" w:themeColor="accent1"/>
+              </w:rPr>
             </w:pPr>
             <w:r>
+              <w:rPr>
+                <w:color w:val="4F81BD" w:themeColor="accent1"/>
+              </w:rPr>
               <w:t>Sistema: emite uma mensagem de campos obrigatórios vazios;</w:t>
             </w:r>
           </w:p>
@@ -13791,8 +14429,14 @@
                 <w:ilvl w:val="3"/>
                 <w:numId w:val="9"/>
               </w:numPr>
+              <w:rPr>
+                <w:color w:val="4F81BD" w:themeColor="accent1"/>
+              </w:rPr>
             </w:pPr>
             <w:r>
+              <w:rPr>
+                <w:color w:val="4F81BD" w:themeColor="accent1"/>
+              </w:rPr>
               <w:t>Sistema: seta primeiro campo vazio;</w:t>
             </w:r>
           </w:p>
@@ -13803,8 +14447,14 @@
                 <w:ilvl w:val="3"/>
                 <w:numId w:val="9"/>
               </w:numPr>
+              <w:rPr>
+                <w:color w:val="4F81BD" w:themeColor="accent1"/>
+              </w:rPr>
             </w:pPr>
             <w:r>
+              <w:rPr>
+                <w:color w:val="4F81BD" w:themeColor="accent1"/>
+              </w:rPr>
               <w:t>Retorna o fluxo de origem;</w:t>
             </w:r>
           </w:p>
@@ -13815,14 +14465,26 @@
                 <w:ilvl w:val="0"/>
                 <w:numId w:val="10"/>
               </w:numPr>
+              <w:rPr>
+                <w:color w:val="4F81BD" w:themeColor="accent1"/>
+              </w:rPr>
             </w:pPr>
             <w:r>
+              <w:rPr>
+                <w:color w:val="4F81BD" w:themeColor="accent1"/>
+              </w:rPr>
               <w:t xml:space="preserve">Campo de descrição do motivo para exclusão </w:t>
             </w:r>
             <w:r>
+              <w:rPr>
+                <w:color w:val="4F81BD" w:themeColor="accent1"/>
+              </w:rPr>
               <w:t>está</w:t>
             </w:r>
             <w:r>
+              <w:rPr>
+                <w:color w:val="4F81BD" w:themeColor="accent1"/>
+              </w:rPr>
               <w:t xml:space="preserve"> vazio;</w:t>
             </w:r>
           </w:p>
@@ -13833,18 +14495,33 @@
                 <w:ilvl w:val="6"/>
                 <w:numId w:val="9"/>
               </w:numPr>
+              <w:rPr>
+                <w:color w:val="4F81BD" w:themeColor="accent1"/>
+              </w:rPr>
             </w:pPr>
             <w:r>
+              <w:rPr>
+                <w:color w:val="4F81BD" w:themeColor="accent1"/>
+              </w:rPr>
               <w:t xml:space="preserve">Sistema: emitira a mensagem: “Descrição do motivo de saída obrigatório </w:t>
             </w:r>
             <w:r>
+              <w:rPr>
+                <w:color w:val="4F81BD" w:themeColor="accent1"/>
+              </w:rPr>
               <w:lastRenderedPageBreak/>
               <w:t>para a exclusão da conta</w:t>
             </w:r>
             <w:r>
+              <w:rPr>
+                <w:color w:val="4F81BD" w:themeColor="accent1"/>
+              </w:rPr>
               <w:t xml:space="preserve"> está vazio</w:t>
             </w:r>
             <w:r>
+              <w:rPr>
+                <w:color w:val="4F81BD" w:themeColor="accent1"/>
+              </w:rPr>
               <w:t>”;</w:t>
             </w:r>
           </w:p>
@@ -13855,8 +14532,14 @@
                 <w:ilvl w:val="6"/>
                 <w:numId w:val="9"/>
               </w:numPr>
+              <w:rPr>
+                <w:color w:val="4F81BD" w:themeColor="accent1"/>
+              </w:rPr>
             </w:pPr>
             <w:r>
+              <w:rPr>
+                <w:color w:val="4F81BD" w:themeColor="accent1"/>
+              </w:rPr>
               <w:t>Sistema: irá setar o cursor no campo descrição;</w:t>
             </w:r>
           </w:p>
@@ -13867,8 +14550,14 @@
                 <w:ilvl w:val="6"/>
                 <w:numId w:val="9"/>
               </w:numPr>
+              <w:rPr>
+                <w:color w:val="4F81BD" w:themeColor="accent1"/>
+              </w:rPr>
             </w:pPr>
             <w:r>
+              <w:rPr>
+                <w:color w:val="4F81BD" w:themeColor="accent1"/>
+              </w:rPr>
               <w:t>Retorna o fluxo de origem;</w:t>
             </w:r>
           </w:p>
@@ -13894,15 +14583,20 @@
               <w:pStyle w:val="DescrioCasodeUso"/>
               <w:rPr>
                 <w:b/>
+                <w:color w:val="4F81BD" w:themeColor="accent1"/>
               </w:rPr>
             </w:pPr>
             <w:r>
+              <w:rPr>
+                <w:color w:val="4F81BD" w:themeColor="accent1"/>
+              </w:rPr>
               <w:lastRenderedPageBreak/>
               <w:br w:type="page"/>
             </w:r>
             <w:r>
               <w:rPr>
                 <w:b/>
+                <w:color w:val="4F81BD" w:themeColor="accent1"/>
               </w:rPr>
               <w:t>Figuras</w:t>
             </w:r>
@@ -13912,15 +14606,19 @@
               <w:pStyle w:val="DescrioCasodeUso"/>
               <w:keepNext/>
               <w:jc w:val="center"/>
+              <w:rPr>
+                <w:color w:val="4F81BD" w:themeColor="accent1"/>
+              </w:rPr>
             </w:pPr>
             <w:r>
               <w:rPr>
                 <w:b/>
                 <w:noProof/>
+                <w:color w:val="4F81BD" w:themeColor="accent1"/>
                 <w:lang w:eastAsia="pt-BR"/>
               </w:rPr>
               <w:drawing>
-                <wp:inline distT="0" distB="0" distL="0" distR="0" wp14:anchorId="47B91954" wp14:editId="230D8CED">
+                <wp:inline distT="0" distB="0" distL="0" distR="0" wp14:anchorId="08A5523B" wp14:editId="495059A1">
                   <wp:extent cx="4645746" cy="2489817"/>
                   <wp:effectExtent l="0" t="0" r="2540" b="6350"/>
                   <wp:docPr id="1" name="Imagem 1"/>
@@ -13935,7 +14633,7 @@
                           <pic:cNvPicPr/>
                         </pic:nvPicPr>
                         <pic:blipFill>
-                          <a:blip r:embed="rId18">
+                          <a:blip r:embed="rId19">
                             <a:extLst>
                               <a:ext uri="{28A0092B-C50C-407E-A947-70E740481C1C}">
                                 <a14:useLocalDpi xmlns:a14="http://schemas.microsoft.com/office/drawing/2010/main" val="0"/>
@@ -13968,6 +14666,7 @@
               <w:jc w:val="center"/>
               <w:rPr>
                 <w:rStyle w:val="nfaseSutil"/>
+                <w:color w:val="4F81BD" w:themeColor="accent1"/>
                 <w:lang w:val="pt-BR"/>
               </w:rPr>
             </w:pPr>
@@ -13975,6 +14674,7 @@
             <w:r>
               <w:rPr>
                 <w:rStyle w:val="nfaseSutil"/>
+                <w:color w:val="4F81BD" w:themeColor="accent1"/>
                 <w:lang w:val="pt-BR"/>
               </w:rPr>
               <w:t xml:space="preserve">Figura </w:t>
@@ -13982,12 +14682,14 @@
             <w:r>
               <w:rPr>
                 <w:rStyle w:val="nfaseSutil"/>
+                <w:color w:val="4F81BD" w:themeColor="accent1"/>
               </w:rPr>
               <w:fldChar w:fldCharType="begin"/>
             </w:r>
             <w:r>
               <w:rPr>
                 <w:rStyle w:val="nfaseSutil"/>
+                <w:color w:val="4F81BD" w:themeColor="accent1"/>
                 <w:lang w:val="pt-BR"/>
               </w:rPr>
               <w:instrText xml:space="preserve"> SEQ Figura \* ARABIC </w:instrText>
@@ -13995,6 +14697,7 @@
             <w:r>
               <w:rPr>
                 <w:rStyle w:val="nfaseSutil"/>
+                <w:color w:val="4F81BD" w:themeColor="accent1"/>
               </w:rPr>
               <w:fldChar w:fldCharType="separate"/>
             </w:r>
@@ -14002,19 +14705,22 @@
               <w:rPr>
                 <w:rStyle w:val="nfaseSutil"/>
                 <w:noProof/>
+                <w:color w:val="4F81BD" w:themeColor="accent1"/>
                 <w:lang w:val="pt-BR"/>
               </w:rPr>
-              <w:t>7</w:t>
+              <w:t>8</w:t>
             </w:r>
             <w:r>
               <w:rPr>
                 <w:rStyle w:val="nfaseSutil"/>
+                <w:color w:val="4F81BD" w:themeColor="accent1"/>
               </w:rPr>
               <w:fldChar w:fldCharType="end"/>
             </w:r>
             <w:r>
               <w:rPr>
                 <w:rStyle w:val="nfaseSutil"/>
+                <w:color w:val="4F81BD" w:themeColor="accent1"/>
                 <w:lang w:val="pt-BR"/>
               </w:rPr>
               <w:t>. Caso de Uso - Gerenciar Login</w:t>
@@ -15298,7 +16004,7 @@
                 <w:lang w:eastAsia="pt-BR"/>
               </w:rPr>
               <w:drawing>
-                <wp:inline distT="0" distB="0" distL="0" distR="0" wp14:anchorId="59E418AB" wp14:editId="1E933748">
+                <wp:inline distT="0" distB="0" distL="0" distR="0" wp14:anchorId="0B14844E" wp14:editId="2D245903">
                   <wp:extent cx="4333875" cy="2700271"/>
                   <wp:effectExtent l="0" t="0" r="0" b="5080"/>
                   <wp:docPr id="5" name="Imagem 5"/>
@@ -15313,7 +16019,7 @@
                           <pic:cNvPicPr/>
                         </pic:nvPicPr>
                         <pic:blipFill>
-                          <a:blip r:embed="rId19">
+                          <a:blip r:embed="rId20">
                             <a:extLst>
                               <a:ext uri="{28A0092B-C50C-407E-A947-70E740481C1C}">
                                 <a14:useLocalDpi xmlns:a14="http://schemas.microsoft.com/office/drawing/2010/main" val="0"/>
@@ -15382,7 +16088,7 @@
                 <w:noProof/>
                 <w:lang w:val="pt-BR"/>
               </w:rPr>
-              <w:t>8</w:t>
+              <w:t>9</w:t>
             </w:r>
             <w:r>
               <w:rPr>
@@ -16037,7 +16743,7 @@
               </w:rPr>
               <w:lastRenderedPageBreak/>
               <w:drawing>
-                <wp:inline distT="0" distB="0" distL="0" distR="0" wp14:anchorId="10BC92DC" wp14:editId="2D5AC343">
+                <wp:inline distT="0" distB="0" distL="0" distR="0" wp14:anchorId="6677962A" wp14:editId="14C8AD71">
                   <wp:extent cx="4589145" cy="2390180"/>
                   <wp:effectExtent l="0" t="0" r="1905" b="0"/>
                   <wp:docPr id="8" name="Imagem 8"/>
@@ -16052,7 +16758,7 @@
                           <pic:cNvPicPr/>
                         </pic:nvPicPr>
                         <pic:blipFill>
-                          <a:blip r:embed="rId20">
+                          <a:blip r:embed="rId21">
                             <a:extLst>
                               <a:ext uri="{28A0092B-C50C-407E-A947-70E740481C1C}">
                                 <a14:useLocalDpi xmlns:a14="http://schemas.microsoft.com/office/drawing/2010/main" val="0"/>
@@ -16121,7 +16827,7 @@
                 <w:noProof/>
                 <w:lang w:val="pt-BR"/>
               </w:rPr>
-              <w:t>9</w:t>
+              <w:t>10</w:t>
             </w:r>
             <w:r>
               <w:rPr>
@@ -17189,7 +17895,7 @@
                 <w:lang w:eastAsia="pt-BR"/>
               </w:rPr>
               <w:drawing>
-                <wp:inline distT="0" distB="0" distL="0" distR="0" wp14:anchorId="0E01A3CE" wp14:editId="6FF5CDBB">
+                <wp:inline distT="0" distB="0" distL="0" distR="0" wp14:anchorId="71B275E7" wp14:editId="6662256A">
                   <wp:extent cx="4360108" cy="2716417"/>
                   <wp:effectExtent l="0" t="0" r="2540" b="8255"/>
                   <wp:docPr id="3" name="Imagem 3"/>
@@ -17204,7 +17910,7 @@
                           <pic:cNvPicPr/>
                         </pic:nvPicPr>
                         <pic:blipFill>
-                          <a:blip r:embed="rId21">
+                          <a:blip r:embed="rId22">
                             <a:extLst>
                               <a:ext uri="{28A0092B-C50C-407E-A947-70E740481C1C}">
                                 <a14:useLocalDpi xmlns:a14="http://schemas.microsoft.com/office/drawing/2010/main" val="0"/>
@@ -17273,7 +17979,7 @@
                 <w:noProof/>
                 <w:lang w:val="pt-BR"/>
               </w:rPr>
-              <w:t>10</w:t>
+              <w:t>11</w:t>
             </w:r>
             <w:r>
               <w:rPr>
@@ -18773,7 +19479,7 @@
         </w:rPr>
         <w:lastRenderedPageBreak/>
         <w:drawing>
-          <wp:inline distT="0" distB="0" distL="0" distR="0" wp14:anchorId="43E26C1B" wp14:editId="605A144F">
+          <wp:inline distT="0" distB="0" distL="0" distR="0" wp14:anchorId="5E422F25" wp14:editId="2C177DE7">
             <wp:extent cx="5760720" cy="6904355"/>
             <wp:effectExtent l="0" t="0" r="0" b="0"/>
             <wp:docPr id="6" name="Imagem 6"/>
@@ -18788,7 +19494,7 @@
                     <pic:cNvPicPr/>
                   </pic:nvPicPr>
                   <pic:blipFill>
-                    <a:blip r:embed="rId22" cstate="print">
+                    <a:blip r:embed="rId23" cstate="print">
                       <a:extLst>
                         <a:ext uri="{28A0092B-C50C-407E-A947-70E740481C1C}">
                           <a14:useLocalDpi xmlns:a14="http://schemas.microsoft.com/office/drawing/2010/main" val="0"/>
@@ -18857,7 +19563,7 @@
           <w:noProof/>
           <w:lang w:val="pt-BR"/>
         </w:rPr>
-        <w:t>11</w:t>
+        <w:t>12</w:t>
       </w:r>
       <w:r>
         <w:rPr>
@@ -18989,7 +19695,7 @@
         </w:rPr>
         <w:lastRenderedPageBreak/>
         <w:drawing>
-          <wp:inline distT="0" distB="0" distL="0" distR="0">
+          <wp:inline distT="0" distB="0" distL="0" distR="0" wp14:anchorId="1C45CA22" wp14:editId="3C682B35">
             <wp:extent cx="5760720" cy="7623810"/>
             <wp:effectExtent l="0" t="0" r="0" b="0"/>
             <wp:docPr id="4" name="Imagem 4"/>
@@ -19004,7 +19710,7 @@
                     <pic:cNvPicPr/>
                   </pic:nvPicPr>
                   <pic:blipFill>
-                    <a:blip r:embed="rId23" cstate="print">
+                    <a:blip r:embed="rId24" cstate="print">
                       <a:extLst>
                         <a:ext uri="{28A0092B-C50C-407E-A947-70E740481C1C}">
                           <a14:useLocalDpi xmlns:a14="http://schemas.microsoft.com/office/drawing/2010/main" val="0"/>
@@ -19073,7 +19779,7 @@
           <w:noProof/>
           <w:lang w:val="pt-BR"/>
         </w:rPr>
-        <w:t>12</w:t>
+        <w:t>13</w:t>
       </w:r>
       <w:r>
         <w:rPr>
@@ -19163,7 +19869,7 @@
           <w:lang w:eastAsia="pt-BR"/>
         </w:rPr>
         <w:drawing>
-          <wp:inline distT="0" distB="0" distL="0" distR="0">
+          <wp:inline distT="0" distB="0" distL="0" distR="0" wp14:anchorId="034E5438" wp14:editId="6F019227">
             <wp:extent cx="5760720" cy="4505325"/>
             <wp:effectExtent l="0" t="0" r="0" b="9525"/>
             <wp:docPr id="31" name="Imagem 31"/>
@@ -19178,7 +19884,7 @@
                     <pic:cNvPicPr/>
                   </pic:nvPicPr>
                   <pic:blipFill>
-                    <a:blip r:embed="rId24" cstate="print">
+                    <a:blip r:embed="rId25" cstate="print">
                       <a:extLst>
                         <a:ext uri="{28A0092B-C50C-407E-A947-70E740481C1C}">
                           <a14:useLocalDpi xmlns:a14="http://schemas.microsoft.com/office/drawing/2010/main" val="0"/>
@@ -19247,7 +19953,7 @@
           <w:noProof/>
           <w:color w:val="auto"/>
         </w:rPr>
-        <w:t>13</w:t>
+        <w:t>14</w:t>
       </w:r>
       <w:r>
         <w:rPr>
@@ -19352,7 +20058,7 @@
           <w:lang w:eastAsia="pt-BR"/>
         </w:rPr>
         <w:drawing>
-          <wp:inline distT="0" distB="0" distL="0" distR="0">
+          <wp:inline distT="0" distB="0" distL="0" distR="0" wp14:anchorId="2A50C9A6" wp14:editId="7854A9DC">
             <wp:extent cx="5760720" cy="6162040"/>
             <wp:effectExtent l="0" t="0" r="0" b="0"/>
             <wp:docPr id="28" name="Imagem 28"/>
@@ -19367,7 +20073,7 @@
                     <pic:cNvPicPr/>
                   </pic:nvPicPr>
                   <pic:blipFill>
-                    <a:blip r:embed="rId25" cstate="print">
+                    <a:blip r:embed="rId26" cstate="print">
                       <a:extLst>
                         <a:ext uri="{28A0092B-C50C-407E-A947-70E740481C1C}">
                           <a14:useLocalDpi xmlns:a14="http://schemas.microsoft.com/office/drawing/2010/main" val="0"/>
@@ -19432,7 +20138,7 @@
           <w:noProof/>
           <w:color w:val="auto"/>
         </w:rPr>
-        <w:t>14</w:t>
+        <w:t>15</w:t>
       </w:r>
       <w:r>
         <w:rPr>
@@ -19553,7 +20259,7 @@
           <w:lang w:eastAsia="pt-BR"/>
         </w:rPr>
         <w:drawing>
-          <wp:inline distT="0" distB="0" distL="0" distR="0">
+          <wp:inline distT="0" distB="0" distL="0" distR="0" wp14:anchorId="630564D7" wp14:editId="60FA7920">
             <wp:extent cx="5760720" cy="3928110"/>
             <wp:effectExtent l="0" t="0" r="0" b="0"/>
             <wp:docPr id="9" name="Imagem 9"/>
@@ -19568,7 +20274,7 @@
                     <pic:cNvPicPr/>
                   </pic:nvPicPr>
                   <pic:blipFill>
-                    <a:blip r:embed="rId26">
+                    <a:blip r:embed="rId27">
                       <a:extLst>
                         <a:ext uri="{28A0092B-C50C-407E-A947-70E740481C1C}">
                           <a14:useLocalDpi xmlns:a14="http://schemas.microsoft.com/office/drawing/2010/main" val="0"/>
@@ -19633,7 +20339,7 @@
           <w:noProof/>
           <w:color w:val="8DB3E2" w:themeColor="text2" w:themeTint="66"/>
         </w:rPr>
-        <w:t>15</w:t>
+        <w:t>16</w:t>
       </w:r>
       <w:r>
         <w:rPr>
@@ -19728,7 +20434,7 @@
           <w:lang w:eastAsia="pt-BR"/>
         </w:rPr>
         <w:drawing>
-          <wp:inline distT="0" distB="0" distL="0" distR="0" wp14:anchorId="222309AE" wp14:editId="35372217">
+          <wp:inline distT="0" distB="0" distL="0" distR="0" wp14:anchorId="0405A57C" wp14:editId="67AA25E4">
             <wp:extent cx="5760720" cy="4457700"/>
             <wp:effectExtent l="0" t="0" r="0" b="0"/>
             <wp:docPr id="18" name="Imagem 18"/>
@@ -19743,7 +20449,7 @@
                     <pic:cNvPicPr/>
                   </pic:nvPicPr>
                   <pic:blipFill>
-                    <a:blip r:embed="rId27">
+                    <a:blip r:embed="rId28">
                       <a:extLst>
                         <a:ext uri="{28A0092B-C50C-407E-A947-70E740481C1C}">
                           <a14:useLocalDpi xmlns:a14="http://schemas.microsoft.com/office/drawing/2010/main" val="0"/>
@@ -19808,7 +20514,7 @@
           <w:noProof/>
           <w:color w:val="8DB3E2" w:themeColor="text2" w:themeTint="66"/>
         </w:rPr>
-        <w:t>16</w:t>
+        <w:t>17</w:t>
       </w:r>
       <w:r>
         <w:rPr>
@@ -19947,7 +20653,7 @@
           <w:lang w:eastAsia="pt-BR"/>
         </w:rPr>
         <w:drawing>
-          <wp:inline distT="0" distB="0" distL="0" distR="0" wp14:anchorId="18226545" wp14:editId="7A93B758">
+          <wp:inline distT="0" distB="0" distL="0" distR="0" wp14:anchorId="057C7D3D" wp14:editId="13DD45BC">
             <wp:extent cx="5760720" cy="3753485"/>
             <wp:effectExtent l="0" t="0" r="0" b="0"/>
             <wp:docPr id="23" name="Imagem 23"/>
@@ -19962,7 +20668,7 @@
                     <pic:cNvPicPr/>
                   </pic:nvPicPr>
                   <pic:blipFill>
-                    <a:blip r:embed="rId28" cstate="print">
+                    <a:blip r:embed="rId29" cstate="print">
                       <a:extLst>
                         <a:ext uri="{28A0092B-C50C-407E-A947-70E740481C1C}">
                           <a14:useLocalDpi xmlns:a14="http://schemas.microsoft.com/office/drawing/2010/main" val="0"/>
@@ -20031,7 +20737,7 @@
           <w:color w:val="auto"/>
           <w:lang w:val="pt-BR"/>
         </w:rPr>
-        <w:t>17</w:t>
+        <w:t>18</w:t>
       </w:r>
       <w:r>
         <w:rPr>
@@ -20129,7 +20835,7 @@
           <w:lang w:val="pt-BR" w:eastAsia="pt-BR"/>
         </w:rPr>
         <w:drawing>
-          <wp:inline distT="0" distB="0" distL="0" distR="0" wp14:anchorId="7D72D565" wp14:editId="39719115">
+          <wp:inline distT="0" distB="0" distL="0" distR="0" wp14:anchorId="2AC8F618" wp14:editId="7A95C46B">
             <wp:extent cx="5760720" cy="4076700"/>
             <wp:effectExtent l="0" t="0" r="0" b="0"/>
             <wp:docPr id="19" name="Imagem 19"/>
@@ -20144,7 +20850,7 @@
                     <pic:cNvPicPr/>
                   </pic:nvPicPr>
                   <pic:blipFill>
-                    <a:blip r:embed="rId29">
+                    <a:blip r:embed="rId30">
                       <a:extLst>
                         <a:ext uri="{28A0092B-C50C-407E-A947-70E740481C1C}">
                           <a14:useLocalDpi xmlns:a14="http://schemas.microsoft.com/office/drawing/2010/main" val="0"/>
@@ -20210,7 +20916,7 @@
           <w:noProof/>
           <w:color w:val="auto"/>
         </w:rPr>
-        <w:t>18</w:t>
+        <w:t>19</w:t>
       </w:r>
       <w:r>
         <w:rPr>
@@ -20282,7 +20988,7 @@
           <w:lang w:eastAsia="pt-BR"/>
         </w:rPr>
         <w:drawing>
-          <wp:inline distT="0" distB="0" distL="0" distR="0">
+          <wp:inline distT="0" distB="0" distL="0" distR="0" wp14:anchorId="5E9D2492" wp14:editId="4D90DDDD">
             <wp:extent cx="5760720" cy="3686175"/>
             <wp:effectExtent l="0" t="0" r="0" b="9525"/>
             <wp:docPr id="20" name="Imagem 20"/>
@@ -20297,7 +21003,7 @@
                     <pic:cNvPicPr/>
                   </pic:nvPicPr>
                   <pic:blipFill>
-                    <a:blip r:embed="rId30" cstate="print">
+                    <a:blip r:embed="rId31" cstate="print">
                       <a:extLst>
                         <a:ext uri="{28A0092B-C50C-407E-A947-70E740481C1C}">
                           <a14:useLocalDpi xmlns:a14="http://schemas.microsoft.com/office/drawing/2010/main" val="0"/>
@@ -20362,7 +21068,7 @@
           <w:noProof/>
           <w:color w:val="auto"/>
         </w:rPr>
-        <w:t>19</w:t>
+        <w:t>20</w:t>
       </w:r>
       <w:r>
         <w:rPr>
@@ -24466,7 +25172,7 @@
         </w:rPr>
         <w:t xml:space="preserve">, Disponivel em: </w:t>
       </w:r>
-      <w:hyperlink r:id="rId31" w:history="1">
+      <w:hyperlink r:id="rId32" w:history="1">
         <w:r>
           <w:rPr>
             <w:rStyle w:val="Hyperlink"/>
@@ -24576,7 +25282,7 @@
         </w:rPr>
         <w:t xml:space="preserve">, </w:t>
       </w:r>
-      <w:hyperlink r:id="rId32" w:history="1">
+      <w:hyperlink r:id="rId33" w:history="1">
         <w:r>
           <w:rPr>
             <w:rStyle w:val="Hyperlink"/>
@@ -24683,7 +25389,7 @@
         </w:rPr>
         <w:t xml:space="preserve"> Tecnologia em saúde, Disponivel em: </w:t>
       </w:r>
-      <w:hyperlink r:id="rId33" w:history="1">
+      <w:hyperlink r:id="rId34" w:history="1">
         <w:r>
           <w:rPr>
             <w:rStyle w:val="Hyperlink"/>
@@ -24760,7 +25466,7 @@
         </w:rPr>
         <w:t xml:space="preserve"> </w:t>
       </w:r>
-      <w:hyperlink r:id="rId34" w:history="1">
+      <w:hyperlink r:id="rId35" w:history="1">
         <w:r>
           <w:rPr>
             <w:rStyle w:val="Hyperlink"/>
@@ -24854,7 +25560,7 @@
         </w:rPr>
         <w:t xml:space="preserve">Artigo da online da universidade sobre diagramas de atividade e estado, Disponivel em: </w:t>
       </w:r>
-      <w:hyperlink r:id="rId35" w:history="1">
+      <w:hyperlink r:id="rId36" w:history="1">
         <w:r>
           <w:rPr>
             <w:rStyle w:val="Hyperlink"/>
@@ -24907,7 +25613,7 @@
         </w:rPr>
         <w:t xml:space="preserve">Disponivel em : </w:t>
       </w:r>
-      <w:hyperlink r:id="rId36" w:history="1">
+      <w:hyperlink r:id="rId37" w:history="1">
         <w:r>
           <w:rPr>
             <w:rStyle w:val="Hyperlink"/>
@@ -24955,7 +25661,7 @@
         </w:rPr>
         <w:t xml:space="preserve">Disponivel em: </w:t>
       </w:r>
-      <w:hyperlink r:id="rId37" w:history="1">
+      <w:hyperlink r:id="rId38" w:history="1">
         <w:r>
           <w:rPr>
             <w:rStyle w:val="Hyperlink"/>
@@ -25003,7 +25709,7 @@
         </w:rPr>
         <w:t xml:space="preserve"> Disponivel em: </w:t>
       </w:r>
-      <w:hyperlink r:id="rId38" w:history="1">
+      <w:hyperlink r:id="rId39" w:history="1">
         <w:r>
           <w:rPr>
             <w:rStyle w:val="Hyperlink"/>
@@ -25064,7 +25770,7 @@
         </w:rPr>
         <w:t xml:space="preserve">Disponivel em: </w:t>
       </w:r>
-      <w:hyperlink r:id="rId39" w:history="1">
+      <w:hyperlink r:id="rId40" w:history="1">
         <w:r>
           <w:rPr>
             <w:rStyle w:val="Hyperlink"/>
@@ -25137,7 +25843,7 @@
         </w:rPr>
         <w:t xml:space="preserve"> Disponivel em: </w:t>
       </w:r>
-      <w:hyperlink r:id="rId40" w:history="1">
+      <w:hyperlink r:id="rId41" w:history="1">
         <w:r>
           <w:rPr>
             <w:rStyle w:val="Hyperlink"/>
@@ -25193,7 +25899,7 @@
         </w:rPr>
         <w:t xml:space="preserve">Disponivel em: </w:t>
       </w:r>
-      <w:hyperlink r:id="rId41" w:history="1">
+      <w:hyperlink r:id="rId42" w:history="1">
         <w:r>
           <w:rPr>
             <w:rStyle w:val="Hyperlink"/>
@@ -25248,7 +25954,7 @@
         </w:rPr>
         <w:t xml:space="preserve">Disponivel em: </w:t>
       </w:r>
-      <w:hyperlink r:id="rId42" w:history="1">
+      <w:hyperlink r:id="rId43" w:history="1">
         <w:r>
           <w:rPr>
             <w:rStyle w:val="Hyperlink"/>
@@ -25303,7 +26009,7 @@
         </w:rPr>
         <w:t xml:space="preserve">Disponivel em: </w:t>
       </w:r>
-      <w:hyperlink r:id="rId43" w:history="1">
+      <w:hyperlink r:id="rId44" w:history="1">
         <w:r>
           <w:rPr>
             <w:rStyle w:val="Hyperlink"/>
@@ -25332,8 +26038,8 @@
           <w:lang w:val="pt-BR"/>
         </w:rPr>
         <w:sectPr>
-          <w:headerReference w:type="default" r:id="rId44"/>
-          <w:headerReference w:type="first" r:id="rId45"/>
+          <w:headerReference w:type="default" r:id="rId45"/>
+          <w:headerReference w:type="first" r:id="rId46"/>
           <w:type w:val="nextColumn"/>
           <w:pgSz w:w="11907" w:h="16839" w:orient="landscape" w:code="9"/>
           <w:pgMar w:top="1701" w:right="1134" w:bottom="1134" w:left="1701" w:header="709" w:footer="709" w:gutter="0"/>
@@ -25408,7 +26114,7 @@
                     <pic:cNvPicPr/>
                   </pic:nvPicPr>
                   <pic:blipFill>
-                    <a:blip r:embed="rId46" cstate="print">
+                    <a:blip r:embed="rId47" cstate="print">
                       <a:extLst>
                         <a:ext uri="{28A0092B-C50C-407E-A947-70E740481C1C}">
                           <a14:useLocalDpi xmlns:a14="http://schemas.microsoft.com/office/drawing/2010/main" val="0"/>
@@ -25548,7 +26254,7 @@
                     <pic:cNvPicPr/>
                   </pic:nvPicPr>
                   <pic:blipFill>
-                    <a:blip r:embed="rId47">
+                    <a:blip r:embed="rId48">
                       <a:extLst>
                         <a:ext uri="{28A0092B-C50C-407E-A947-70E740481C1C}">
                           <a14:useLocalDpi xmlns:a14="http://schemas.microsoft.com/office/drawing/2010/main" val="0"/>
@@ -25716,7 +26422,7 @@
         <w:noProof/>
         <w:lang w:val="pt-BR"/>
       </w:rPr>
-      <w:t>18</w:t>
+      <w:t>40</w:t>
     </w:r>
     <w:r>
       <w:fldChar w:fldCharType="end"/>
@@ -25780,7 +26486,7 @@
   <w:abstractNum w:abstractNumId="0">
     <w:nsid w:val="02E2389E"/>
     <w:multiLevelType w:val="multilevel"/>
-    <w:tmpl w:val="7D746F84"/>
+    <w:tmpl w:val="1E9469C4"/>
     <w:lvl w:ilvl="0">
       <w:start w:val="4"/>
       <w:numFmt w:val="decimal"/>
@@ -25815,6 +26521,11 @@
       </w:pPr>
       <w:rPr>
         <w:rFonts w:hint="default"/>
+        <w:b/>
+        <w:i w:val="0"/>
+        <w:color w:val="auto"/>
+        <w:sz w:val="24"/>
+        <w:szCs w:val="24"/>
       </w:rPr>
     </w:lvl>
     <w:lvl w:ilvl="3">
@@ -32558,7 +33269,7 @@
 </file>
 
 <file path=customXml/itemProps1.xml><?xml version="1.0" encoding="utf-8"?>
-<ds:datastoreItem xmlns:ds="http://schemas.openxmlformats.org/officeDocument/2006/customXml" ds:itemID="{206CED7F-7BC0-437D-B491-C0F4B33F4C0A}">
+<ds:datastoreItem xmlns:ds="http://schemas.openxmlformats.org/officeDocument/2006/customXml" ds:itemID="{E22E40F9-8505-4C53-A8CF-1E1275136447}">
   <ds:schemaRefs>
     <ds:schemaRef ds:uri="http://schemas.openxmlformats.org/officeDocument/2006/bibliography"/>
   </ds:schemaRefs>

</xml_diff>

<commit_message>
Acertos diagrama de atividade e estado
</commit_message>
<xml_diff>
--- a/TCC 2015/TCC/Trabalho de Conclusão de Curso - Douglas Álex Américo 4.docx
+++ b/TCC 2015/TCC/Trabalho de Conclusão de Curso - Douglas Álex Américo 4.docx
@@ -135,7 +135,7 @@
           </mc:Choice>
           <mc:Fallback>
             <w:pict>
-              <v:group w14:anchorId="6EE500B4" id="Group 2" o:spid="_x0000_s1026" style="position:absolute;margin-left:-.15pt;margin-top:-4.9pt;width:450pt;height:83.8pt;z-index:251659776" coordorigin="1701,1600" coordsize="9000,1676" o:gfxdata="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">
+              <v:group w14:anchorId="0C0DB352" id="Group 2" o:spid="_x0000_s1026" style="position:absolute;margin-left:-.15pt;margin-top:-4.9pt;width:450pt;height:83.8pt;z-index:251659776" coordorigin="1701,1600" coordsize="9000,1676" o:gfxdata="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">
                 <v:shapetype id="_x0000_t75" coordsize="21600,21600" o:spt="75" o:preferrelative="t" path="m@4@5l@4@11@9@11@9@5xe" filled="f" stroked="f">
                   <v:stroke joinstyle="miter"/>
                   <v:formulas>
@@ -11750,8 +11750,6 @@
       <w:r>
         <w:t>:</w:t>
       </w:r>
-      <w:bookmarkStart w:id="57" w:name="_GoBack"/>
-      <w:bookmarkEnd w:id="57"/>
       <w:r>
         <w:t xml:space="preserve"> representam ligações especiais entre os casos de uso.</w:t>
       </w:r>
@@ -11822,35 +11820,35 @@
         <w:jc w:val="center"/>
         <w:rPr>
           <w:rStyle w:val="nfaseSutil"/>
-          <w:color w:val="8DB3E2" w:themeColor="text2" w:themeTint="66"/>
-        </w:rPr>
-      </w:pPr>
-      <w:bookmarkStart w:id="58" w:name="_Toc422421342"/>
+          <w:color w:val="auto"/>
+        </w:rPr>
+      </w:pPr>
+      <w:bookmarkStart w:id="57" w:name="_Toc422421342"/>
       <w:r>
         <w:rPr>
           <w:rStyle w:val="nfaseSutil"/>
-          <w:color w:val="8DB3E2" w:themeColor="text2" w:themeTint="66"/>
+          <w:color w:val="auto"/>
         </w:rPr>
         <w:t xml:space="preserve">Figura </w:t>
       </w:r>
       <w:r>
         <w:rPr>
           <w:rStyle w:val="nfaseSutil"/>
-          <w:color w:val="8DB3E2" w:themeColor="text2" w:themeTint="66"/>
+          <w:color w:val="auto"/>
         </w:rPr>
         <w:fldChar w:fldCharType="begin"/>
       </w:r>
       <w:r>
         <w:rPr>
           <w:rStyle w:val="nfaseSutil"/>
-          <w:color w:val="8DB3E2" w:themeColor="text2" w:themeTint="66"/>
+          <w:color w:val="auto"/>
         </w:rPr>
         <w:instrText xml:space="preserve"> SEQ Figura \* ARABIC </w:instrText>
       </w:r>
       <w:r>
         <w:rPr>
           <w:rStyle w:val="nfaseSutil"/>
-          <w:color w:val="8DB3E2" w:themeColor="text2" w:themeTint="66"/>
+          <w:color w:val="auto"/>
         </w:rPr>
         <w:fldChar w:fldCharType="separate"/>
       </w:r>
@@ -11858,29 +11856,29 @@
         <w:rPr>
           <w:rStyle w:val="nfaseSutil"/>
           <w:noProof/>
-          <w:color w:val="8DB3E2" w:themeColor="text2" w:themeTint="66"/>
+          <w:color w:val="auto"/>
         </w:rPr>
         <w:t>5</w:t>
       </w:r>
       <w:r>
         <w:rPr>
           <w:rStyle w:val="nfaseSutil"/>
-          <w:color w:val="8DB3E2" w:themeColor="text2" w:themeTint="66"/>
+          <w:color w:val="auto"/>
         </w:rPr>
         <w:fldChar w:fldCharType="end"/>
       </w:r>
       <w:r>
         <w:rPr>
           <w:rStyle w:val="nfaseSutil"/>
-          <w:color w:val="8DB3E2" w:themeColor="text2" w:themeTint="66"/>
+          <w:color w:val="auto"/>
         </w:rPr>
         <w:t>. Casos de Uso</w:t>
       </w:r>
-      <w:bookmarkEnd w:id="58"/>
+      <w:bookmarkEnd w:id="57"/>
       <w:r>
         <w:rPr>
           <w:rStyle w:val="nfaseSutil"/>
-          <w:color w:val="8DB3E2" w:themeColor="text2" w:themeTint="66"/>
+          <w:color w:val="auto"/>
         </w:rPr>
         <w:t>, Pedido Cliente ao Produtor</w:t>
       </w:r>
@@ -11902,7 +11900,7 @@
     </w:p>
     <w:p>
       <w:pPr>
-        <w:pStyle w:val="Legenda"/>
+        <w:pStyle w:val="Seo3"/>
         <w:numPr>
           <w:ilvl w:val="2"/>
           <w:numId w:val="24"/>
@@ -11914,14 +11912,51 @@
       <w:r>
         <w:rPr>
           <w:rStyle w:val="nfaseSutil"/>
-          <w:b w:val="0"/>
           <w:i w:val="0"/>
           <w:color w:val="auto"/>
           <w:sz w:val="24"/>
           <w:szCs w:val="24"/>
-          <w:lang w:val="pt-BR"/>
         </w:rPr>
         <w:lastRenderedPageBreak/>
+        <w:t>Pe</w:t>
+      </w:r>
+      <w:r>
+        <w:rPr>
+          <w:rStyle w:val="nfaseSutil"/>
+          <w:i w:val="0"/>
+          <w:color w:val="auto"/>
+          <w:sz w:val="24"/>
+          <w:szCs w:val="24"/>
+        </w:rPr>
+        <w:t>d</w:t>
+      </w:r>
+      <w:r>
+        <w:rPr>
+          <w:rStyle w:val="nfaseSutil"/>
+          <w:i w:val="0"/>
+          <w:color w:val="auto"/>
+          <w:sz w:val="24"/>
+          <w:szCs w:val="24"/>
+        </w:rPr>
+        <w:t>ido Cliente ao Produtor</w:t>
+      </w:r>
+    </w:p>
+    <w:p>
+      <w:pPr>
+        <w:pStyle w:val="DescrioCasodeUso"/>
+        <w:ind w:firstLine="708"/>
+        <w:rPr>
+          <w:rStyle w:val="nfaseSutil"/>
+        </w:rPr>
+      </w:pPr>
+      <w:bookmarkStart w:id="58" w:name="_GoBack"/>
+      <w:bookmarkEnd w:id="58"/>
+      <w:r>
+        <w:rPr>
+          <w:rStyle w:val="nfaseSutil"/>
+          <w:i w:val="0"/>
+          <w:color w:val="auto"/>
+        </w:rPr>
         <w:t>Diagrama de caso de uso representando o pedido sendo feito, com o cliente entrando em contato direto com o produtor, assim toda a movimentação do sistema é cadastrada pelo produtor, que anotará o peido e depois fará a inserção das informações no sistema.</w:t>
       </w:r>
     </w:p>
@@ -11999,29 +12034,51 @@
       <w:pPr>
         <w:pStyle w:val="Legenda"/>
         <w:jc w:val="center"/>
-      </w:pPr>
-      <w:r>
+        <w:rPr>
+          <w:color w:val="auto"/>
+        </w:rPr>
+      </w:pPr>
+      <w:r>
+        <w:rPr>
+          <w:color w:val="auto"/>
+        </w:rPr>
         <w:t xml:space="preserve">Figura </w:t>
       </w:r>
       <w:r>
+        <w:rPr>
+          <w:color w:val="auto"/>
+        </w:rPr>
         <w:fldChar w:fldCharType="begin"/>
       </w:r>
       <w:r>
+        <w:rPr>
+          <w:color w:val="auto"/>
+        </w:rPr>
         <w:instrText xml:space="preserve"> SEQ Figura \* ARABIC </w:instrText>
       </w:r>
       <w:r>
+        <w:rPr>
+          <w:color w:val="auto"/>
+        </w:rPr>
         <w:fldChar w:fldCharType="separate"/>
       </w:r>
       <w:r>
         <w:rPr>
           <w:noProof/>
+          <w:color w:val="auto"/>
         </w:rPr>
         <w:t>6</w:t>
       </w:r>
       <w:r>
+        <w:rPr>
+          <w:color w:val="auto"/>
+        </w:rPr>
         <w:fldChar w:fldCharType="end"/>
       </w:r>
       <w:r>
+        <w:rPr>
+          <w:color w:val="auto"/>
+        </w:rPr>
         <w:t>. Diagrama de Caso de Uso, Pedido Cliente ao Site</w:t>
       </w:r>
     </w:p>
@@ -12029,11 +12086,14 @@
       <w:pPr>
         <w:pStyle w:val="Legenda"/>
         <w:jc w:val="center"/>
-      </w:pPr>
-    </w:p>
-    <w:p>
-      <w:pPr>
-        <w:pStyle w:val="Legenda"/>
+        <w:rPr>
+          <w:color w:val="auto"/>
+        </w:rPr>
+      </w:pPr>
+    </w:p>
+    <w:p>
+      <w:pPr>
+        <w:pStyle w:val="Seo3"/>
         <w:numPr>
           <w:ilvl w:val="2"/>
           <w:numId w:val="24"/>
@@ -12045,12 +12105,27 @@
       <w:r>
         <w:rPr>
           <w:rStyle w:val="nfaseSutil"/>
-          <w:b w:val="0"/>
           <w:i w:val="0"/>
           <w:color w:val="auto"/>
           <w:sz w:val="24"/>
           <w:szCs w:val="24"/>
-          <w:lang w:val="pt-BR"/>
+        </w:rPr>
+        <w:t>Pedido Cliente ao Site:</w:t>
+      </w:r>
+    </w:p>
+    <w:p>
+      <w:pPr>
+        <w:pStyle w:val="DescrioCasodeUso"/>
+        <w:ind w:firstLine="708"/>
+        <w:rPr>
+          <w:rStyle w:val="nfaseSutil"/>
+        </w:rPr>
+      </w:pPr>
+      <w:r>
+        <w:rPr>
+          <w:rStyle w:val="nfaseSutil"/>
+          <w:i w:val="0"/>
+          <w:color w:val="auto"/>
         </w:rPr>
         <w:t>Diagrama de caso de uso representando o pedido sendo feito diretamente no site, assim o próprio cliente seleciona seus produtos e a quantidade desejada, depois o sistema entrega essas informações aos produtores, para os mesmos prepararem o produto para a venda.</w:t>
       </w:r>
@@ -19334,7 +19409,6 @@
         <w:jc w:val="right"/>
         <w:rPr>
           <w:i/>
-          <w:color w:val="8DB3E2" w:themeColor="text2" w:themeTint="66"/>
           <w:sz w:val="20"/>
           <w:szCs w:val="20"/>
         </w:rPr>
@@ -19342,7 +19416,6 @@
       <w:r>
         <w:rPr>
           <w:i/>
-          <w:color w:val="8DB3E2" w:themeColor="text2" w:themeTint="66"/>
           <w:sz w:val="20"/>
           <w:szCs w:val="20"/>
         </w:rPr>
@@ -19412,14 +19485,15 @@
       <w:r>
         <w:rPr>
           <w:noProof/>
+          <w:vertAlign w:val="subscript"/>
           <w:lang w:eastAsia="pt-BR"/>
         </w:rPr>
         <w:lastRenderedPageBreak/>
         <w:drawing>
-          <wp:inline distT="0" distB="0" distL="0" distR="0" wp14:anchorId="5E422F25" wp14:editId="2C177DE7">
+          <wp:inline distT="0" distB="0" distL="0" distR="0">
             <wp:extent cx="5760720" cy="6904355"/>
             <wp:effectExtent l="0" t="0" r="0" b="0"/>
-            <wp:docPr id="6" name="Imagem 6"/>
+            <wp:docPr id="21" name="Imagem 21"/>
             <wp:cNvGraphicFramePr>
               <a:graphicFrameLocks xmlns:a="http://schemas.openxmlformats.org/drawingml/2006/main" noChangeAspect="1"/>
             </wp:cNvGraphicFramePr>
@@ -19427,7 +19501,7 @@
               <a:graphicData uri="http://schemas.openxmlformats.org/drawingml/2006/picture">
                 <pic:pic xmlns:pic="http://schemas.openxmlformats.org/drawingml/2006/picture">
                   <pic:nvPicPr>
-                    <pic:cNvPr id="6" name="TCC - Diagrama de Atividade - Login e Logar.jpg"/>
+                    <pic:cNvPr id="21" name="TCC - Diagrama de Atividade - Login e Logar.jpg"/>
                     <pic:cNvPicPr/>
                   </pic:nvPicPr>
                   <pic:blipFill>
@@ -19632,10 +19706,10 @@
         </w:rPr>
         <w:lastRenderedPageBreak/>
         <w:drawing>
-          <wp:inline distT="0" distB="0" distL="0" distR="0" wp14:anchorId="1C45CA22" wp14:editId="3C682B35">
-            <wp:extent cx="5760720" cy="7623810"/>
+          <wp:inline distT="0" distB="0" distL="0" distR="0">
+            <wp:extent cx="5591033" cy="8639175"/>
             <wp:effectExtent l="0" t="0" r="0" b="0"/>
-            <wp:docPr id="4" name="Imagem 4"/>
+            <wp:docPr id="22" name="Imagem 22"/>
             <wp:cNvGraphicFramePr>
               <a:graphicFrameLocks xmlns:a="http://schemas.openxmlformats.org/drawingml/2006/main" noChangeAspect="1"/>
             </wp:cNvGraphicFramePr>
@@ -19643,7 +19717,7 @@
               <a:graphicData uri="http://schemas.openxmlformats.org/drawingml/2006/picture">
                 <pic:pic xmlns:pic="http://schemas.openxmlformats.org/drawingml/2006/picture">
                   <pic:nvPicPr>
-                    <pic:cNvPr id="4" name="TCC - Diagrama de Atividade - Gerenciamento de Pedido.asta.jpg"/>
+                    <pic:cNvPr id="22" name="TCC - Diagrama de Atividade - Login e Logar.jpg"/>
                     <pic:cNvPicPr/>
                   </pic:nvPicPr>
                   <pic:blipFill>
@@ -19661,7 +19735,7 @@
                   <pic:spPr>
                     <a:xfrm>
                       <a:off x="0" y="0"/>
-                      <a:ext cx="5760720" cy="7623810"/>
+                      <a:ext cx="5600796" cy="8654260"/>
                     </a:xfrm>
                     <a:prstGeom prst="rect">
                       <a:avLst/>
@@ -19679,7 +19753,9 @@
         <w:pStyle w:val="Legenda"/>
         <w:jc w:val="center"/>
         <w:rPr>
-          <w:rStyle w:val="nfaseSutil"/>
+          <w:i/>
+          <w:iCs/>
+          <w:color w:val="404040" w:themeColor="text1" w:themeTint="BF"/>
           <w:lang w:val="pt-BR"/>
         </w:rPr>
       </w:pPr>
@@ -19732,37 +19808,6 @@
         <w:t>. Diagrama de Atividade – Gerenciar Pedido</w:t>
       </w:r>
       <w:bookmarkEnd w:id="86"/>
-    </w:p>
-    <w:p>
-      <w:pPr>
-        <w:pStyle w:val="Legenda"/>
-        <w:rPr>
-          <w:rStyle w:val="nfaseSutil"/>
-          <w:lang w:val="pt-BR"/>
-        </w:rPr>
-      </w:pPr>
-    </w:p>
-    <w:p>
-      <w:pPr>
-        <w:spacing w:line="240" w:lineRule="auto"/>
-        <w:jc w:val="left"/>
-        <w:rPr>
-          <w:b/>
-          <w:iCs/>
-          <w:sz w:val="32"/>
-          <w:szCs w:val="32"/>
-          <w:lang w:val="pt-BR"/>
-        </w:rPr>
-      </w:pPr>
-      <w:r>
-        <w:rPr>
-          <w:iCs/>
-          <w:sz w:val="32"/>
-          <w:szCs w:val="32"/>
-          <w:lang w:val="pt-BR"/>
-        </w:rPr>
-        <w:br w:type="page"/>
-      </w:r>
     </w:p>
     <w:p>
       <w:pPr>
@@ -20196,10 +20241,10 @@
           <w:lang w:eastAsia="pt-BR"/>
         </w:rPr>
         <w:drawing>
-          <wp:inline distT="0" distB="0" distL="0" distR="0" wp14:anchorId="630564D7" wp14:editId="60FA7920">
+          <wp:inline distT="0" distB="0" distL="0" distR="0">
             <wp:extent cx="5760720" cy="3928110"/>
             <wp:effectExtent l="0" t="0" r="0" b="0"/>
-            <wp:docPr id="9" name="Imagem 9"/>
+            <wp:docPr id="25" name="Imagem 25"/>
             <wp:cNvGraphicFramePr>
               <a:graphicFrameLocks xmlns:a="http://schemas.openxmlformats.org/drawingml/2006/main" noChangeAspect="1"/>
             </wp:cNvGraphicFramePr>
@@ -20207,7 +20252,7 @@
               <a:graphicData uri="http://schemas.openxmlformats.org/drawingml/2006/picture">
                 <pic:pic xmlns:pic="http://schemas.openxmlformats.org/drawingml/2006/picture">
                   <pic:nvPicPr>
-                    <pic:cNvPr id="9" name="Diagrama de Estado - Login.asta.jpg"/>
+                    <pic:cNvPr id="25" name="Diagrama de Estado - Login.asta.jpg"/>
                     <pic:cNvPicPr/>
                   </pic:nvPicPr>
                   <pic:blipFill>
@@ -20347,7 +20392,37 @@
         <w:t xml:space="preserve"> ligações, </w:t>
       </w:r>
       <w:r>
-        <w:t>onde o objeto se inicia, fechado passa para aberto e logo transide para o estado de inserção, que quando finalizado gera o estado de aguardar resposta que valida as respostas dos produtores e determina quais irão atender o pedido, todo processo é validado assim, quando ele for ser armazenado não terá possibilidade de tantos erros. O processo se encerra com a listagem dos pedidos realizados pelo cliente e seu fechamento novamente.</w:t>
+        <w:t xml:space="preserve">onde o objeto se inicia, </w:t>
+      </w:r>
+      <w:r>
+        <w:t xml:space="preserve">de </w:t>
+      </w:r>
+      <w:r>
+        <w:t xml:space="preserve">fechado passa para aberto e logo transide para </w:t>
+      </w:r>
+      <w:r>
+        <w:t>o estado de inserção, que ao ser</w:t>
+      </w:r>
+      <w:r>
+        <w:t xml:space="preserve"> finalizado gera o estado de aguardar resposta</w:t>
+      </w:r>
+      <w:r>
+        <w:t>, tendo a função de</w:t>
+      </w:r>
+      <w:r>
+        <w:t xml:space="preserve"> valida</w:t>
+      </w:r>
+      <w:r>
+        <w:t>r</w:t>
+      </w:r>
+      <w:r>
+        <w:t xml:space="preserve"> as respostas dos produtores e determina</w:t>
+      </w:r>
+      <w:r>
+        <w:t>r quais irão atender o pedido. Todo processo é validado, quando ele for</w:t>
+      </w:r>
+      <w:r>
+        <w:t xml:space="preserve"> armazenado não terá possibilidade de tantos erros. O processo se encerra com a listagem dos pedidos realizados pelo cliente e seu fechamento novamente.</w:t>
       </w:r>
     </w:p>
     <w:p>
@@ -33206,7 +33281,7 @@
 </file>
 
 <file path=customXml/itemProps1.xml><?xml version="1.0" encoding="utf-8"?>
-<ds:datastoreItem xmlns:ds="http://schemas.openxmlformats.org/officeDocument/2006/customXml" ds:itemID="{1A824AC9-C158-4D73-92A7-AE8D73ED4B24}">
+<ds:datastoreItem xmlns:ds="http://schemas.openxmlformats.org/officeDocument/2006/customXml" ds:itemID="{9109883E-E035-4E94-91D7-CCF058AD0B75}">
   <ds:schemaRefs>
     <ds:schemaRef ds:uri="http://schemas.openxmlformats.org/officeDocument/2006/bibliography"/>
   </ds:schemaRefs>

</xml_diff>

<commit_message>
Inserção da imagem de descrição da empresa
</commit_message>
<xml_diff>
--- a/TCC 2015/TCC/Trabalho de Conclusão de Curso - Douglas Álex Américo 4.docx
+++ b/TCC 2015/TCC/Trabalho de Conclusão de Curso - Douglas Álex Américo 4.docx
@@ -135,7 +135,7 @@
           </mc:Choice>
           <mc:Fallback>
             <w:pict>
-              <v:group w14:anchorId="0C0DB352" id="Group 2" o:spid="_x0000_s1026" style="position:absolute;margin-left:-.15pt;margin-top:-4.9pt;width:450pt;height:83.8pt;z-index:251659776" coordorigin="1701,1600" coordsize="9000,1676" o:gfxdata="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">
+              <v:group w14:anchorId="1A6EF4D3" id="Group 2" o:spid="_x0000_s1026" style="position:absolute;margin-left:-.15pt;margin-top:-4.9pt;width:450pt;height:83.8pt;z-index:251659776" coordorigin="1701,1600" coordsize="9000,1676" o:gfxdata="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">
                 <v:shapetype id="_x0000_t75" coordsize="21600,21600" o:spt="75" o:preferrelative="t" path="m@4@5l@4@11@9@11@9@5xe" filled="f" stroked="f">
                   <v:stroke joinstyle="miter"/>
                   <v:formulas>
@@ -9428,10 +9428,10 @@
           <w:lang w:eastAsia="pt-BR"/>
         </w:rPr>
         <w:drawing>
-          <wp:inline distT="0" distB="0" distL="0" distR="0" wp14:anchorId="2A7674C8" wp14:editId="1D6AEAA9">
-            <wp:extent cx="5182235" cy="3562786"/>
+          <wp:inline distT="0" distB="0" distL="0" distR="0">
+            <wp:extent cx="5219700" cy="2733495"/>
             <wp:effectExtent l="0" t="0" r="0" b="0"/>
-            <wp:docPr id="10" name="Imagem 10"/>
+            <wp:docPr id="30" name="Imagem 30"/>
             <wp:cNvGraphicFramePr>
               <a:graphicFrameLocks xmlns:a="http://schemas.openxmlformats.org/drawingml/2006/main" noChangeAspect="1"/>
             </wp:cNvGraphicFramePr>
@@ -9439,7 +9439,7 @@
               <a:graphicData uri="http://schemas.openxmlformats.org/drawingml/2006/picture">
                 <pic:pic xmlns:pic="http://schemas.openxmlformats.org/drawingml/2006/picture">
                   <pic:nvPicPr>
-                    <pic:cNvPr id="10" name="Roseiral.jpg"/>
+                    <pic:cNvPr id="30" name="Empresa.jpg"/>
                     <pic:cNvPicPr/>
                   </pic:nvPicPr>
                   <pic:blipFill>
@@ -9457,7 +9457,7 @@
                   <pic:spPr>
                     <a:xfrm>
                       <a:off x="0" y="0"/>
-                      <a:ext cx="5184910" cy="3564625"/>
+                      <a:ext cx="5248470" cy="2748562"/>
                     </a:xfrm>
                     <a:prstGeom prst="rect">
                       <a:avLst/>
@@ -9526,32 +9526,34 @@
       <w:pPr>
         <w:pStyle w:val="Seo1"/>
       </w:pPr>
+      <w:bookmarkStart w:id="16" w:name="_GoBack"/>
+      <w:bookmarkEnd w:id="16"/>
       <w:r>
         <w:rPr>
           <w:lang w:val="pt-BR"/>
         </w:rPr>
         <w:br w:type="page"/>
       </w:r>
-      <w:bookmarkStart w:id="16" w:name="_Toc422155355"/>
-      <w:bookmarkStart w:id="17" w:name="_Toc422419459"/>
+      <w:bookmarkStart w:id="17" w:name="_Toc422155355"/>
+      <w:bookmarkStart w:id="18" w:name="_Toc422419459"/>
       <w:r>
         <w:lastRenderedPageBreak/>
         <w:t>TRABALHOS/SISTEMAS SIMILARES</w:t>
       </w:r>
-      <w:bookmarkEnd w:id="16"/>
       <w:bookmarkEnd w:id="17"/>
+      <w:bookmarkEnd w:id="18"/>
     </w:p>
     <w:p>
       <w:pPr>
         <w:pStyle w:val="Seo2"/>
       </w:pPr>
-      <w:bookmarkStart w:id="18" w:name="_Toc422155356"/>
-      <w:bookmarkStart w:id="19" w:name="_Toc422419460"/>
+      <w:bookmarkStart w:id="19" w:name="_Toc422155356"/>
+      <w:bookmarkStart w:id="20" w:name="_Toc422419460"/>
       <w:r>
         <w:t>3.1. CoopeNet</w:t>
       </w:r>
-      <w:bookmarkEnd w:id="18"/>
       <w:bookmarkEnd w:id="19"/>
+      <w:bookmarkEnd w:id="20"/>
       <w:r>
         <w:t xml:space="preserve">  </w:t>
       </w:r>
@@ -9707,7 +9709,7 @@
           <w:lang w:val="pt-BR"/>
         </w:rPr>
       </w:pPr>
-      <w:bookmarkStart w:id="20" w:name="_Toc422421339"/>
+      <w:bookmarkStart w:id="21" w:name="_Toc422421339"/>
       <w:r>
         <w:rPr>
           <w:color w:val="auto"/>
@@ -9755,7 +9757,7 @@
         </w:rPr>
         <w:t>. Logotipo CoopNet</w:t>
       </w:r>
-      <w:bookmarkEnd w:id="20"/>
+      <w:bookmarkEnd w:id="21"/>
     </w:p>
     <w:p>
       <w:pPr>
@@ -9846,7 +9848,7 @@
           <w:lang w:val="pt-BR"/>
         </w:rPr>
       </w:pPr>
-      <w:bookmarkStart w:id="21" w:name="_Toc422421340"/>
+      <w:bookmarkStart w:id="22" w:name="_Toc422421340"/>
       <w:r>
         <w:rPr>
           <w:color w:val="auto"/>
@@ -9894,7 +9896,7 @@
         </w:rPr>
         <w:t>. Exemplos de Telas - CoopNet</w:t>
       </w:r>
-      <w:bookmarkEnd w:id="21"/>
+      <w:bookmarkEnd w:id="22"/>
     </w:p>
     <w:p>
       <w:pPr>
@@ -9959,13 +9961,13 @@
       <w:pPr>
         <w:pStyle w:val="Seo2"/>
       </w:pPr>
-      <w:bookmarkStart w:id="22" w:name="_Toc422155357"/>
-      <w:bookmarkStart w:id="23" w:name="_Toc422419461"/>
+      <w:bookmarkStart w:id="23" w:name="_Toc422155357"/>
+      <w:bookmarkStart w:id="24" w:name="_Toc422419461"/>
       <w:r>
         <w:t>3.2. SIGCA</w:t>
       </w:r>
-      <w:bookmarkEnd w:id="22"/>
       <w:bookmarkEnd w:id="23"/>
+      <w:bookmarkEnd w:id="24"/>
     </w:p>
     <w:p>
       <w:pPr>
@@ -10074,7 +10076,7 @@
           <w:lang w:val="pt-BR"/>
         </w:rPr>
       </w:pPr>
-      <w:bookmarkStart w:id="24" w:name="_Toc422421341"/>
+      <w:bookmarkStart w:id="25" w:name="_Toc422421341"/>
       <w:r>
         <w:rPr>
           <w:color w:val="auto"/>
@@ -10122,7 +10124,7 @@
         </w:rPr>
         <w:t>. Fluxo do Sistema de Gerencimento de Cooperativas Anestesiologicas - SIGCA</w:t>
       </w:r>
-      <w:bookmarkEnd w:id="24"/>
+      <w:bookmarkEnd w:id="25"/>
     </w:p>
     <w:p>
       <w:pPr>
@@ -10284,14 +10286,14 @@
           <w:numId w:val="24"/>
         </w:numPr>
       </w:pPr>
-      <w:bookmarkStart w:id="25" w:name="_Toc422155358"/>
-      <w:bookmarkStart w:id="26" w:name="_Toc422419462"/>
+      <w:bookmarkStart w:id="26" w:name="_Toc422155358"/>
+      <w:bookmarkStart w:id="27" w:name="_Toc422419462"/>
       <w:r>
         <w:lastRenderedPageBreak/>
         <w:t>DOCUMENTO DE REQUISITOS</w:t>
       </w:r>
-      <w:bookmarkEnd w:id="25"/>
       <w:bookmarkEnd w:id="26"/>
+      <w:bookmarkEnd w:id="27"/>
     </w:p>
     <w:p>
       <w:pPr>
@@ -10384,14 +10386,14 @@
           <w:numId w:val="24"/>
         </w:numPr>
       </w:pPr>
-      <w:bookmarkStart w:id="27" w:name="_Toc422419463"/>
+      <w:bookmarkStart w:id="28" w:name="_Toc422419463"/>
       <w:r>
         <w:t>OBJETIVOS</w:t>
       </w:r>
       <w:r>
         <w:t xml:space="preserve"> GERAIS</w:t>
       </w:r>
-      <w:bookmarkEnd w:id="27"/>
+      <w:bookmarkEnd w:id="28"/>
     </w:p>
     <w:p>
       <w:pPr>
@@ -10424,14 +10426,14 @@
           <w:numId w:val="24"/>
         </w:numPr>
       </w:pPr>
-      <w:bookmarkStart w:id="28" w:name="_Toc422419464"/>
+      <w:bookmarkStart w:id="29" w:name="_Toc422419464"/>
       <w:r>
         <w:t>OBJETIVOS</w:t>
       </w:r>
       <w:r>
         <w:t xml:space="preserve"> ESPECIFICOS</w:t>
       </w:r>
-      <w:bookmarkEnd w:id="28"/>
+      <w:bookmarkEnd w:id="29"/>
     </w:p>
     <w:p>
       <w:pPr>
@@ -10723,20 +10725,20 @@
           <w:numId w:val="24"/>
         </w:numPr>
       </w:pPr>
-      <w:bookmarkStart w:id="29" w:name="_Toc422155359"/>
-      <w:bookmarkStart w:id="30" w:name="_Toc422419465"/>
+      <w:bookmarkStart w:id="30" w:name="_Toc422155359"/>
+      <w:bookmarkStart w:id="31" w:name="_Toc422419465"/>
       <w:r>
         <w:t>REQUISITOS FUNCIONAIS</w:t>
       </w:r>
-      <w:bookmarkEnd w:id="29"/>
       <w:bookmarkEnd w:id="30"/>
+      <w:bookmarkEnd w:id="31"/>
     </w:p>
     <w:p>
       <w:pPr>
         <w:pStyle w:val="Seo3"/>
       </w:pPr>
-      <w:bookmarkStart w:id="31" w:name="_Toc422155360"/>
-      <w:bookmarkStart w:id="32" w:name="_Toc422419466"/>
+      <w:bookmarkStart w:id="32" w:name="_Toc422155360"/>
+      <w:bookmarkStart w:id="33" w:name="_Toc422419466"/>
       <w:r>
         <w:rPr>
           <w:rStyle w:val="CorpodetextoChar"/>
@@ -10746,8 +10748,8 @@
       <w:r>
         <w:t>Gerenciar Pedido</w:t>
       </w:r>
-      <w:bookmarkEnd w:id="31"/>
       <w:bookmarkEnd w:id="32"/>
+      <w:bookmarkEnd w:id="33"/>
     </w:p>
     <w:p>
       <w:pPr>
@@ -10773,13 +10775,13 @@
       <w:pPr>
         <w:pStyle w:val="Seo3"/>
       </w:pPr>
-      <w:bookmarkStart w:id="33" w:name="_Toc422155361"/>
-      <w:bookmarkStart w:id="34" w:name="_Toc422419467"/>
+      <w:bookmarkStart w:id="34" w:name="_Toc422155361"/>
+      <w:bookmarkStart w:id="35" w:name="_Toc422419467"/>
       <w:r>
         <w:t>RF02- Gerenciar Cliente</w:t>
       </w:r>
-      <w:bookmarkEnd w:id="33"/>
       <w:bookmarkEnd w:id="34"/>
+      <w:bookmarkEnd w:id="35"/>
     </w:p>
     <w:p>
       <w:pPr>
@@ -10806,13 +10808,13 @@
           <w:b w:val="0"/>
         </w:rPr>
       </w:pPr>
-      <w:bookmarkStart w:id="35" w:name="_Toc422155362"/>
-      <w:bookmarkStart w:id="36" w:name="_Toc422419468"/>
+      <w:bookmarkStart w:id="36" w:name="_Toc422155362"/>
+      <w:bookmarkStart w:id="37" w:name="_Toc422419468"/>
       <w:r>
         <w:t>RF03- Gerenciar Atendimento do Pedido</w:t>
       </w:r>
-      <w:bookmarkEnd w:id="35"/>
       <w:bookmarkEnd w:id="36"/>
+      <w:bookmarkEnd w:id="37"/>
       <w:r>
         <w:rPr>
           <w:rStyle w:val="CorpodetextoChar"/>
@@ -10862,13 +10864,13 @@
           <w:b w:val="0"/>
         </w:rPr>
       </w:pPr>
-      <w:bookmarkStart w:id="37" w:name="_Toc422155363"/>
-      <w:bookmarkStart w:id="38" w:name="_Toc422419469"/>
+      <w:bookmarkStart w:id="38" w:name="_Toc422155363"/>
+      <w:bookmarkStart w:id="39" w:name="_Toc422419469"/>
       <w:r>
         <w:t>RF04- Gerenciar Produtor</w:t>
       </w:r>
-      <w:bookmarkEnd w:id="37"/>
       <w:bookmarkEnd w:id="38"/>
+      <w:bookmarkEnd w:id="39"/>
       <w:r>
         <w:rPr>
           <w:rStyle w:val="CorpodetextoChar"/>
@@ -10902,14 +10904,14 @@
           <w:b w:val="0"/>
         </w:rPr>
       </w:pPr>
-      <w:bookmarkStart w:id="39" w:name="_Toc422155364"/>
-      <w:bookmarkStart w:id="40" w:name="_Toc422419470"/>
+      <w:bookmarkStart w:id="40" w:name="_Toc422155364"/>
+      <w:bookmarkStart w:id="41" w:name="_Toc422419470"/>
       <w:r>
         <w:lastRenderedPageBreak/>
         <w:t>RF05- Gerenciar Produtos</w:t>
       </w:r>
-      <w:bookmarkEnd w:id="39"/>
       <w:bookmarkEnd w:id="40"/>
+      <w:bookmarkEnd w:id="41"/>
       <w:r>
         <w:rPr>
           <w:rStyle w:val="CorpodetextoChar"/>
@@ -10969,8 +10971,8 @@
           <w:szCs w:val="26"/>
         </w:rPr>
       </w:pPr>
-      <w:bookmarkStart w:id="41" w:name="_Toc422155365"/>
-      <w:bookmarkStart w:id="42" w:name="_Toc422419471"/>
+      <w:bookmarkStart w:id="42" w:name="_Toc422155365"/>
+      <w:bookmarkStart w:id="43" w:name="_Toc422419471"/>
       <w:r>
         <w:rPr>
           <w:rStyle w:val="CorpodetextoChar"/>
@@ -10980,8 +10982,8 @@
         </w:rPr>
         <w:t>RF06- Gerenciar Notificação</w:t>
       </w:r>
-      <w:bookmarkEnd w:id="41"/>
       <w:bookmarkEnd w:id="42"/>
+      <w:bookmarkEnd w:id="43"/>
     </w:p>
     <w:p>
       <w:pPr>
@@ -11117,14 +11119,14 @@
           <w:numId w:val="24"/>
         </w:numPr>
       </w:pPr>
-      <w:bookmarkStart w:id="43" w:name="_Toc422155366"/>
-      <w:bookmarkStart w:id="44" w:name="_Toc422419472"/>
+      <w:bookmarkStart w:id="44" w:name="_Toc422155366"/>
+      <w:bookmarkStart w:id="45" w:name="_Toc422419472"/>
       <w:r>
         <w:lastRenderedPageBreak/>
         <w:t>REQUISITOS NÃO FUNCIONAIS</w:t>
       </w:r>
-      <w:bookmarkEnd w:id="43"/>
       <w:bookmarkEnd w:id="44"/>
+      <w:bookmarkEnd w:id="45"/>
     </w:p>
     <w:p>
       <w:pPr>
@@ -11136,8 +11138,8 @@
           <w:szCs w:val="26"/>
         </w:rPr>
       </w:pPr>
-      <w:bookmarkStart w:id="45" w:name="_Toc422155367"/>
-      <w:bookmarkStart w:id="46" w:name="_Toc422419473"/>
+      <w:bookmarkStart w:id="46" w:name="_Toc422155367"/>
+      <w:bookmarkStart w:id="47" w:name="_Toc422419473"/>
       <w:r>
         <w:rPr>
           <w:rStyle w:val="CorpodetextoChar"/>
@@ -11150,8 +11152,8 @@
       <w:r>
         <w:t>Usabilidade</w:t>
       </w:r>
-      <w:bookmarkEnd w:id="45"/>
       <w:bookmarkEnd w:id="46"/>
+      <w:bookmarkEnd w:id="47"/>
       <w:r>
         <w:rPr>
           <w:rStyle w:val="CorpodetextoChar"/>
@@ -11179,13 +11181,13 @@
       <w:pPr>
         <w:pStyle w:val="Seo3"/>
       </w:pPr>
-      <w:bookmarkStart w:id="47" w:name="_Toc422155368"/>
-      <w:bookmarkStart w:id="48" w:name="_Toc422419474"/>
+      <w:bookmarkStart w:id="48" w:name="_Toc422155368"/>
+      <w:bookmarkStart w:id="49" w:name="_Toc422419474"/>
       <w:r>
         <w:t>RNF02- Manutenibilidade</w:t>
       </w:r>
-      <w:bookmarkEnd w:id="47"/>
       <w:bookmarkEnd w:id="48"/>
+      <w:bookmarkEnd w:id="49"/>
     </w:p>
     <w:p>
       <w:pPr>
@@ -11205,13 +11207,13 @@
       <w:pPr>
         <w:pStyle w:val="Seo3"/>
       </w:pPr>
-      <w:bookmarkStart w:id="49" w:name="_Toc422155369"/>
-      <w:bookmarkStart w:id="50" w:name="_Toc422419475"/>
+      <w:bookmarkStart w:id="50" w:name="_Toc422155369"/>
+      <w:bookmarkStart w:id="51" w:name="_Toc422419475"/>
       <w:r>
         <w:t>RNF03- Segurança</w:t>
       </w:r>
-      <w:bookmarkEnd w:id="49"/>
       <w:bookmarkEnd w:id="50"/>
+      <w:bookmarkEnd w:id="51"/>
     </w:p>
     <w:p>
       <w:pPr>
@@ -11236,16 +11238,16 @@
       <w:pPr>
         <w:pStyle w:val="Seo3"/>
       </w:pPr>
-      <w:bookmarkStart w:id="51" w:name="_Toc422155370"/>
-      <w:bookmarkStart w:id="52" w:name="_Toc422419476"/>
+      <w:bookmarkStart w:id="52" w:name="_Toc422155370"/>
+      <w:bookmarkStart w:id="53" w:name="_Toc422419476"/>
       <w:r>
         <w:t>RNF04-</w:t>
       </w:r>
       <w:r>
         <w:t xml:space="preserve"> Qualidade</w:t>
       </w:r>
-      <w:bookmarkEnd w:id="51"/>
       <w:bookmarkEnd w:id="52"/>
+      <w:bookmarkEnd w:id="53"/>
     </w:p>
     <w:p>
       <w:pPr>
@@ -11420,12 +11422,22 @@
       <w:pPr>
         <w:pStyle w:val="DescrioCasodeUso"/>
         <w:ind w:firstLine="480"/>
-        <w:rPr>
-          <w:u w:val="single"/>
-        </w:rPr>
       </w:pPr>
       <w:r>
         <w:t xml:space="preserve">Sobre os relativos aspectos do projeto entende-se que a funcionalidade proposta pelo mesmo, terá uma interação simples com o usuário, que é um dos grandes pontos a serem empregados já que os mesmo são leigos em habilidades informáticas. O baixo custo sendo que o desenvolvedor será alguém que participação intensa na cooperativa e não fara o software por um valor alto, mas somente para suprir suas necessidades básicas. A agrangencia do projeto foi avaliada sobre todas as funcionalidades que o sistema emprega tais como, controlamento </w:t>
+      </w:r>
+    </w:p>
+    <w:p>
+      <w:pPr>
+        <w:spacing w:line="240" w:lineRule="auto"/>
+        <w:jc w:val="left"/>
+        <w:rPr>
+          <w:rFonts w:cs="Arial"/>
+          <w:lang w:val="pt-BR"/>
+        </w:rPr>
+      </w:pPr>
+      <w:r>
+        <w:br w:type="page"/>
       </w:r>
     </w:p>
     <w:p>
@@ -11439,16 +11451,17 @@
           <w:lang w:val="pt-BR"/>
         </w:rPr>
       </w:pPr>
-      <w:bookmarkStart w:id="53" w:name="_Toc422155371"/>
-      <w:bookmarkStart w:id="54" w:name="_Toc422419477"/>
+      <w:bookmarkStart w:id="54" w:name="_Toc422155371"/>
+      <w:bookmarkStart w:id="55" w:name="_Toc422419477"/>
       <w:r>
         <w:rPr>
           <w:lang w:val="pt-BR"/>
         </w:rPr>
+        <w:lastRenderedPageBreak/>
         <w:t>MODELAGEM DO SISTEMA</w:t>
       </w:r>
-      <w:bookmarkEnd w:id="53"/>
       <w:bookmarkEnd w:id="54"/>
+      <w:bookmarkEnd w:id="55"/>
     </w:p>
     <w:p>
       <w:pPr>
@@ -11557,7 +11570,6 @@
         </w:numPr>
       </w:pPr>
       <w:r>
-        <w:lastRenderedPageBreak/>
         <w:t>Diagrama de Atividade</w:t>
       </w:r>
     </w:p>
@@ -11630,14 +11642,14 @@
           <w:numId w:val="24"/>
         </w:numPr>
       </w:pPr>
-      <w:bookmarkStart w:id="55" w:name="_Toc422155372"/>
-      <w:bookmarkStart w:id="56" w:name="_Toc422419478"/>
+      <w:bookmarkStart w:id="56" w:name="_Toc422155372"/>
+      <w:bookmarkStart w:id="57" w:name="_Toc422419478"/>
       <w:r>
         <w:lastRenderedPageBreak/>
         <w:t>CASOS DE USO</w:t>
       </w:r>
-      <w:bookmarkEnd w:id="55"/>
       <w:bookmarkEnd w:id="56"/>
+      <w:bookmarkEnd w:id="57"/>
       <w:r>
         <w:t xml:space="preserve"> </w:t>
       </w:r>
@@ -11823,7 +11835,7 @@
           <w:color w:val="auto"/>
         </w:rPr>
       </w:pPr>
-      <w:bookmarkStart w:id="57" w:name="_Toc422421342"/>
+      <w:bookmarkStart w:id="58" w:name="_Toc422421342"/>
       <w:r>
         <w:rPr>
           <w:rStyle w:val="nfaseSutil"/>
@@ -11874,7 +11886,7 @@
         </w:rPr>
         <w:t>. Casos de Uso</w:t>
       </w:r>
-      <w:bookmarkEnd w:id="57"/>
+      <w:bookmarkEnd w:id="58"/>
       <w:r>
         <w:rPr>
           <w:rStyle w:val="nfaseSutil"/>
@@ -11949,8 +11961,6 @@
           <w:rStyle w:val="nfaseSutil"/>
         </w:rPr>
       </w:pPr>
-      <w:bookmarkStart w:id="58" w:name="_GoBack"/>
-      <w:bookmarkEnd w:id="58"/>
       <w:r>
         <w:rPr>
           <w:rStyle w:val="nfaseSutil"/>
@@ -12079,7 +12089,21 @@
         <w:rPr>
           <w:color w:val="auto"/>
         </w:rPr>
-        <w:t>. Diagrama de Caso de Uso, Pedido Cliente ao Site</w:t>
+        <w:t xml:space="preserve">. Diagrama de Caso de </w:t>
+      </w:r>
+      <w:proofErr w:type="gramStart"/>
+      <w:r>
+        <w:rPr>
+          <w:color w:val="auto"/>
+        </w:rPr>
+        <w:t>Uso</w:t>
+      </w:r>
+      <w:proofErr w:type="gramEnd"/>
+      <w:r>
+        <w:rPr>
+          <w:color w:val="auto"/>
+        </w:rPr>
+        <w:t>, Pedido Cliente ao Site</w:t>
       </w:r>
     </w:p>
     <w:p>
@@ -26434,7 +26458,7 @@
         <w:noProof/>
         <w:lang w:val="pt-BR"/>
       </w:rPr>
-      <w:t>34</w:t>
+      <w:t>14</w:t>
     </w:r>
     <w:r>
       <w:fldChar w:fldCharType="end"/>
@@ -33281,7 +33305,7 @@
 </file>
 
 <file path=customXml/itemProps1.xml><?xml version="1.0" encoding="utf-8"?>
-<ds:datastoreItem xmlns:ds="http://schemas.openxmlformats.org/officeDocument/2006/customXml" ds:itemID="{9109883E-E035-4E94-91D7-CCF058AD0B75}">
+<ds:datastoreItem xmlns:ds="http://schemas.openxmlformats.org/officeDocument/2006/customXml" ds:itemID="{62FC965C-8B7B-435B-8A92-89E1FBFF9462}">
   <ds:schemaRefs>
     <ds:schemaRef ds:uri="http://schemas.openxmlformats.org/officeDocument/2006/bibliography"/>
   </ds:schemaRefs>

</xml_diff>

<commit_message>
Acerto retirado gerenciar login e atribuido gerenciar cliente
</commit_message>
<xml_diff>
--- a/TCC 2015/TCC/Trabalho de Conclusão de Curso - Douglas Álex Américo 4.docx
+++ b/TCC 2015/TCC/Trabalho de Conclusão de Curso - Douglas Álex Américo 4.docx
@@ -135,7 +135,7 @@
           </mc:Choice>
           <mc:Fallback>
             <w:pict>
-              <v:group w14:anchorId="1A6EF4D3" id="Group 2" o:spid="_x0000_s1026" style="position:absolute;margin-left:-.15pt;margin-top:-4.9pt;width:450pt;height:83.8pt;z-index:251659776" coordorigin="1701,1600" coordsize="9000,1676" o:gfxdata="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">
+              <v:group w14:anchorId="311D84AB" id="Group 2" o:spid="_x0000_s1026" style="position:absolute;margin-left:-.15pt;margin-top:-4.9pt;width:450pt;height:83.8pt;z-index:251659776" coordorigin="1701,1600" coordsize="9000,1676" o:gfxdata="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">
                 <v:shapetype id="_x0000_t75" coordsize="21600,21600" o:spt="75" o:preferrelative="t" path="m@4@5l@4@11@9@11@9@5xe" filled="f" stroked="f">
                   <v:stroke joinstyle="miter"/>
                   <v:formulas>
@@ -9526,34 +9526,32 @@
       <w:pPr>
         <w:pStyle w:val="Seo1"/>
       </w:pPr>
-      <w:bookmarkStart w:id="16" w:name="_GoBack"/>
-      <w:bookmarkEnd w:id="16"/>
       <w:r>
         <w:rPr>
           <w:lang w:val="pt-BR"/>
         </w:rPr>
         <w:br w:type="page"/>
       </w:r>
-      <w:bookmarkStart w:id="17" w:name="_Toc422155355"/>
-      <w:bookmarkStart w:id="18" w:name="_Toc422419459"/>
+      <w:bookmarkStart w:id="16" w:name="_Toc422155355"/>
+      <w:bookmarkStart w:id="17" w:name="_Toc422419459"/>
       <w:r>
         <w:lastRenderedPageBreak/>
         <w:t>TRABALHOS/SISTEMAS SIMILARES</w:t>
       </w:r>
+      <w:bookmarkEnd w:id="16"/>
       <w:bookmarkEnd w:id="17"/>
+    </w:p>
+    <w:p>
+      <w:pPr>
+        <w:pStyle w:val="Seo2"/>
+      </w:pPr>
+      <w:bookmarkStart w:id="18" w:name="_Toc422155356"/>
+      <w:bookmarkStart w:id="19" w:name="_Toc422419460"/>
+      <w:r>
+        <w:t>3.1. CoopeNet</w:t>
+      </w:r>
       <w:bookmarkEnd w:id="18"/>
-    </w:p>
-    <w:p>
-      <w:pPr>
-        <w:pStyle w:val="Seo2"/>
-      </w:pPr>
-      <w:bookmarkStart w:id="19" w:name="_Toc422155356"/>
-      <w:bookmarkStart w:id="20" w:name="_Toc422419460"/>
-      <w:r>
-        <w:t>3.1. CoopeNet</w:t>
-      </w:r>
       <w:bookmarkEnd w:id="19"/>
-      <w:bookmarkEnd w:id="20"/>
       <w:r>
         <w:t xml:space="preserve">  </w:t>
       </w:r>
@@ -9709,7 +9707,7 @@
           <w:lang w:val="pt-BR"/>
         </w:rPr>
       </w:pPr>
-      <w:bookmarkStart w:id="21" w:name="_Toc422421339"/>
+      <w:bookmarkStart w:id="20" w:name="_Toc422421339"/>
       <w:r>
         <w:rPr>
           <w:color w:val="auto"/>
@@ -9757,7 +9755,7 @@
         </w:rPr>
         <w:t>. Logotipo CoopNet</w:t>
       </w:r>
-      <w:bookmarkEnd w:id="21"/>
+      <w:bookmarkEnd w:id="20"/>
     </w:p>
     <w:p>
       <w:pPr>
@@ -9848,7 +9846,7 @@
           <w:lang w:val="pt-BR"/>
         </w:rPr>
       </w:pPr>
-      <w:bookmarkStart w:id="22" w:name="_Toc422421340"/>
+      <w:bookmarkStart w:id="21" w:name="_Toc422421340"/>
       <w:r>
         <w:rPr>
           <w:color w:val="auto"/>
@@ -9896,7 +9894,7 @@
         </w:rPr>
         <w:t>. Exemplos de Telas - CoopNet</w:t>
       </w:r>
-      <w:bookmarkEnd w:id="22"/>
+      <w:bookmarkEnd w:id="21"/>
     </w:p>
     <w:p>
       <w:pPr>
@@ -9961,13 +9959,13 @@
       <w:pPr>
         <w:pStyle w:val="Seo2"/>
       </w:pPr>
-      <w:bookmarkStart w:id="23" w:name="_Toc422155357"/>
-      <w:bookmarkStart w:id="24" w:name="_Toc422419461"/>
+      <w:bookmarkStart w:id="22" w:name="_Toc422155357"/>
+      <w:bookmarkStart w:id="23" w:name="_Toc422419461"/>
       <w:r>
         <w:t>3.2. SIGCA</w:t>
       </w:r>
+      <w:bookmarkEnd w:id="22"/>
       <w:bookmarkEnd w:id="23"/>
-      <w:bookmarkEnd w:id="24"/>
     </w:p>
     <w:p>
       <w:pPr>
@@ -10076,7 +10074,7 @@
           <w:lang w:val="pt-BR"/>
         </w:rPr>
       </w:pPr>
-      <w:bookmarkStart w:id="25" w:name="_Toc422421341"/>
+      <w:bookmarkStart w:id="24" w:name="_Toc422421341"/>
       <w:r>
         <w:rPr>
           <w:color w:val="auto"/>
@@ -10124,7 +10122,7 @@
         </w:rPr>
         <w:t>. Fluxo do Sistema de Gerencimento de Cooperativas Anestesiologicas - SIGCA</w:t>
       </w:r>
-      <w:bookmarkEnd w:id="25"/>
+      <w:bookmarkEnd w:id="24"/>
     </w:p>
     <w:p>
       <w:pPr>
@@ -10286,14 +10284,14 @@
           <w:numId w:val="24"/>
         </w:numPr>
       </w:pPr>
-      <w:bookmarkStart w:id="26" w:name="_Toc422155358"/>
-      <w:bookmarkStart w:id="27" w:name="_Toc422419462"/>
+      <w:bookmarkStart w:id="25" w:name="_Toc422155358"/>
+      <w:bookmarkStart w:id="26" w:name="_Toc422419462"/>
       <w:r>
         <w:lastRenderedPageBreak/>
         <w:t>DOCUMENTO DE REQUISITOS</w:t>
       </w:r>
+      <w:bookmarkEnd w:id="25"/>
       <w:bookmarkEnd w:id="26"/>
-      <w:bookmarkEnd w:id="27"/>
     </w:p>
     <w:p>
       <w:pPr>
@@ -10386,14 +10384,14 @@
           <w:numId w:val="24"/>
         </w:numPr>
       </w:pPr>
-      <w:bookmarkStart w:id="28" w:name="_Toc422419463"/>
+      <w:bookmarkStart w:id="27" w:name="_Toc422419463"/>
       <w:r>
         <w:t>OBJETIVOS</w:t>
       </w:r>
       <w:r>
         <w:t xml:space="preserve"> GERAIS</w:t>
       </w:r>
-      <w:bookmarkEnd w:id="28"/>
+      <w:bookmarkEnd w:id="27"/>
     </w:p>
     <w:p>
       <w:pPr>
@@ -10426,14 +10424,14 @@
           <w:numId w:val="24"/>
         </w:numPr>
       </w:pPr>
-      <w:bookmarkStart w:id="29" w:name="_Toc422419464"/>
+      <w:bookmarkStart w:id="28" w:name="_Toc422419464"/>
       <w:r>
         <w:t>OBJETIVOS</w:t>
       </w:r>
       <w:r>
         <w:t xml:space="preserve"> ESPECIFICOS</w:t>
       </w:r>
-      <w:bookmarkEnd w:id="29"/>
+      <w:bookmarkEnd w:id="28"/>
     </w:p>
     <w:p>
       <w:pPr>
@@ -10512,7 +10510,6 @@
           <w:ilvl w:val="0"/>
           <w:numId w:val="49"/>
         </w:numPr>
-        <w:ind w:left="360"/>
         <w:rPr>
           <w:rFonts w:ascii="Arial" w:hAnsi="Arial" w:cs="Arial"/>
           <w:sz w:val="24"/>
@@ -10613,7 +10610,7 @@
           <w:sz w:val="24"/>
           <w:szCs w:val="24"/>
         </w:rPr>
-        <w:t xml:space="preserve"> gerenciamento, e até mesmo </w:t>
+        <w:t xml:space="preserve"> </w:t>
       </w:r>
       <w:r>
         <w:rPr>
@@ -10622,7 +10619,7 @@
           <w:szCs w:val="24"/>
         </w:rPr>
         <w:lastRenderedPageBreak/>
-        <w:t>solicit</w:t>
+        <w:t>gerenciamento, e até mesmo solicit</w:t>
       </w:r>
       <w:r>
         <w:rPr>
@@ -10725,31 +10722,31 @@
           <w:numId w:val="24"/>
         </w:numPr>
       </w:pPr>
-      <w:bookmarkStart w:id="30" w:name="_Toc422155359"/>
-      <w:bookmarkStart w:id="31" w:name="_Toc422419465"/>
+      <w:bookmarkStart w:id="29" w:name="_Toc422155359"/>
+      <w:bookmarkStart w:id="30" w:name="_Toc422419465"/>
       <w:r>
         <w:t>REQUISITOS FUNCIONAIS</w:t>
       </w:r>
+      <w:bookmarkEnd w:id="29"/>
       <w:bookmarkEnd w:id="30"/>
+    </w:p>
+    <w:p>
+      <w:pPr>
+        <w:pStyle w:val="Seo3"/>
+      </w:pPr>
+      <w:bookmarkStart w:id="31" w:name="_Toc422155360"/>
+      <w:bookmarkStart w:id="32" w:name="_Toc422419466"/>
+      <w:r>
+        <w:rPr>
+          <w:rStyle w:val="CorpodetextoChar"/>
+        </w:rPr>
+        <w:t xml:space="preserve">RF01- </w:t>
+      </w:r>
+      <w:r>
+        <w:t>Gerenciar Pedido</w:t>
+      </w:r>
       <w:bookmarkEnd w:id="31"/>
-    </w:p>
-    <w:p>
-      <w:pPr>
-        <w:pStyle w:val="Seo3"/>
-      </w:pPr>
-      <w:bookmarkStart w:id="32" w:name="_Toc422155360"/>
-      <w:bookmarkStart w:id="33" w:name="_Toc422419466"/>
-      <w:r>
-        <w:rPr>
-          <w:rStyle w:val="CorpodetextoChar"/>
-        </w:rPr>
-        <w:t xml:space="preserve">RF01- </w:t>
-      </w:r>
-      <w:r>
-        <w:t>Gerenciar Pedido</w:t>
-      </w:r>
       <w:bookmarkEnd w:id="32"/>
-      <w:bookmarkEnd w:id="33"/>
     </w:p>
     <w:p>
       <w:pPr>
@@ -10775,13 +10772,13 @@
       <w:pPr>
         <w:pStyle w:val="Seo3"/>
       </w:pPr>
-      <w:bookmarkStart w:id="34" w:name="_Toc422155361"/>
-      <w:bookmarkStart w:id="35" w:name="_Toc422419467"/>
+      <w:bookmarkStart w:id="33" w:name="_Toc422155361"/>
+      <w:bookmarkStart w:id="34" w:name="_Toc422419467"/>
       <w:r>
         <w:t>RF02- Gerenciar Cliente</w:t>
       </w:r>
+      <w:bookmarkEnd w:id="33"/>
       <w:bookmarkEnd w:id="34"/>
-      <w:bookmarkEnd w:id="35"/>
     </w:p>
     <w:p>
       <w:pPr>
@@ -10808,13 +10805,13 @@
           <w:b w:val="0"/>
         </w:rPr>
       </w:pPr>
-      <w:bookmarkStart w:id="36" w:name="_Toc422155362"/>
-      <w:bookmarkStart w:id="37" w:name="_Toc422419468"/>
+      <w:bookmarkStart w:id="35" w:name="_Toc422155362"/>
+      <w:bookmarkStart w:id="36" w:name="_Toc422419468"/>
       <w:r>
         <w:t>RF03- Gerenciar Atendimento do Pedido</w:t>
       </w:r>
+      <w:bookmarkEnd w:id="35"/>
       <w:bookmarkEnd w:id="36"/>
-      <w:bookmarkEnd w:id="37"/>
       <w:r>
         <w:rPr>
           <w:rStyle w:val="CorpodetextoChar"/>
@@ -10864,13 +10861,13 @@
           <w:b w:val="0"/>
         </w:rPr>
       </w:pPr>
-      <w:bookmarkStart w:id="38" w:name="_Toc422155363"/>
-      <w:bookmarkStart w:id="39" w:name="_Toc422419469"/>
+      <w:bookmarkStart w:id="37" w:name="_Toc422155363"/>
+      <w:bookmarkStart w:id="38" w:name="_Toc422419469"/>
       <w:r>
         <w:t>RF04- Gerenciar Produtor</w:t>
       </w:r>
+      <w:bookmarkEnd w:id="37"/>
       <w:bookmarkEnd w:id="38"/>
-      <w:bookmarkEnd w:id="39"/>
       <w:r>
         <w:rPr>
           <w:rStyle w:val="CorpodetextoChar"/>
@@ -10904,14 +10901,14 @@
           <w:b w:val="0"/>
         </w:rPr>
       </w:pPr>
-      <w:bookmarkStart w:id="40" w:name="_Toc422155364"/>
-      <w:bookmarkStart w:id="41" w:name="_Toc422419470"/>
+      <w:bookmarkStart w:id="39" w:name="_Toc422155364"/>
+      <w:bookmarkStart w:id="40" w:name="_Toc422419470"/>
       <w:r>
         <w:lastRenderedPageBreak/>
         <w:t>RF05- Gerenciar Produtos</w:t>
       </w:r>
+      <w:bookmarkEnd w:id="39"/>
       <w:bookmarkEnd w:id="40"/>
-      <w:bookmarkEnd w:id="41"/>
       <w:r>
         <w:rPr>
           <w:rStyle w:val="CorpodetextoChar"/>
@@ -10971,8 +10968,8 @@
           <w:szCs w:val="26"/>
         </w:rPr>
       </w:pPr>
-      <w:bookmarkStart w:id="42" w:name="_Toc422155365"/>
-      <w:bookmarkStart w:id="43" w:name="_Toc422419471"/>
+      <w:bookmarkStart w:id="41" w:name="_Toc422155365"/>
+      <w:bookmarkStart w:id="42" w:name="_Toc422419471"/>
       <w:r>
         <w:rPr>
           <w:rStyle w:val="CorpodetextoChar"/>
@@ -10982,8 +10979,8 @@
         </w:rPr>
         <w:t>RF06- Gerenciar Notificação</w:t>
       </w:r>
+      <w:bookmarkEnd w:id="41"/>
       <w:bookmarkEnd w:id="42"/>
-      <w:bookmarkEnd w:id="43"/>
     </w:p>
     <w:p>
       <w:pPr>
@@ -11119,14 +11116,14 @@
           <w:numId w:val="24"/>
         </w:numPr>
       </w:pPr>
-      <w:bookmarkStart w:id="44" w:name="_Toc422155366"/>
-      <w:bookmarkStart w:id="45" w:name="_Toc422419472"/>
+      <w:bookmarkStart w:id="43" w:name="_Toc422155366"/>
+      <w:bookmarkStart w:id="44" w:name="_Toc422419472"/>
       <w:r>
         <w:lastRenderedPageBreak/>
         <w:t>REQUISITOS NÃO FUNCIONAIS</w:t>
       </w:r>
+      <w:bookmarkEnd w:id="43"/>
       <w:bookmarkEnd w:id="44"/>
-      <w:bookmarkEnd w:id="45"/>
     </w:p>
     <w:p>
       <w:pPr>
@@ -11138,8 +11135,8 @@
           <w:szCs w:val="26"/>
         </w:rPr>
       </w:pPr>
-      <w:bookmarkStart w:id="46" w:name="_Toc422155367"/>
-      <w:bookmarkStart w:id="47" w:name="_Toc422419473"/>
+      <w:bookmarkStart w:id="45" w:name="_Toc422155367"/>
+      <w:bookmarkStart w:id="46" w:name="_Toc422419473"/>
       <w:r>
         <w:rPr>
           <w:rStyle w:val="CorpodetextoChar"/>
@@ -11152,8 +11149,8 @@
       <w:r>
         <w:t>Usabilidade</w:t>
       </w:r>
+      <w:bookmarkEnd w:id="45"/>
       <w:bookmarkEnd w:id="46"/>
-      <w:bookmarkEnd w:id="47"/>
       <w:r>
         <w:rPr>
           <w:rStyle w:val="CorpodetextoChar"/>
@@ -11181,13 +11178,13 @@
       <w:pPr>
         <w:pStyle w:val="Seo3"/>
       </w:pPr>
-      <w:bookmarkStart w:id="48" w:name="_Toc422155368"/>
-      <w:bookmarkStart w:id="49" w:name="_Toc422419474"/>
+      <w:bookmarkStart w:id="47" w:name="_Toc422155368"/>
+      <w:bookmarkStart w:id="48" w:name="_Toc422419474"/>
       <w:r>
         <w:t>RNF02- Manutenibilidade</w:t>
       </w:r>
+      <w:bookmarkEnd w:id="47"/>
       <w:bookmarkEnd w:id="48"/>
-      <w:bookmarkEnd w:id="49"/>
     </w:p>
     <w:p>
       <w:pPr>
@@ -11207,13 +11204,13 @@
       <w:pPr>
         <w:pStyle w:val="Seo3"/>
       </w:pPr>
-      <w:bookmarkStart w:id="50" w:name="_Toc422155369"/>
-      <w:bookmarkStart w:id="51" w:name="_Toc422419475"/>
+      <w:bookmarkStart w:id="49" w:name="_Toc422155369"/>
+      <w:bookmarkStart w:id="50" w:name="_Toc422419475"/>
       <w:r>
         <w:t>RNF03- Segurança</w:t>
       </w:r>
+      <w:bookmarkEnd w:id="49"/>
       <w:bookmarkEnd w:id="50"/>
-      <w:bookmarkEnd w:id="51"/>
     </w:p>
     <w:p>
       <w:pPr>
@@ -11238,16 +11235,16 @@
       <w:pPr>
         <w:pStyle w:val="Seo3"/>
       </w:pPr>
-      <w:bookmarkStart w:id="52" w:name="_Toc422155370"/>
-      <w:bookmarkStart w:id="53" w:name="_Toc422419476"/>
+      <w:bookmarkStart w:id="51" w:name="_Toc422155370"/>
+      <w:bookmarkStart w:id="52" w:name="_Toc422419476"/>
       <w:r>
         <w:t>RNF04-</w:t>
       </w:r>
       <w:r>
         <w:t xml:space="preserve"> Qualidade</w:t>
       </w:r>
+      <w:bookmarkEnd w:id="51"/>
       <w:bookmarkEnd w:id="52"/>
-      <w:bookmarkEnd w:id="53"/>
     </w:p>
     <w:p>
       <w:pPr>
@@ -11402,7 +11399,7 @@
         <w:pStyle w:val="DescrioCasodeUso"/>
       </w:pPr>
       <w:r>
-        <w:t>- Custo baixo</w:t>
+        <w:t>- Custo Acessível</w:t>
       </w:r>
     </w:p>
     <w:p>
@@ -11451,8 +11448,8 @@
           <w:lang w:val="pt-BR"/>
         </w:rPr>
       </w:pPr>
-      <w:bookmarkStart w:id="54" w:name="_Toc422155371"/>
-      <w:bookmarkStart w:id="55" w:name="_Toc422419477"/>
+      <w:bookmarkStart w:id="53" w:name="_Toc422155371"/>
+      <w:bookmarkStart w:id="54" w:name="_Toc422419477"/>
       <w:r>
         <w:rPr>
           <w:lang w:val="pt-BR"/>
@@ -11460,8 +11457,8 @@
         <w:lastRenderedPageBreak/>
         <w:t>MODELAGEM DO SISTEMA</w:t>
       </w:r>
+      <w:bookmarkEnd w:id="53"/>
       <w:bookmarkEnd w:id="54"/>
-      <w:bookmarkEnd w:id="55"/>
     </w:p>
     <w:p>
       <w:pPr>
@@ -11642,14 +11639,14 @@
           <w:numId w:val="24"/>
         </w:numPr>
       </w:pPr>
-      <w:bookmarkStart w:id="56" w:name="_Toc422155372"/>
-      <w:bookmarkStart w:id="57" w:name="_Toc422419478"/>
+      <w:bookmarkStart w:id="55" w:name="_Toc422155372"/>
+      <w:bookmarkStart w:id="56" w:name="_Toc422419478"/>
       <w:r>
         <w:lastRenderedPageBreak/>
         <w:t>CASOS DE USO</w:t>
       </w:r>
+      <w:bookmarkEnd w:id="55"/>
       <w:bookmarkEnd w:id="56"/>
-      <w:bookmarkEnd w:id="57"/>
       <w:r>
         <w:t xml:space="preserve"> </w:t>
       </w:r>
@@ -11835,7 +11832,7 @@
           <w:color w:val="auto"/>
         </w:rPr>
       </w:pPr>
-      <w:bookmarkStart w:id="58" w:name="_Toc422421342"/>
+      <w:bookmarkStart w:id="57" w:name="_Toc422421342"/>
       <w:r>
         <w:rPr>
           <w:rStyle w:val="nfaseSutil"/>
@@ -11886,7 +11883,7 @@
         </w:rPr>
         <w:t>. Casos de Uso</w:t>
       </w:r>
-      <w:bookmarkEnd w:id="58"/>
+      <w:bookmarkEnd w:id="57"/>
       <w:r>
         <w:rPr>
           <w:rStyle w:val="nfaseSutil"/>
@@ -12089,21 +12086,7 @@
         <w:rPr>
           <w:color w:val="auto"/>
         </w:rPr>
-        <w:t xml:space="preserve">. Diagrama de Caso de </w:t>
-      </w:r>
-      <w:proofErr w:type="gramStart"/>
-      <w:r>
-        <w:rPr>
-          <w:color w:val="auto"/>
-        </w:rPr>
-        <w:t>Uso</w:t>
-      </w:r>
-      <w:proofErr w:type="gramEnd"/>
-      <w:r>
-        <w:rPr>
-          <w:color w:val="auto"/>
-        </w:rPr>
-        <w:t>, Pedido Cliente ao Site</w:t>
+        <w:t>. Diagrama de Caso de Uso, Pedido Cliente ao Site</w:t>
       </w:r>
     </w:p>
     <w:p>
@@ -12180,14 +12163,14 @@
           <w:numId w:val="24"/>
         </w:numPr>
       </w:pPr>
-      <w:bookmarkStart w:id="59" w:name="_Toc422155373"/>
-      <w:bookmarkStart w:id="60" w:name="_Toc422419479"/>
+      <w:bookmarkStart w:id="58" w:name="_Toc422155373"/>
+      <w:bookmarkStart w:id="59" w:name="_Toc422419479"/>
       <w:r>
         <w:lastRenderedPageBreak/>
         <w:t>DESCRIÇÃO DOS CASOS DE USO</w:t>
       </w:r>
+      <w:bookmarkEnd w:id="58"/>
       <w:bookmarkEnd w:id="59"/>
-      <w:bookmarkEnd w:id="60"/>
     </w:p>
     <w:p>
       <w:pPr>
@@ -12284,13 +12267,13 @@
             <w:pPr>
               <w:pStyle w:val="Seo3"/>
             </w:pPr>
-            <w:bookmarkStart w:id="61" w:name="_Toc422155374"/>
-            <w:bookmarkStart w:id="62" w:name="_Toc422419480"/>
+            <w:bookmarkStart w:id="60" w:name="_Toc422155374"/>
+            <w:bookmarkStart w:id="61" w:name="_Toc422419480"/>
             <w:r>
               <w:t>Logar</w:t>
             </w:r>
+            <w:bookmarkEnd w:id="60"/>
             <w:bookmarkEnd w:id="61"/>
-            <w:bookmarkEnd w:id="62"/>
           </w:p>
         </w:tc>
       </w:tr>
@@ -12799,7 +12782,7 @@
                 <w:lang w:val="pt-BR"/>
               </w:rPr>
             </w:pPr>
-            <w:bookmarkStart w:id="63" w:name="_Toc422421343"/>
+            <w:bookmarkStart w:id="62" w:name="_Toc422421343"/>
             <w:r>
               <w:rPr>
                 <w:rStyle w:val="nfaseSutil"/>
@@ -12847,7 +12830,7 @@
               </w:rPr>
               <w:t>. Caso de Uso - Logar</w:t>
             </w:r>
-            <w:bookmarkEnd w:id="63"/>
+            <w:bookmarkEnd w:id="62"/>
           </w:p>
         </w:tc>
       </w:tr>
@@ -12890,7 +12873,6 @@
               <w:rPr>
                 <w:rFonts w:cs="Arial"/>
                 <w:b/>
-                <w:color w:val="4F81BD" w:themeColor="accent1"/>
                 <w:sz w:val="28"/>
                 <w:szCs w:val="28"/>
                 <w:lang w:val="pt-BR"/>
@@ -12900,7 +12882,6 @@
               <w:rPr>
                 <w:rFonts w:cs="Arial"/>
                 <w:b/>
-                <w:color w:val="4F81BD" w:themeColor="accent1"/>
                 <w:sz w:val="28"/>
                 <w:szCs w:val="28"/>
                 <w:lang w:val="pt-BR"/>
@@ -12914,7 +12895,6 @@
               <w:rPr>
                 <w:rFonts w:cs="Arial"/>
                 <w:b/>
-                <w:color w:val="4F81BD" w:themeColor="accent1"/>
                 <w:sz w:val="28"/>
                 <w:szCs w:val="28"/>
                 <w:lang w:val="pt-BR"/>
@@ -12924,7 +12904,6 @@
               <w:rPr>
                 <w:rFonts w:cs="Arial"/>
                 <w:b/>
-                <w:color w:val="4F81BD" w:themeColor="accent1"/>
                 <w:sz w:val="28"/>
                 <w:szCs w:val="28"/>
                 <w:lang w:val="pt-BR"/>
@@ -12941,25 +12920,16 @@
           <w:p>
             <w:pPr>
               <w:pStyle w:val="Seo3"/>
-              <w:rPr>
-                <w:color w:val="4F81BD" w:themeColor="accent1"/>
-              </w:rPr>
-            </w:pPr>
-            <w:bookmarkStart w:id="64" w:name="_Toc422155375"/>
-            <w:bookmarkStart w:id="65" w:name="_Toc422419481"/>
-            <w:r>
-              <w:rPr>
-                <w:color w:val="4F81BD" w:themeColor="accent1"/>
-              </w:rPr>
+            </w:pPr>
+            <w:bookmarkStart w:id="63" w:name="_Toc422155375"/>
+            <w:bookmarkStart w:id="64" w:name="_Toc422419481"/>
+            <w:r>
               <w:t>Gerenciar</w:t>
             </w:r>
+            <w:bookmarkEnd w:id="63"/>
             <w:bookmarkEnd w:id="64"/>
-            <w:bookmarkEnd w:id="65"/>
-            <w:r>
-              <w:rPr>
-                <w:color w:val="4F81BD" w:themeColor="accent1"/>
-              </w:rPr>
-              <w:t xml:space="preserve"> Cadastro Usuario</w:t>
+            <w:r>
+              <w:t xml:space="preserve"> Cliente</w:t>
             </w:r>
           </w:p>
         </w:tc>
@@ -12976,14 +12946,12 @@
             <w:pPr>
               <w:rPr>
                 <w:rFonts w:cs="Arial"/>
-                <w:color w:val="4F81BD" w:themeColor="accent1"/>
                 <w:lang w:val="pt-BR"/>
               </w:rPr>
             </w:pPr>
             <w:r>
               <w:rPr>
                 <w:rFonts w:cs="Arial"/>
-                <w:color w:val="4F81BD" w:themeColor="accent1"/>
                 <w:lang w:val="pt-BR"/>
               </w:rPr>
               <w:t>Ator</w:t>
@@ -12998,14 +12966,12 @@
             <w:pPr>
               <w:rPr>
                 <w:rFonts w:cs="Arial"/>
-                <w:color w:val="4F81BD" w:themeColor="accent1"/>
                 <w:lang w:val="pt-BR"/>
               </w:rPr>
             </w:pPr>
             <w:r>
               <w:rPr>
                 <w:rFonts w:cs="Arial"/>
-                <w:color w:val="4F81BD" w:themeColor="accent1"/>
                 <w:lang w:val="pt-BR"/>
               </w:rPr>
               <w:t>Cliente</w:t>
@@ -13025,14 +12991,12 @@
             <w:pPr>
               <w:rPr>
                 <w:rFonts w:cs="Arial"/>
-                <w:color w:val="4F81BD" w:themeColor="accent1"/>
                 <w:lang w:val="pt-BR"/>
               </w:rPr>
             </w:pPr>
             <w:r>
               <w:rPr>
                 <w:rFonts w:cs="Arial"/>
-                <w:color w:val="4F81BD" w:themeColor="accent1"/>
                 <w:lang w:val="pt-BR"/>
               </w:rPr>
               <w:t>Descrição</w:t>
@@ -13046,14 +13010,8 @@
           <w:p>
             <w:pPr>
               <w:pStyle w:val="DescrioCasodeUso"/>
-              <w:rPr>
-                <w:color w:val="4F81BD" w:themeColor="accent1"/>
-              </w:rPr>
-            </w:pPr>
-            <w:r>
-              <w:rPr>
-                <w:color w:val="4F81BD" w:themeColor="accent1"/>
-              </w:rPr>
+            </w:pPr>
+            <w:r>
               <w:t>O Ator Cliente gerenciará seu próprio cadastro, também contanto com o recurso de edição do mesmo para atualizar se preciso.</w:t>
             </w:r>
           </w:p>
@@ -13071,14 +13029,12 @@
             <w:pPr>
               <w:rPr>
                 <w:rFonts w:cs="Arial"/>
-                <w:color w:val="4F81BD" w:themeColor="accent1"/>
                 <w:lang w:val="pt-BR"/>
               </w:rPr>
             </w:pPr>
             <w:r>
               <w:rPr>
                 <w:rFonts w:cs="Arial"/>
-                <w:color w:val="4F81BD" w:themeColor="accent1"/>
                 <w:lang w:val="pt-BR"/>
               </w:rPr>
               <w:t xml:space="preserve"> </w:t>
@@ -13086,7 +13042,6 @@
             <w:r>
               <w:rPr>
                 <w:rFonts w:cs="Arial"/>
-                <w:color w:val="4F81BD" w:themeColor="accent1"/>
                 <w:lang w:val="pt-BR"/>
               </w:rPr>
               <w:t>Pré-Condição</w:t>
@@ -13101,13 +13056,11 @@
             <w:pPr>
               <w:rPr>
                 <w:rFonts w:cs="Arial"/>
-                <w:color w:val="4F81BD" w:themeColor="accent1"/>
               </w:rPr>
             </w:pPr>
             <w:r>
               <w:rPr>
                 <w:rFonts w:cs="Arial"/>
-                <w:color w:val="4F81BD" w:themeColor="accent1"/>
                 <w:lang w:val="pt-BR"/>
               </w:rPr>
               <w:t>Acesso ao site.</w:t>
@@ -13127,14 +13080,12 @@
             <w:pPr>
               <w:rPr>
                 <w:rFonts w:cs="Arial"/>
-                <w:color w:val="4F81BD" w:themeColor="accent1"/>
                 <w:lang w:val="pt-BR"/>
               </w:rPr>
             </w:pPr>
             <w:r>
               <w:rPr>
                 <w:rFonts w:cs="Arial"/>
-                <w:color w:val="4F81BD" w:themeColor="accent1"/>
                 <w:lang w:val="pt-BR"/>
               </w:rPr>
               <w:t>Pós-Condição</w:t>
@@ -13149,14 +13100,12 @@
             <w:pPr>
               <w:rPr>
                 <w:rFonts w:cs="Arial"/>
-                <w:color w:val="4F81BD" w:themeColor="accent1"/>
                 <w:lang w:val="pt-BR"/>
               </w:rPr>
             </w:pPr>
             <w:r>
               <w:rPr>
                 <w:rFonts w:cs="Arial"/>
-                <w:color w:val="4F81BD" w:themeColor="accent1"/>
                 <w:lang w:val="pt-BR"/>
               </w:rPr>
               <w:t>Entrada no sistema.</w:t>
@@ -13178,13 +13127,11 @@
               <w:pStyle w:val="DescrioCasodeUso"/>
               <w:rPr>
                 <w:b/>
-                <w:color w:val="4F81BD" w:themeColor="accent1"/>
               </w:rPr>
             </w:pPr>
             <w:r>
               <w:rPr>
                 <w:b/>
-                <w:color w:val="4F81BD" w:themeColor="accent1"/>
               </w:rPr>
               <w:t>Fluxo de Eventos – Inclusão</w:t>
             </w:r>
@@ -13207,14 +13154,8 @@
                 <w:ilvl w:val="0"/>
                 <w:numId w:val="8"/>
               </w:numPr>
-              <w:rPr>
-                <w:color w:val="4F81BD" w:themeColor="accent1"/>
-              </w:rPr>
-            </w:pPr>
-            <w:r>
-              <w:rPr>
-                <w:color w:val="4F81BD" w:themeColor="accent1"/>
-              </w:rPr>
+            </w:pPr>
+            <w:r>
               <w:t>Ator Cliente: acessa o site;</w:t>
             </w:r>
           </w:p>
@@ -13225,14 +13166,8 @@
                 <w:ilvl w:val="0"/>
                 <w:numId w:val="8"/>
               </w:numPr>
-              <w:rPr>
-                <w:color w:val="4F81BD" w:themeColor="accent1"/>
-              </w:rPr>
-            </w:pPr>
-            <w:r>
-              <w:rPr>
-                <w:color w:val="4F81BD" w:themeColor="accent1"/>
-              </w:rPr>
+            </w:pPr>
+            <w:r>
               <w:t>Ator Cliente: informa nome e e-mail;</w:t>
             </w:r>
           </w:p>
@@ -13243,14 +13178,8 @@
                 <w:ilvl w:val="0"/>
                 <w:numId w:val="8"/>
               </w:numPr>
-              <w:rPr>
-                <w:color w:val="4F81BD" w:themeColor="accent1"/>
-              </w:rPr>
-            </w:pPr>
-            <w:r>
-              <w:rPr>
-                <w:color w:val="4F81BD" w:themeColor="accent1"/>
-              </w:rPr>
+            </w:pPr>
+            <w:r>
               <w:t>Sistema: redireciona para a página de cadastro completa;</w:t>
             </w:r>
           </w:p>
@@ -13261,20 +13190,11 @@
                 <w:ilvl w:val="0"/>
                 <w:numId w:val="8"/>
               </w:numPr>
-              <w:rPr>
-                <w:color w:val="4F81BD" w:themeColor="accent1"/>
-              </w:rPr>
-            </w:pPr>
-            <w:r>
-              <w:rPr>
-                <w:color w:val="4F81BD" w:themeColor="accent1"/>
-              </w:rPr>
+            </w:pPr>
+            <w:r>
               <w:t>Ator Cliente: marca</w:t>
             </w:r>
             <w:r>
-              <w:rPr>
-                <w:color w:val="4F81BD" w:themeColor="accent1"/>
-              </w:rPr>
               <w:t xml:space="preserve"> campo entre “Pessoa Física” ou “Pessoa Jurídica”;</w:t>
             </w:r>
           </w:p>
@@ -13285,20 +13205,11 @@
                 <w:ilvl w:val="0"/>
                 <w:numId w:val="8"/>
               </w:numPr>
-              <w:rPr>
-                <w:color w:val="4F81BD" w:themeColor="accent1"/>
-              </w:rPr>
-            </w:pPr>
-            <w:r>
-              <w:rPr>
-                <w:color w:val="4F81BD" w:themeColor="accent1"/>
-              </w:rPr>
+            </w:pPr>
+            <w:r>
               <w:t xml:space="preserve">Ator Cliente: </w:t>
             </w:r>
             <w:r>
-              <w:rPr>
-                <w:color w:val="4F81BD" w:themeColor="accent1"/>
-              </w:rPr>
               <w:t>informa CPF, senha e confirmação de senha;</w:t>
             </w:r>
           </w:p>
@@ -13309,20 +13220,11 @@
                 <w:ilvl w:val="0"/>
                 <w:numId w:val="8"/>
               </w:numPr>
-              <w:rPr>
-                <w:color w:val="4F81BD" w:themeColor="accent1"/>
-              </w:rPr>
-            </w:pPr>
-            <w:r>
-              <w:rPr>
-                <w:color w:val="4F81BD" w:themeColor="accent1"/>
-              </w:rPr>
+            </w:pPr>
+            <w:r>
               <w:t xml:space="preserve">Sistema: valida se a primeira e a segunda </w:t>
             </w:r>
             <w:r>
-              <w:rPr>
-                <w:color w:val="4F81BD" w:themeColor="accent1"/>
-              </w:rPr>
               <w:t>senhas são correspondentes;</w:t>
             </w:r>
           </w:p>
@@ -13333,32 +13235,17 @@
                 <w:ilvl w:val="0"/>
                 <w:numId w:val="8"/>
               </w:numPr>
-              <w:rPr>
-                <w:color w:val="4F81BD" w:themeColor="accent1"/>
-              </w:rPr>
-            </w:pPr>
-            <w:r>
-              <w:rPr>
-                <w:color w:val="4F81BD" w:themeColor="accent1"/>
-              </w:rPr>
+            </w:pPr>
+            <w:r>
               <w:t>Ator Client</w:t>
             </w:r>
             <w:r>
-              <w:rPr>
-                <w:color w:val="4F81BD" w:themeColor="accent1"/>
-              </w:rPr>
               <w:t xml:space="preserve">e: informa o </w:t>
             </w:r>
             <w:r>
-              <w:rPr>
-                <w:color w:val="4F81BD" w:themeColor="accent1"/>
-              </w:rPr>
               <w:t>número</w:t>
             </w:r>
             <w:r>
-              <w:rPr>
-                <w:color w:val="4F81BD" w:themeColor="accent1"/>
-              </w:rPr>
               <w:t xml:space="preserve"> de telefone e a descrição do mesmo;</w:t>
             </w:r>
           </w:p>
@@ -13369,44 +13256,23 @@
                 <w:ilvl w:val="0"/>
                 <w:numId w:val="8"/>
               </w:numPr>
-              <w:rPr>
-                <w:color w:val="4F81BD" w:themeColor="accent1"/>
-              </w:rPr>
-            </w:pPr>
-            <w:r>
-              <w:rPr>
-                <w:color w:val="4F81BD" w:themeColor="accent1"/>
-              </w:rPr>
+            </w:pPr>
+            <w:r>
               <w:t>Ator Cliente: informa seu logradouro</w:t>
             </w:r>
             <w:r>
-              <w:rPr>
-                <w:color w:val="4F81BD" w:themeColor="accent1"/>
-              </w:rPr>
               <w:t xml:space="preserve">, cidade, </w:t>
             </w:r>
             <w:r>
-              <w:rPr>
-                <w:color w:val="4F81BD" w:themeColor="accent1"/>
-              </w:rPr>
               <w:t>número</w:t>
             </w:r>
             <w:r>
-              <w:rPr>
-                <w:color w:val="4F81BD" w:themeColor="accent1"/>
-              </w:rPr>
               <w:t xml:space="preserve"> da residência</w:t>
             </w:r>
             <w:r>
-              <w:rPr>
-                <w:color w:val="4F81BD" w:themeColor="accent1"/>
-              </w:rPr>
               <w:t xml:space="preserve"> e bairro, complemento e CEP caso achar necessário</w:t>
             </w:r>
             <w:r>
-              <w:rPr>
-                <w:color w:val="4F81BD" w:themeColor="accent1"/>
-              </w:rPr>
               <w:t>;</w:t>
             </w:r>
           </w:p>
@@ -13417,14 +13283,8 @@
                 <w:ilvl w:val="0"/>
                 <w:numId w:val="8"/>
               </w:numPr>
-              <w:rPr>
-                <w:color w:val="4F81BD" w:themeColor="accent1"/>
-              </w:rPr>
-            </w:pPr>
-            <w:r>
-              <w:rPr>
-                <w:color w:val="4F81BD" w:themeColor="accent1"/>
-              </w:rPr>
+            </w:pPr>
+            <w:r>
               <w:t>Ator Cliente: pressiona o botão “Enviar”;</w:t>
             </w:r>
           </w:p>
@@ -13435,21 +13295,12 @@
                 <w:ilvl w:val="0"/>
                 <w:numId w:val="8"/>
               </w:numPr>
-              <w:rPr>
-                <w:color w:val="4F81BD" w:themeColor="accent1"/>
-              </w:rPr>
-            </w:pPr>
-            <w:r>
-              <w:rPr>
-                <w:color w:val="4F81BD" w:themeColor="accent1"/>
-              </w:rPr>
+            </w:pPr>
+            <w:r>
               <w:lastRenderedPageBreak/>
               <w:t xml:space="preserve">Sistema: verifica se </w:t>
             </w:r>
             <w:r>
-              <w:rPr>
-                <w:color w:val="4F81BD" w:themeColor="accent1"/>
-              </w:rPr>
               <w:t>todos os campos obrigatórios têm valor;</w:t>
             </w:r>
           </w:p>
@@ -13460,14 +13311,8 @@
                 <w:ilvl w:val="0"/>
                 <w:numId w:val="8"/>
               </w:numPr>
-              <w:rPr>
-                <w:color w:val="4F81BD" w:themeColor="accent1"/>
-              </w:rPr>
-            </w:pPr>
-            <w:r>
-              <w:rPr>
-                <w:color w:val="4F81BD" w:themeColor="accent1"/>
-              </w:rPr>
+            </w:pPr>
+            <w:r>
               <w:t>Sistema: envia todos os dados, e grava no banco de dados;</w:t>
             </w:r>
           </w:p>
@@ -13478,14 +13323,8 @@
                 <w:ilvl w:val="0"/>
                 <w:numId w:val="8"/>
               </w:numPr>
-              <w:rPr>
-                <w:color w:val="4F81BD" w:themeColor="accent1"/>
-              </w:rPr>
-            </w:pPr>
-            <w:r>
-              <w:rPr>
-                <w:color w:val="4F81BD" w:themeColor="accent1"/>
-              </w:rPr>
+            </w:pPr>
+            <w:r>
               <w:t>Sistema: apresenta a mensagem de: “Cadastro Realizado com Sucesso”;</w:t>
             </w:r>
           </w:p>
@@ -13496,14 +13335,8 @@
                 <w:ilvl w:val="0"/>
                 <w:numId w:val="8"/>
               </w:numPr>
-              <w:rPr>
-                <w:color w:val="4F81BD" w:themeColor="accent1"/>
-              </w:rPr>
-            </w:pPr>
-            <w:r>
-              <w:rPr>
-                <w:color w:val="4F81BD" w:themeColor="accent1"/>
-              </w:rPr>
+            </w:pPr>
+            <w:r>
               <w:t>Sistema: apresenta a página principal do sistema com o usuário recém cadastrado já logado;</w:t>
             </w:r>
           </w:p>
@@ -13523,13 +13356,11 @@
               <w:pStyle w:val="DescrioCasodeUso"/>
               <w:rPr>
                 <w:b/>
-                <w:color w:val="4F81BD" w:themeColor="accent1"/>
               </w:rPr>
             </w:pPr>
             <w:r>
               <w:rPr>
                 <w:b/>
-                <w:color w:val="4F81BD" w:themeColor="accent1"/>
               </w:rPr>
               <w:lastRenderedPageBreak/>
               <w:t>Fluxo de Eventos – Alteração</w:t>
@@ -13553,14 +13384,8 @@
                 <w:ilvl w:val="0"/>
                 <w:numId w:val="3"/>
               </w:numPr>
-              <w:rPr>
-                <w:color w:val="4F81BD" w:themeColor="accent1"/>
-              </w:rPr>
-            </w:pPr>
-            <w:r>
-              <w:rPr>
-                <w:color w:val="4F81BD" w:themeColor="accent1"/>
-              </w:rPr>
+            </w:pPr>
+            <w:r>
               <w:t>Ator Cliente: acessa as configurações da conta;</w:t>
             </w:r>
           </w:p>
@@ -13571,14 +13396,8 @@
                 <w:ilvl w:val="0"/>
                 <w:numId w:val="3"/>
               </w:numPr>
-              <w:rPr>
-                <w:color w:val="4F81BD" w:themeColor="accent1"/>
-              </w:rPr>
-            </w:pPr>
-            <w:r>
-              <w:rPr>
-                <w:color w:val="4F81BD" w:themeColor="accent1"/>
-              </w:rPr>
+            </w:pPr>
+            <w:r>
               <w:t>Ator Cliente: clica no botão “Alterar configurações da Conta”;</w:t>
             </w:r>
           </w:p>
@@ -13589,26 +13408,14 @@
                 <w:ilvl w:val="0"/>
                 <w:numId w:val="3"/>
               </w:numPr>
-              <w:rPr>
-                <w:color w:val="4F81BD" w:themeColor="accent1"/>
-              </w:rPr>
-            </w:pPr>
-            <w:r>
-              <w:rPr>
-                <w:color w:val="4F81BD" w:themeColor="accent1"/>
-              </w:rPr>
+            </w:pPr>
+            <w:r>
               <w:t xml:space="preserve">Sistema: </w:t>
             </w:r>
             <w:r>
-              <w:rPr>
-                <w:color w:val="4F81BD" w:themeColor="accent1"/>
-              </w:rPr>
               <w:t>irá</w:t>
             </w:r>
             <w:r>
-              <w:rPr>
-                <w:color w:val="4F81BD" w:themeColor="accent1"/>
-              </w:rPr>
               <w:t xml:space="preserve"> apresentar todo o cadastro, com campos editáveis;</w:t>
             </w:r>
           </w:p>
@@ -13619,14 +13426,8 @@
                 <w:ilvl w:val="0"/>
                 <w:numId w:val="3"/>
               </w:numPr>
-              <w:rPr>
-                <w:color w:val="4F81BD" w:themeColor="accent1"/>
-              </w:rPr>
-            </w:pPr>
-            <w:r>
-              <w:rPr>
-                <w:color w:val="4F81BD" w:themeColor="accent1"/>
-              </w:rPr>
+            </w:pPr>
+            <w:r>
               <w:t>Ator Cliente: altera campo que acha conveniente;</w:t>
             </w:r>
           </w:p>
@@ -13637,14 +13438,8 @@
                 <w:ilvl w:val="0"/>
                 <w:numId w:val="3"/>
               </w:numPr>
-              <w:rPr>
-                <w:color w:val="4F81BD" w:themeColor="accent1"/>
-              </w:rPr>
-            </w:pPr>
-            <w:r>
-              <w:rPr>
-                <w:color w:val="4F81BD" w:themeColor="accent1"/>
-              </w:rPr>
+            </w:pPr>
+            <w:r>
               <w:t>Ator Cliente: clica no botão “Salvar Alterações”;</w:t>
             </w:r>
           </w:p>
@@ -13655,14 +13450,8 @@
                 <w:ilvl w:val="0"/>
                 <w:numId w:val="3"/>
               </w:numPr>
-              <w:rPr>
-                <w:color w:val="4F81BD" w:themeColor="accent1"/>
-              </w:rPr>
-            </w:pPr>
-            <w:r>
-              <w:rPr>
-                <w:color w:val="4F81BD" w:themeColor="accent1"/>
-              </w:rPr>
+            </w:pPr>
+            <w:r>
               <w:t>Sistema: altera as mudanças no banco de dados;</w:t>
             </w:r>
           </w:p>
@@ -13673,14 +13462,8 @@
                 <w:ilvl w:val="0"/>
                 <w:numId w:val="3"/>
               </w:numPr>
-              <w:rPr>
-                <w:color w:val="4F81BD" w:themeColor="accent1"/>
-              </w:rPr>
-            </w:pPr>
-            <w:r>
-              <w:rPr>
-                <w:color w:val="4F81BD" w:themeColor="accent1"/>
-              </w:rPr>
+            </w:pPr>
+            <w:r>
               <w:t>Sistema: exibe a mensagem “As novas informações foram salvas com sucesso”;</w:t>
             </w:r>
           </w:p>
@@ -13691,14 +13474,8 @@
                 <w:ilvl w:val="0"/>
                 <w:numId w:val="3"/>
               </w:numPr>
-              <w:rPr>
-                <w:color w:val="4F81BD" w:themeColor="accent1"/>
-              </w:rPr>
-            </w:pPr>
-            <w:r>
-              <w:rPr>
-                <w:color w:val="4F81BD" w:themeColor="accent1"/>
-              </w:rPr>
+            </w:pPr>
+            <w:r>
               <w:t>Sistema: retorna as configurações da conta;</w:t>
             </w:r>
           </w:p>
@@ -13718,13 +13495,11 @@
               <w:pStyle w:val="DescrioCasodeUso"/>
               <w:rPr>
                 <w:b/>
-                <w:color w:val="4F81BD" w:themeColor="accent1"/>
               </w:rPr>
             </w:pPr>
             <w:r>
               <w:rPr>
                 <w:b/>
-                <w:color w:val="4F81BD" w:themeColor="accent1"/>
               </w:rPr>
               <w:t>Fluxo de Eventos – Exclusão</w:t>
             </w:r>
@@ -13747,14 +13522,8 @@
                 <w:ilvl w:val="0"/>
                 <w:numId w:val="4"/>
               </w:numPr>
-              <w:rPr>
-                <w:color w:val="4F81BD" w:themeColor="accent1"/>
-              </w:rPr>
-            </w:pPr>
-            <w:r>
-              <w:rPr>
-                <w:color w:val="4F81BD" w:themeColor="accent1"/>
-              </w:rPr>
+            </w:pPr>
+            <w:r>
               <w:t>Ator Cliente: acessa as configurações da conta;</w:t>
             </w:r>
           </w:p>
@@ -13765,14 +13534,8 @@
                 <w:ilvl w:val="0"/>
                 <w:numId w:val="4"/>
               </w:numPr>
-              <w:rPr>
-                <w:color w:val="4F81BD" w:themeColor="accent1"/>
-              </w:rPr>
-            </w:pPr>
-            <w:r>
-              <w:rPr>
-                <w:color w:val="4F81BD" w:themeColor="accent1"/>
-              </w:rPr>
+            </w:pPr>
+            <w:r>
               <w:t>Ator Cliente: clica no botão “Excluir conta”;</w:t>
             </w:r>
           </w:p>
@@ -13783,38 +13546,20 @@
                 <w:ilvl w:val="0"/>
                 <w:numId w:val="4"/>
               </w:numPr>
-              <w:rPr>
-                <w:color w:val="4F81BD" w:themeColor="accent1"/>
-              </w:rPr>
-            </w:pPr>
-            <w:r>
-              <w:rPr>
-                <w:color w:val="4F81BD" w:themeColor="accent1"/>
-              </w:rPr>
+            </w:pPr>
+            <w:r>
               <w:t xml:space="preserve">Sistema: </w:t>
             </w:r>
             <w:r>
-              <w:rPr>
-                <w:color w:val="4F81BD" w:themeColor="accent1"/>
-              </w:rPr>
               <w:t>irá</w:t>
             </w:r>
             <w:r>
-              <w:rPr>
-                <w:color w:val="4F81BD" w:themeColor="accent1"/>
-              </w:rPr>
               <w:t xml:space="preserve"> apresentar a mensagem “Informe-nos um motivo para a </w:t>
             </w:r>
             <w:r>
-              <w:rPr>
-                <w:color w:val="4F81BD" w:themeColor="accent1"/>
-              </w:rPr>
               <w:t>exclusão: ”</w:t>
             </w:r>
             <w:r>
-              <w:rPr>
-                <w:color w:val="4F81BD" w:themeColor="accent1"/>
-              </w:rPr>
               <w:t>, e um campo vazio para o Ator Cliente informar a resposta;</w:t>
             </w:r>
           </w:p>
@@ -13825,14 +13570,8 @@
                 <w:ilvl w:val="0"/>
                 <w:numId w:val="4"/>
               </w:numPr>
-              <w:rPr>
-                <w:color w:val="4F81BD" w:themeColor="accent1"/>
-              </w:rPr>
-            </w:pPr>
-            <w:r>
-              <w:rPr>
-                <w:color w:val="4F81BD" w:themeColor="accent1"/>
-              </w:rPr>
+            </w:pPr>
+            <w:r>
               <w:t>Ator Cliente: informará o motivo da exclusão;</w:t>
             </w:r>
           </w:p>
@@ -13843,44 +13582,23 @@
                 <w:ilvl w:val="0"/>
                 <w:numId w:val="4"/>
               </w:numPr>
-              <w:rPr>
-                <w:color w:val="4F81BD" w:themeColor="accent1"/>
-              </w:rPr>
-            </w:pPr>
-            <w:r>
-              <w:rPr>
-                <w:color w:val="4F81BD" w:themeColor="accent1"/>
-              </w:rPr>
+            </w:pPr>
+            <w:r>
               <w:t>Sistema:</w:t>
             </w:r>
             <w:r>
-              <w:rPr>
-                <w:color w:val="4F81BD" w:themeColor="accent1"/>
-              </w:rPr>
               <w:t xml:space="preserve"> </w:t>
             </w:r>
             <w:r>
-              <w:rPr>
-                <w:color w:val="4F81BD" w:themeColor="accent1"/>
-              </w:rPr>
               <w:t>irá</w:t>
             </w:r>
             <w:r>
-              <w:rPr>
-                <w:color w:val="4F81BD" w:themeColor="accent1"/>
-              </w:rPr>
               <w:t xml:space="preserve"> a presentar outra mensagem dizendo: “Deseja realmente excluir a </w:t>
             </w:r>
             <w:r>
-              <w:rPr>
-                <w:color w:val="4F81BD" w:themeColor="accent1"/>
-              </w:rPr>
               <w:t>conta? ”</w:t>
             </w:r>
             <w:r>
-              <w:rPr>
-                <w:color w:val="4F81BD" w:themeColor="accent1"/>
-              </w:rPr>
               <w:t>, com botões de “Sim” e “Não” abaixo;</w:t>
             </w:r>
           </w:p>
@@ -13891,14 +13609,8 @@
                 <w:ilvl w:val="0"/>
                 <w:numId w:val="4"/>
               </w:numPr>
-              <w:rPr>
-                <w:color w:val="4F81BD" w:themeColor="accent1"/>
-              </w:rPr>
-            </w:pPr>
-            <w:r>
-              <w:rPr>
-                <w:color w:val="4F81BD" w:themeColor="accent1"/>
-              </w:rPr>
+            </w:pPr>
+            <w:r>
               <w:t>Ator Cliente: clica em “Sim”;</w:t>
             </w:r>
           </w:p>
@@ -13909,14 +13621,8 @@
                 <w:ilvl w:val="0"/>
                 <w:numId w:val="4"/>
               </w:numPr>
-              <w:rPr>
-                <w:color w:val="4F81BD" w:themeColor="accent1"/>
-              </w:rPr>
-            </w:pPr>
-            <w:r>
-              <w:rPr>
-                <w:color w:val="4F81BD" w:themeColor="accent1"/>
-              </w:rPr>
+            </w:pPr>
+            <w:r>
               <w:t>Sistema: excluirá o usuário cliente do banco de dados;</w:t>
             </w:r>
           </w:p>
@@ -13927,14 +13633,8 @@
                 <w:ilvl w:val="0"/>
                 <w:numId w:val="4"/>
               </w:numPr>
-              <w:rPr>
-                <w:color w:val="4F81BD" w:themeColor="accent1"/>
-              </w:rPr>
-            </w:pPr>
-            <w:r>
-              <w:rPr>
-                <w:color w:val="4F81BD" w:themeColor="accent1"/>
-              </w:rPr>
+            </w:pPr>
+            <w:r>
               <w:t>Sistema: apresentará a mensagem: “Infelizmente sua conta foi excluída”;</w:t>
             </w:r>
           </w:p>
@@ -13945,16 +13645,21 @@
                 <w:ilvl w:val="0"/>
                 <w:numId w:val="4"/>
               </w:numPr>
-              <w:rPr>
-                <w:color w:val="4F81BD" w:themeColor="accent1"/>
-              </w:rPr>
-            </w:pPr>
-            <w:r>
-              <w:rPr>
-                <w:color w:val="4F81BD" w:themeColor="accent1"/>
-              </w:rPr>
+            </w:pPr>
+            <w:r>
               <w:t>Sistema: apresentará a tela inicial de login;</w:t>
             </w:r>
+          </w:p>
+          <w:p>
+            <w:pPr>
+              <w:pStyle w:val="DescrioCasodeUso"/>
+              <w:ind w:left="720"/>
+            </w:pPr>
+          </w:p>
+          <w:p>
+            <w:pPr>
+              <w:pStyle w:val="DescrioCasodeUso"/>
+            </w:pPr>
           </w:p>
         </w:tc>
       </w:tr>
@@ -13972,14 +13677,13 @@
               <w:pStyle w:val="DescrioCasodeUso"/>
               <w:rPr>
                 <w:b/>
-                <w:color w:val="4F81BD" w:themeColor="accent1"/>
               </w:rPr>
             </w:pPr>
             <w:r>
               <w:rPr>
                 <w:b/>
-                <w:color w:val="4F81BD" w:themeColor="accent1"/>
               </w:rPr>
+              <w:lastRenderedPageBreak/>
               <w:t>Fluxo Alternativo</w:t>
             </w:r>
           </w:p>
@@ -14001,53 +13705,28 @@
                 <w:ilvl w:val="0"/>
                 <w:numId w:val="2"/>
               </w:numPr>
-              <w:rPr>
-                <w:color w:val="4F81BD" w:themeColor="accent1"/>
-              </w:rPr>
-            </w:pPr>
-            <w:r>
-              <w:rPr>
-                <w:color w:val="4F81BD" w:themeColor="accent1"/>
-              </w:rPr>
-              <w:lastRenderedPageBreak/>
+            </w:pPr>
+            <w:r>
               <w:t>Ator Cl</w:t>
             </w:r>
             <w:r>
-              <w:rPr>
-                <w:color w:val="4F81BD" w:themeColor="accent1"/>
-              </w:rPr>
               <w:t>iente: seleciona o campo “CNPJ”</w:t>
             </w:r>
           </w:p>
           <w:p>
             <w:pPr>
               <w:pStyle w:val="DescrioCasodeUso"/>
-              <w:rPr>
-                <w:color w:val="4F81BD" w:themeColor="accent1"/>
-              </w:rPr>
-            </w:pPr>
-            <w:r>
-              <w:rPr>
-                <w:color w:val="4F81BD" w:themeColor="accent1"/>
-              </w:rPr>
+            </w:pPr>
+            <w:r>
               <w:t xml:space="preserve">          10.1. </w:t>
             </w:r>
             <w:r>
-              <w:rPr>
-                <w:color w:val="4F81BD" w:themeColor="accent1"/>
-              </w:rPr>
               <w:t>A</w:t>
             </w:r>
             <w:r>
-              <w:rPr>
-                <w:color w:val="4F81BD" w:themeColor="accent1"/>
-              </w:rPr>
               <w:t>tor Cliente: informa o seu CNPJ</w:t>
             </w:r>
             <w:r>
-              <w:rPr>
-                <w:color w:val="4F81BD" w:themeColor="accent1"/>
-              </w:rPr>
               <w:t xml:space="preserve"> e Razão Social</w:t>
             </w:r>
           </w:p>
@@ -14055,26 +13734,14 @@
             <w:pPr>
               <w:pStyle w:val="DescrioCasodeUso"/>
               <w:ind w:left="360"/>
-              <w:rPr>
-                <w:color w:val="4F81BD" w:themeColor="accent1"/>
-              </w:rPr>
-            </w:pPr>
-            <w:r>
-              <w:rPr>
-                <w:color w:val="4F81BD" w:themeColor="accent1"/>
-              </w:rPr>
+            </w:pPr>
+            <w:r>
               <w:t xml:space="preserve">     10.2</w:t>
             </w:r>
             <w:r>
-              <w:rPr>
-                <w:color w:val="4F81BD" w:themeColor="accent1"/>
-              </w:rPr>
               <w:t xml:space="preserve">. Retorna ao fluxo principal </w:t>
             </w:r>
             <w:r>
-              <w:rPr>
-                <w:color w:val="4F81BD" w:themeColor="accent1"/>
-              </w:rPr>
               <w:t>14</w:t>
             </w:r>
           </w:p>
@@ -14082,29 +13749,17 @@
             <w:pPr>
               <w:pStyle w:val="DescrioCasodeUso"/>
               <w:ind w:left="360"/>
-              <w:rPr>
-                <w:color w:val="4F81BD" w:themeColor="accent1"/>
-              </w:rPr>
             </w:pPr>
           </w:p>
           <w:p>
             <w:pPr>
               <w:pStyle w:val="DescrioCasodeUso"/>
               <w:ind w:left="360"/>
-              <w:rPr>
-                <w:color w:val="4F81BD" w:themeColor="accent1"/>
-              </w:rPr>
-            </w:pPr>
-            <w:r>
-              <w:rPr>
-                <w:color w:val="4F81BD" w:themeColor="accent1"/>
-              </w:rPr>
+            </w:pPr>
+            <w:r>
               <w:t>22. Ator Cliente: pressiona o botão “Adicionar outro número” simbolizado com “+”, caso seja conveniente a</w:t>
             </w:r>
             <w:r>
-              <w:rPr>
-                <w:color w:val="4F81BD" w:themeColor="accent1"/>
-              </w:rPr>
               <w:t>dicionar outro numero</w:t>
             </w:r>
           </w:p>
@@ -14112,14 +13767,8 @@
             <w:pPr>
               <w:pStyle w:val="DescrioCasodeUso"/>
               <w:ind w:left="360"/>
-              <w:rPr>
-                <w:color w:val="4F81BD" w:themeColor="accent1"/>
-              </w:rPr>
-            </w:pPr>
-            <w:r>
-              <w:rPr>
-                <w:color w:val="4F81BD" w:themeColor="accent1"/>
-              </w:rPr>
+            </w:pPr>
+            <w:r>
               <w:t xml:space="preserve">      22.1. Sistema: adiciona mais um campo “Telefone” e mais um campo “Descrição de Telefone”</w:t>
             </w:r>
           </w:p>
@@ -14127,20 +13776,11 @@
             <w:pPr>
               <w:pStyle w:val="DescrioCasodeUso"/>
               <w:ind w:left="360"/>
-              <w:rPr>
-                <w:color w:val="4F81BD" w:themeColor="accent1"/>
-              </w:rPr>
-            </w:pPr>
-            <w:r>
-              <w:rPr>
-                <w:color w:val="4F81BD" w:themeColor="accent1"/>
-              </w:rPr>
+            </w:pPr>
+            <w:r>
               <w:t xml:space="preserve">      22.2. Retorna ao fluxo principal </w:t>
             </w:r>
             <w:r>
-              <w:rPr>
-                <w:color w:val="4F81BD" w:themeColor="accent1"/>
-              </w:rPr>
               <w:t>18</w:t>
             </w:r>
           </w:p>
@@ -14148,9 +13788,6 @@
             <w:pPr>
               <w:pStyle w:val="DescrioCasodeUso"/>
               <w:ind w:left="360"/>
-              <w:rPr>
-                <w:color w:val="4F81BD" w:themeColor="accent1"/>
-              </w:rPr>
             </w:pPr>
           </w:p>
           <w:p>
@@ -14160,20 +13797,11 @@
                 <w:ilvl w:val="0"/>
                 <w:numId w:val="8"/>
               </w:numPr>
-              <w:rPr>
-                <w:color w:val="4F81BD" w:themeColor="accent1"/>
-              </w:rPr>
-            </w:pPr>
-            <w:r>
-              <w:rPr>
-                <w:color w:val="4F81BD" w:themeColor="accent1"/>
-              </w:rPr>
+            </w:pPr>
+            <w:r>
               <w:t>Ator Cliente: pressiona o botão “Adicionar outro endereço” simbolizado com “+”, caso seja conve</w:t>
             </w:r>
             <w:r>
-              <w:rPr>
-                <w:color w:val="4F81BD" w:themeColor="accent1"/>
-              </w:rPr>
               <w:t>niente adicionar outro endereço</w:t>
             </w:r>
           </w:p>
@@ -14181,20 +13809,11 @@
             <w:pPr>
               <w:pStyle w:val="DescrioCasodeUso"/>
               <w:ind w:left="720"/>
-              <w:rPr>
-                <w:color w:val="4F81BD" w:themeColor="accent1"/>
-              </w:rPr>
-            </w:pPr>
-            <w:r>
-              <w:rPr>
-                <w:color w:val="4F81BD" w:themeColor="accent1"/>
-              </w:rPr>
+            </w:pPr>
+            <w:r>
               <w:t xml:space="preserve">32.1. Sistema: adicionar abaixo da </w:t>
             </w:r>
             <w:r>
-              <w:rPr>
-                <w:color w:val="4F81BD" w:themeColor="accent1"/>
-              </w:rPr>
               <w:t>margem do primeiro local de endereços, mais um local de endereços contendo todos os campos novamente;</w:t>
             </w:r>
           </w:p>
@@ -14202,14 +13821,8 @@
             <w:pPr>
               <w:pStyle w:val="DescrioCasodeUso"/>
               <w:ind w:left="720"/>
-              <w:rPr>
-                <w:color w:val="4F81BD" w:themeColor="accent1"/>
-              </w:rPr>
-            </w:pPr>
-            <w:r>
-              <w:rPr>
-                <w:color w:val="4F81BD" w:themeColor="accent1"/>
-              </w:rPr>
+            </w:pPr>
+            <w:r>
               <w:t>32.2. Retorna ao fluxo principal 22</w:t>
             </w:r>
           </w:p>
@@ -14217,45 +13830,27 @@
             <w:pPr>
               <w:pStyle w:val="DescrioCasodeUso"/>
               <w:ind w:left="720"/>
-              <w:rPr>
-                <w:color w:val="4F81BD" w:themeColor="accent1"/>
-              </w:rPr>
             </w:pPr>
           </w:p>
           <w:p>
             <w:pPr>
               <w:pStyle w:val="DescrioCasodeUso"/>
-              <w:rPr>
-                <w:color w:val="4F81BD" w:themeColor="accent1"/>
-              </w:rPr>
-            </w:pPr>
-            <w:r>
-              <w:rPr>
-                <w:color w:val="4F81BD" w:themeColor="accent1"/>
-              </w:rPr>
+            </w:pPr>
+            <w:r>
               <w:t xml:space="preserve">       6.Ator Cliente: clica em “Não”;</w:t>
             </w:r>
           </w:p>
           <w:p>
             <w:pPr>
               <w:pStyle w:val="DescrioCasodeUso"/>
-              <w:rPr>
-                <w:color w:val="4F81BD" w:themeColor="accent1"/>
-              </w:rPr>
-            </w:pPr>
-            <w:r>
-              <w:rPr>
-                <w:color w:val="4F81BD" w:themeColor="accent1"/>
-              </w:rPr>
+            </w:pPr>
+            <w:r>
               <w:t xml:space="preserve">           6.1. Retorna ao fluxo principal 1</w:t>
             </w:r>
           </w:p>
           <w:p>
             <w:pPr>
               <w:pStyle w:val="DescrioCasodeUso"/>
-              <w:rPr>
-                <w:color w:val="4F81BD" w:themeColor="accent1"/>
-              </w:rPr>
             </w:pPr>
           </w:p>
         </w:tc>
@@ -14274,13 +13869,11 @@
               <w:pStyle w:val="DescrioCasodeUso"/>
               <w:rPr>
                 <w:b/>
-                <w:color w:val="4F81BD" w:themeColor="accent1"/>
               </w:rPr>
             </w:pPr>
             <w:r>
               <w:rPr>
                 <w:b/>
-                <w:color w:val="4F81BD" w:themeColor="accent1"/>
               </w:rPr>
               <w:t>Tratamento de Exceções</w:t>
             </w:r>
@@ -14303,14 +13896,8 @@
                 <w:ilvl w:val="0"/>
                 <w:numId w:val="5"/>
               </w:numPr>
-              <w:rPr>
-                <w:color w:val="4F81BD" w:themeColor="accent1"/>
-              </w:rPr>
-            </w:pPr>
-            <w:r>
-              <w:rPr>
-                <w:color w:val="4F81BD" w:themeColor="accent1"/>
-              </w:rPr>
+            </w:pPr>
+            <w:r>
               <w:t>Senha não corresponde;</w:t>
             </w:r>
           </w:p>
@@ -14321,14 +13908,8 @@
                 <w:ilvl w:val="0"/>
                 <w:numId w:val="9"/>
               </w:numPr>
-              <w:rPr>
-                <w:color w:val="4F81BD" w:themeColor="accent1"/>
-              </w:rPr>
-            </w:pPr>
-            <w:r>
-              <w:rPr>
-                <w:color w:val="4F81BD" w:themeColor="accent1"/>
-              </w:rPr>
+            </w:pPr>
+            <w:r>
               <w:t>Sistema: emite uma mensagem que as senhas são incompatíveis;</w:t>
             </w:r>
           </w:p>
@@ -14339,14 +13920,8 @@
                 <w:ilvl w:val="0"/>
                 <w:numId w:val="9"/>
               </w:numPr>
-              <w:rPr>
-                <w:color w:val="4F81BD" w:themeColor="accent1"/>
-              </w:rPr>
-            </w:pPr>
-            <w:r>
-              <w:rPr>
-                <w:color w:val="4F81BD" w:themeColor="accent1"/>
-              </w:rPr>
+            </w:pPr>
+            <w:r>
               <w:t>Sistema: limpa os dois campos de senhas;</w:t>
             </w:r>
           </w:p>
@@ -14357,20 +13932,11 @@
                 <w:ilvl w:val="0"/>
                 <w:numId w:val="9"/>
               </w:numPr>
-              <w:rPr>
-                <w:color w:val="4F81BD" w:themeColor="accent1"/>
-              </w:rPr>
-            </w:pPr>
-            <w:r>
-              <w:rPr>
-                <w:color w:val="4F81BD" w:themeColor="accent1"/>
-              </w:rPr>
+            </w:pPr>
+            <w:r>
               <w:t>Sistema: seta o cu</w:t>
             </w:r>
             <w:r>
-              <w:rPr>
-                <w:color w:val="4F81BD" w:themeColor="accent1"/>
-              </w:rPr>
               <w:t>rsor no primeiro campo de senha;</w:t>
             </w:r>
           </w:p>
@@ -14381,26 +13947,14 @@
                 <w:ilvl w:val="0"/>
                 <w:numId w:val="9"/>
               </w:numPr>
-              <w:rPr>
-                <w:color w:val="4F81BD" w:themeColor="accent1"/>
-              </w:rPr>
-            </w:pPr>
-            <w:r>
-              <w:rPr>
-                <w:color w:val="4F81BD" w:themeColor="accent1"/>
-              </w:rPr>
+            </w:pPr>
+            <w:r>
               <w:t xml:space="preserve">Ator Cliente: informa </w:t>
             </w:r>
             <w:r>
-              <w:rPr>
-                <w:color w:val="4F81BD" w:themeColor="accent1"/>
-              </w:rPr>
               <w:t>os valores</w:t>
             </w:r>
             <w:r>
-              <w:rPr>
-                <w:color w:val="4F81BD" w:themeColor="accent1"/>
-              </w:rPr>
               <w:t xml:space="preserve"> dos dois campos novamente, e clica em "Enter" ou no campo;</w:t>
             </w:r>
           </w:p>
@@ -14411,14 +13965,8 @@
                 <w:ilvl w:val="0"/>
                 <w:numId w:val="9"/>
               </w:numPr>
-              <w:rPr>
-                <w:color w:val="4F81BD" w:themeColor="accent1"/>
-              </w:rPr>
-            </w:pPr>
-            <w:r>
-              <w:rPr>
-                <w:color w:val="4F81BD" w:themeColor="accent1"/>
-              </w:rPr>
+            </w:pPr>
+            <w:r>
               <w:t>Retoma o fluxo de origem;</w:t>
             </w:r>
           </w:p>
@@ -14429,14 +13977,8 @@
                 <w:ilvl w:val="0"/>
                 <w:numId w:val="5"/>
               </w:numPr>
-              <w:rPr>
-                <w:color w:val="4F81BD" w:themeColor="accent1"/>
-              </w:rPr>
-            </w:pPr>
-            <w:r>
-              <w:rPr>
-                <w:color w:val="4F81BD" w:themeColor="accent1"/>
-              </w:rPr>
+            </w:pPr>
+            <w:r>
               <w:t xml:space="preserve">Campos obrigatórios sem valor; </w:t>
             </w:r>
           </w:p>
@@ -14447,14 +13989,8 @@
                 <w:ilvl w:val="3"/>
                 <w:numId w:val="9"/>
               </w:numPr>
-              <w:rPr>
-                <w:color w:val="4F81BD" w:themeColor="accent1"/>
-              </w:rPr>
-            </w:pPr>
-            <w:r>
-              <w:rPr>
-                <w:color w:val="4F81BD" w:themeColor="accent1"/>
-              </w:rPr>
+            </w:pPr>
+            <w:r>
               <w:t>Sistema: emite uma mensagem de campos obrigatórios vazios;</w:t>
             </w:r>
           </w:p>
@@ -14465,14 +14001,8 @@
                 <w:ilvl w:val="3"/>
                 <w:numId w:val="9"/>
               </w:numPr>
-              <w:rPr>
-                <w:color w:val="4F81BD" w:themeColor="accent1"/>
-              </w:rPr>
-            </w:pPr>
-            <w:r>
-              <w:rPr>
-                <w:color w:val="4F81BD" w:themeColor="accent1"/>
-              </w:rPr>
+            </w:pPr>
+            <w:r>
               <w:t>Sistema: seta primeiro campo vazio;</w:t>
             </w:r>
           </w:p>
@@ -14483,14 +14013,8 @@
                 <w:ilvl w:val="3"/>
                 <w:numId w:val="9"/>
               </w:numPr>
-              <w:rPr>
-                <w:color w:val="4F81BD" w:themeColor="accent1"/>
-              </w:rPr>
-            </w:pPr>
-            <w:r>
-              <w:rPr>
-                <w:color w:val="4F81BD" w:themeColor="accent1"/>
-              </w:rPr>
+            </w:pPr>
+            <w:r>
               <w:t>Retorna o fluxo de origem;</w:t>
             </w:r>
           </w:p>
@@ -14501,26 +14025,14 @@
                 <w:ilvl w:val="0"/>
                 <w:numId w:val="10"/>
               </w:numPr>
-              <w:rPr>
-                <w:color w:val="4F81BD" w:themeColor="accent1"/>
-              </w:rPr>
-            </w:pPr>
-            <w:r>
-              <w:rPr>
-                <w:color w:val="4F81BD" w:themeColor="accent1"/>
-              </w:rPr>
+            </w:pPr>
+            <w:r>
               <w:t xml:space="preserve">Campo de descrição do motivo para exclusão </w:t>
             </w:r>
             <w:r>
-              <w:rPr>
-                <w:color w:val="4F81BD" w:themeColor="accent1"/>
-              </w:rPr>
               <w:t>está</w:t>
             </w:r>
             <w:r>
-              <w:rPr>
-                <w:color w:val="4F81BD" w:themeColor="accent1"/>
-              </w:rPr>
               <w:t xml:space="preserve"> vazio;</w:t>
             </w:r>
           </w:p>
@@ -14531,33 +14043,15 @@
                 <w:ilvl w:val="6"/>
                 <w:numId w:val="9"/>
               </w:numPr>
-              <w:rPr>
-                <w:color w:val="4F81BD" w:themeColor="accent1"/>
-              </w:rPr>
-            </w:pPr>
-            <w:r>
-              <w:rPr>
-                <w:color w:val="4F81BD" w:themeColor="accent1"/>
-              </w:rPr>
-              <w:t xml:space="preserve">Sistema: emitira a mensagem: “Descrição do motivo de saída obrigatório </w:t>
-            </w:r>
-            <w:r>
-              <w:rPr>
-                <w:color w:val="4F81BD" w:themeColor="accent1"/>
-              </w:rPr>
+            </w:pPr>
+            <w:r>
               <w:lastRenderedPageBreak/>
-              <w:t>para a exclusão da conta</w:t>
-            </w:r>
-            <w:r>
-              <w:rPr>
-                <w:color w:val="4F81BD" w:themeColor="accent1"/>
-              </w:rPr>
+              <w:t>Sistema: emitira a mensagem: “Descrição do motivo de saída obrigatório para a exclusão da conta</w:t>
+            </w:r>
+            <w:r>
               <w:t xml:space="preserve"> está vazio</w:t>
             </w:r>
             <w:r>
-              <w:rPr>
-                <w:color w:val="4F81BD" w:themeColor="accent1"/>
-              </w:rPr>
               <w:t>”;</w:t>
             </w:r>
           </w:p>
@@ -14568,14 +14062,8 @@
                 <w:ilvl w:val="6"/>
                 <w:numId w:val="9"/>
               </w:numPr>
-              <w:rPr>
-                <w:color w:val="4F81BD" w:themeColor="accent1"/>
-              </w:rPr>
-            </w:pPr>
-            <w:r>
-              <w:rPr>
-                <w:color w:val="4F81BD" w:themeColor="accent1"/>
-              </w:rPr>
+            </w:pPr>
+            <w:r>
               <w:t>Sistema: irá setar o cursor no campo descrição;</w:t>
             </w:r>
           </w:p>
@@ -14586,14 +14074,8 @@
                 <w:ilvl w:val="6"/>
                 <w:numId w:val="9"/>
               </w:numPr>
-              <w:rPr>
-                <w:color w:val="4F81BD" w:themeColor="accent1"/>
-              </w:rPr>
-            </w:pPr>
-            <w:r>
-              <w:rPr>
-                <w:color w:val="4F81BD" w:themeColor="accent1"/>
-              </w:rPr>
+            </w:pPr>
+            <w:r>
               <w:t>Retorna o fluxo de origem;</w:t>
             </w:r>
           </w:p>
@@ -14619,20 +14101,15 @@
               <w:pStyle w:val="DescrioCasodeUso"/>
               <w:rPr>
                 <w:b/>
-                <w:color w:val="4F81BD" w:themeColor="accent1"/>
               </w:rPr>
             </w:pPr>
             <w:r>
-              <w:rPr>
-                <w:color w:val="4F81BD" w:themeColor="accent1"/>
-              </w:rPr>
               <w:lastRenderedPageBreak/>
               <w:br w:type="page"/>
             </w:r>
             <w:r>
               <w:rPr>
                 <w:b/>
-                <w:color w:val="4F81BD" w:themeColor="accent1"/>
               </w:rPr>
               <w:t>Figuras</w:t>
             </w:r>
@@ -14642,22 +14119,17 @@
               <w:pStyle w:val="DescrioCasodeUso"/>
               <w:keepNext/>
               <w:jc w:val="center"/>
+            </w:pPr>
+            <w:r>
               <w:rPr>
-                <w:color w:val="4F81BD" w:themeColor="accent1"/>
-              </w:rPr>
-            </w:pPr>
-            <w:r>
-              <w:rPr>
-                <w:b/>
                 <w:noProof/>
-                <w:color w:val="4F81BD" w:themeColor="accent1"/>
                 <w:lang w:eastAsia="pt-BR"/>
               </w:rPr>
               <w:drawing>
-                <wp:inline distT="0" distB="0" distL="0" distR="0" wp14:anchorId="08A5523B" wp14:editId="495059A1">
-                  <wp:extent cx="4645746" cy="2489817"/>
-                  <wp:effectExtent l="0" t="0" r="2540" b="6350"/>
-                  <wp:docPr id="1" name="Imagem 1"/>
+                <wp:inline distT="0" distB="0" distL="0" distR="0">
+                  <wp:extent cx="5143500" cy="2756580"/>
+                  <wp:effectExtent l="0" t="0" r="0" b="5715"/>
+                  <wp:docPr id="33" name="Imagem 33"/>
                   <wp:cNvGraphicFramePr>
                     <a:graphicFrameLocks xmlns:a="http://schemas.openxmlformats.org/drawingml/2006/main" noChangeAspect="1"/>
                   </wp:cNvGraphicFramePr>
@@ -14665,7 +14137,7 @@
                     <a:graphicData uri="http://schemas.openxmlformats.org/drawingml/2006/picture">
                       <pic:pic xmlns:pic="http://schemas.openxmlformats.org/drawingml/2006/picture">
                         <pic:nvPicPr>
-                          <pic:cNvPr id="1" name="1 - DCU - Cliente-Site - Fazer Login.asta.jpg"/>
+                          <pic:cNvPr id="33" name="2 - DCU - Cliente-Site - Gerenciar Cliente.jpg"/>
                           <pic:cNvPicPr/>
                         </pic:nvPicPr>
                         <pic:blipFill>
@@ -14683,7 +14155,7 @@
                         <pic:spPr>
                           <a:xfrm>
                             <a:off x="0" y="0"/>
-                            <a:ext cx="4652149" cy="2493249"/>
+                            <a:ext cx="5151714" cy="2760982"/>
                           </a:xfrm>
                           <a:prstGeom prst="rect">
                             <a:avLst/>
@@ -14702,15 +14174,15 @@
               <w:jc w:val="center"/>
               <w:rPr>
                 <w:rStyle w:val="nfaseSutil"/>
-                <w:color w:val="4F81BD" w:themeColor="accent1"/>
+                <w:color w:val="auto"/>
                 <w:lang w:val="pt-BR"/>
               </w:rPr>
             </w:pPr>
-            <w:bookmarkStart w:id="66" w:name="_Toc422421344"/>
+            <w:bookmarkStart w:id="65" w:name="_Toc422421344"/>
             <w:r>
               <w:rPr>
                 <w:rStyle w:val="nfaseSutil"/>
-                <w:color w:val="4F81BD" w:themeColor="accent1"/>
+                <w:color w:val="auto"/>
                 <w:lang w:val="pt-BR"/>
               </w:rPr>
               <w:t xml:space="preserve">Figura </w:t>
@@ -14718,14 +14190,14 @@
             <w:r>
               <w:rPr>
                 <w:rStyle w:val="nfaseSutil"/>
-                <w:color w:val="4F81BD" w:themeColor="accent1"/>
+                <w:color w:val="auto"/>
               </w:rPr>
               <w:fldChar w:fldCharType="begin"/>
             </w:r>
             <w:r>
               <w:rPr>
                 <w:rStyle w:val="nfaseSutil"/>
-                <w:color w:val="4F81BD" w:themeColor="accent1"/>
+                <w:color w:val="auto"/>
                 <w:lang w:val="pt-BR"/>
               </w:rPr>
               <w:instrText xml:space="preserve"> SEQ Figura \* ARABIC </w:instrText>
@@ -14733,7 +14205,7 @@
             <w:r>
               <w:rPr>
                 <w:rStyle w:val="nfaseSutil"/>
-                <w:color w:val="4F81BD" w:themeColor="accent1"/>
+                <w:color w:val="auto"/>
               </w:rPr>
               <w:fldChar w:fldCharType="separate"/>
             </w:r>
@@ -14741,7 +14213,7 @@
               <w:rPr>
                 <w:rStyle w:val="nfaseSutil"/>
                 <w:noProof/>
-                <w:color w:val="4F81BD" w:themeColor="accent1"/>
+                <w:color w:val="auto"/>
                 <w:lang w:val="pt-BR"/>
               </w:rPr>
               <w:t>8</w:t>
@@ -14749,19 +14221,19 @@
             <w:r>
               <w:rPr>
                 <w:rStyle w:val="nfaseSutil"/>
-                <w:color w:val="4F81BD" w:themeColor="accent1"/>
+                <w:color w:val="auto"/>
               </w:rPr>
               <w:fldChar w:fldCharType="end"/>
             </w:r>
             <w:r>
               <w:rPr>
                 <w:rStyle w:val="nfaseSutil"/>
-                <w:color w:val="4F81BD" w:themeColor="accent1"/>
+                <w:color w:val="auto"/>
                 <w:lang w:val="pt-BR"/>
               </w:rPr>
               <w:t>. Caso de Uso - Gerenciar Login</w:t>
             </w:r>
-            <w:bookmarkEnd w:id="66"/>
+            <w:bookmarkEnd w:id="65"/>
           </w:p>
         </w:tc>
       </w:tr>
@@ -14851,16 +14323,16 @@
             <w:pPr>
               <w:pStyle w:val="Seo3"/>
             </w:pPr>
-            <w:bookmarkStart w:id="67" w:name="_Toc422155376"/>
-            <w:bookmarkStart w:id="68" w:name="_Toc422419482"/>
+            <w:bookmarkStart w:id="66" w:name="_Toc422155376"/>
+            <w:bookmarkStart w:id="67" w:name="_Toc422419482"/>
             <w:r>
               <w:t xml:space="preserve">Gerenciar </w:t>
             </w:r>
             <w:r>
               <w:t>Pedido</w:t>
             </w:r>
+            <w:bookmarkEnd w:id="66"/>
             <w:bookmarkEnd w:id="67"/>
-            <w:bookmarkEnd w:id="68"/>
           </w:p>
         </w:tc>
       </w:tr>
@@ -14949,7 +14421,12 @@
               <w:pStyle w:val="DescrioCasodeUso"/>
             </w:pPr>
             <w:r>
-              <w:t>Ator Cliente irá realizar o pedido onde informará o produto e suas respectivas quantidades. Assim será confirmado o pedido que pode ter um ou vários produtores que cederão os produtos do pedido</w:t>
+              <w:t>Ator Cliente irá realizar o pedido onde informará o produto e suas respectivas quantidades. A</w:t>
+            </w:r>
+            <w:bookmarkStart w:id="68" w:name="_GoBack"/>
+            <w:bookmarkEnd w:id="68"/>
+            <w:r>
+              <w:t>ssim será confirmado o pedido que pode ter um ou vários produtores que cederão os produtos do pedido</w:t>
             </w:r>
           </w:p>
         </w:tc>
@@ -26458,7 +25935,7 @@
         <w:noProof/>
         <w:lang w:val="pt-BR"/>
       </w:rPr>
-      <w:t>14</w:t>
+      <w:t>40</w:t>
     </w:r>
     <w:r>
       <w:fldChar w:fldCharType="end"/>
@@ -29804,7 +29281,7 @@
   <w:abstractNum w:abstractNumId="31">
     <w:nsid w:val="4C7E3F7A"/>
     <w:multiLevelType w:val="hybridMultilevel"/>
-    <w:tmpl w:val="0C30D9DC"/>
+    <w:tmpl w:val="9B2A0210"/>
     <w:lvl w:ilvl="0" w:tplc="0416000B">
       <w:start w:val="1"/>
       <w:numFmt w:val="bullet"/>
@@ -33305,7 +32782,7 @@
 </file>
 
 <file path=customXml/itemProps1.xml><?xml version="1.0" encoding="utf-8"?>
-<ds:datastoreItem xmlns:ds="http://schemas.openxmlformats.org/officeDocument/2006/customXml" ds:itemID="{62FC965C-8B7B-435B-8A92-89E1FBFF9462}">
+<ds:datastoreItem xmlns:ds="http://schemas.openxmlformats.org/officeDocument/2006/customXml" ds:itemID="{30039EA8-5DF4-410A-A240-2DA7F5829AEF}">
   <ds:schemaRefs>
     <ds:schemaRef ds:uri="http://schemas.openxmlformats.org/officeDocument/2006/bibliography"/>
   </ds:schemaRefs>

</xml_diff>

<commit_message>
Modificação Diagrama de Estado Pedido
</commit_message>
<xml_diff>
--- a/TCC 2015/TCC/Trabalho de Conclusão de Curso - Douglas Álex Américo 4.docx
+++ b/TCC 2015/TCC/Trabalho de Conclusão de Curso - Douglas Álex Américo 4.docx
@@ -135,7 +135,7 @@
           </mc:Choice>
           <mc:Fallback>
             <w:pict>
-              <v:group w14:anchorId="311D84AB" id="Group 2" o:spid="_x0000_s1026" style="position:absolute;margin-left:-.15pt;margin-top:-4.9pt;width:450pt;height:83.8pt;z-index:251659776" coordorigin="1701,1600" coordsize="9000,1676" o:gfxdata="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">
+              <v:group w14:anchorId="14C5E347" id="Group 2" o:spid="_x0000_s1026" style="position:absolute;margin-left:-.15pt;margin-top:-4.9pt;width:450pt;height:83.8pt;z-index:251659776" coordorigin="1701,1600" coordsize="9000,1676" o:gfxdata="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">
                 <v:shapetype id="_x0000_t75" coordsize="21600,21600" o:spt="75" o:preferrelative="t" path="m@4@5l@4@11@9@11@9@5xe" filled="f" stroked="f">
                   <v:stroke joinstyle="miter"/>
                   <v:formulas>
@@ -14421,12 +14421,7 @@
               <w:pStyle w:val="DescrioCasodeUso"/>
             </w:pPr>
             <w:r>
-              <w:t>Ator Cliente irá realizar o pedido onde informará o produto e suas respectivas quantidades. A</w:t>
-            </w:r>
-            <w:bookmarkStart w:id="68" w:name="_GoBack"/>
-            <w:bookmarkEnd w:id="68"/>
-            <w:r>
-              <w:t>ssim será confirmado o pedido que pode ter um ou vários produtores que cederão os produtos do pedido</w:t>
+              <w:t>Ator Cliente irá realizar o pedido onde informará o produto e suas respectivas quantidades. Assim será confirmado o pedido que pode ter um ou vários produtores que cederão os produtos do pedido</w:t>
             </w:r>
           </w:p>
         </w:tc>
@@ -15568,7 +15563,7 @@
                 <w:lang w:val="pt-BR"/>
               </w:rPr>
             </w:pPr>
-            <w:bookmarkStart w:id="69" w:name="_Toc422421345"/>
+            <w:bookmarkStart w:id="68" w:name="_Toc422421345"/>
             <w:r>
               <w:rPr>
                 <w:rStyle w:val="nfaseSutil"/>
@@ -15616,7 +15611,7 @@
               </w:rPr>
               <w:t>. Caso de Uso - Gerenciar Pedido</w:t>
             </w:r>
-            <w:bookmarkEnd w:id="69"/>
+            <w:bookmarkEnd w:id="68"/>
           </w:p>
         </w:tc>
       </w:tr>
@@ -15709,21 +15704,21 @@
             <w:pPr>
               <w:pStyle w:val="Seo3"/>
             </w:pPr>
-            <w:bookmarkStart w:id="70" w:name="_Toc411358281"/>
-            <w:bookmarkStart w:id="71" w:name="_Toc422155377"/>
-            <w:bookmarkStart w:id="72" w:name="_Toc422419483"/>
+            <w:bookmarkStart w:id="69" w:name="_Toc411358281"/>
+            <w:bookmarkStart w:id="70" w:name="_Toc422155377"/>
+            <w:bookmarkStart w:id="71" w:name="_Toc422419483"/>
             <w:r>
               <w:t>G</w:t>
             </w:r>
             <w:r>
               <w:t xml:space="preserve">erenciar </w:t>
             </w:r>
+            <w:bookmarkEnd w:id="69"/>
+            <w:r>
+              <w:t>Preparação do Produto</w:t>
+            </w:r>
             <w:bookmarkEnd w:id="70"/>
-            <w:r>
-              <w:t>Preparação do Produto</w:t>
-            </w:r>
             <w:bookmarkEnd w:id="71"/>
-            <w:bookmarkEnd w:id="72"/>
           </w:p>
         </w:tc>
       </w:tr>
@@ -16307,7 +16302,7 @@
                 <w:lang w:val="pt-BR"/>
               </w:rPr>
             </w:pPr>
-            <w:bookmarkStart w:id="73" w:name="_Toc422421346"/>
+            <w:bookmarkStart w:id="72" w:name="_Toc422421346"/>
             <w:r>
               <w:rPr>
                 <w:rStyle w:val="nfaseSutil"/>
@@ -16355,7 +16350,7 @@
               </w:rPr>
               <w:t>. Caso de Uso - Gerenciar Preparação do Pedido</w:t>
             </w:r>
-            <w:bookmarkEnd w:id="73"/>
+            <w:bookmarkEnd w:id="72"/>
           </w:p>
         </w:tc>
       </w:tr>
@@ -16447,16 +16442,16 @@
             <w:pPr>
               <w:pStyle w:val="Seo3"/>
             </w:pPr>
-            <w:bookmarkStart w:id="74" w:name="_Toc422155378"/>
-            <w:bookmarkStart w:id="75" w:name="_Toc422419484"/>
+            <w:bookmarkStart w:id="73" w:name="_Toc422155378"/>
+            <w:bookmarkStart w:id="74" w:name="_Toc422419484"/>
             <w:r>
               <w:t>G</w:t>
             </w:r>
             <w:r>
               <w:t>erenciar Entrega do Pedido</w:t>
             </w:r>
+            <w:bookmarkEnd w:id="73"/>
             <w:bookmarkEnd w:id="74"/>
-            <w:bookmarkEnd w:id="75"/>
           </w:p>
         </w:tc>
       </w:tr>
@@ -17459,7 +17454,7 @@
                 <w:lang w:val="pt-BR"/>
               </w:rPr>
             </w:pPr>
-            <w:bookmarkStart w:id="76" w:name="_Toc422421347"/>
+            <w:bookmarkStart w:id="75" w:name="_Toc422421347"/>
             <w:r>
               <w:rPr>
                 <w:rStyle w:val="nfaseSutil"/>
@@ -17507,7 +17502,7 @@
               </w:rPr>
               <w:t>. Caso de Uso - Gerenciar Entregar do Pedido</w:t>
             </w:r>
-            <w:bookmarkEnd w:id="76"/>
+            <w:bookmarkEnd w:id="75"/>
           </w:p>
         </w:tc>
       </w:tr>
@@ -17625,13 +17620,13 @@
             <w:pPr>
               <w:pStyle w:val="NomeCasodeUso"/>
             </w:pPr>
-            <w:bookmarkStart w:id="77" w:name="_Toc422155379"/>
-            <w:bookmarkStart w:id="78" w:name="_Toc422419485"/>
+            <w:bookmarkStart w:id="76" w:name="_Toc422155379"/>
+            <w:bookmarkStart w:id="77" w:name="_Toc422419485"/>
             <w:r>
               <w:t>Realizar Pedido</w:t>
             </w:r>
+            <w:bookmarkEnd w:id="76"/>
             <w:bookmarkEnd w:id="77"/>
-            <w:bookmarkEnd w:id="78"/>
           </w:p>
         </w:tc>
       </w:tr>
@@ -18791,14 +18786,14 @@
           <w:numId w:val="19"/>
         </w:numPr>
       </w:pPr>
-      <w:bookmarkStart w:id="79" w:name="_Toc422155380"/>
-      <w:bookmarkStart w:id="80" w:name="_Toc422419486"/>
+      <w:bookmarkStart w:id="78" w:name="_Toc422155380"/>
+      <w:bookmarkStart w:id="79" w:name="_Toc422419486"/>
       <w:r>
         <w:lastRenderedPageBreak/>
         <w:t>DIAGRAMA DE ATIVIDADE</w:t>
       </w:r>
+      <w:bookmarkEnd w:id="78"/>
       <w:bookmarkEnd w:id="79"/>
-      <w:bookmarkEnd w:id="80"/>
     </w:p>
     <w:p>
       <w:pPr>
@@ -18931,13 +18926,13 @@
           <w:numId w:val="19"/>
         </w:numPr>
       </w:pPr>
-      <w:bookmarkStart w:id="81" w:name="_Toc422155381"/>
-      <w:bookmarkStart w:id="82" w:name="_Toc422419487"/>
+      <w:bookmarkStart w:id="80" w:name="_Toc422155381"/>
+      <w:bookmarkStart w:id="81" w:name="_Toc422419487"/>
       <w:r>
         <w:t>DIAGRAMA LOGIN</w:t>
       </w:r>
+      <w:bookmarkEnd w:id="80"/>
       <w:bookmarkEnd w:id="81"/>
-      <w:bookmarkEnd w:id="82"/>
     </w:p>
     <w:p>
       <w:pPr>
@@ -19042,7 +19037,7 @@
           <w:lang w:val="pt-BR"/>
         </w:rPr>
       </w:pPr>
-      <w:bookmarkStart w:id="83" w:name="_Toc422421348"/>
+      <w:bookmarkStart w:id="82" w:name="_Toc422421348"/>
       <w:r>
         <w:rPr>
           <w:rStyle w:val="nfaseSutil"/>
@@ -19104,7 +19099,7 @@
         </w:rPr>
         <w:t>Login</w:t>
       </w:r>
-      <w:bookmarkEnd w:id="83"/>
+      <w:bookmarkEnd w:id="82"/>
     </w:p>
     <w:p>
       <w:pPr>
@@ -19124,13 +19119,13 @@
           <w:numId w:val="19"/>
         </w:numPr>
       </w:pPr>
-      <w:bookmarkStart w:id="84" w:name="_Toc422155382"/>
-      <w:bookmarkStart w:id="85" w:name="_Toc422419488"/>
+      <w:bookmarkStart w:id="83" w:name="_Toc422155382"/>
+      <w:bookmarkStart w:id="84" w:name="_Toc422419488"/>
       <w:r>
         <w:t>DIAGRAMA DE GERENCIAMENTO DE PEDIDO</w:t>
       </w:r>
+      <w:bookmarkEnd w:id="83"/>
       <w:bookmarkEnd w:id="84"/>
-      <w:bookmarkEnd w:id="85"/>
     </w:p>
     <w:p>
       <w:pPr>
@@ -19260,7 +19255,7 @@
           <w:lang w:val="pt-BR"/>
         </w:rPr>
       </w:pPr>
-      <w:bookmarkStart w:id="86" w:name="_Toc422421349"/>
+      <w:bookmarkStart w:id="85" w:name="_Toc422421349"/>
       <w:r>
         <w:rPr>
           <w:rStyle w:val="nfaseSutil"/>
@@ -19308,7 +19303,7 @@
         </w:rPr>
         <w:t>. Diagrama de Atividade – Gerenciar Pedido</w:t>
       </w:r>
-      <w:bookmarkEnd w:id="86"/>
+      <w:bookmarkEnd w:id="85"/>
     </w:p>
     <w:p>
       <w:pPr>
@@ -19321,14 +19316,14 @@
           <w:color w:val="404040" w:themeColor="text1" w:themeTint="BF"/>
         </w:rPr>
       </w:pPr>
-      <w:bookmarkStart w:id="87" w:name="_Toc422155383"/>
-      <w:bookmarkStart w:id="88" w:name="_Toc422419489"/>
+      <w:bookmarkStart w:id="86" w:name="_Toc422155383"/>
+      <w:bookmarkStart w:id="87" w:name="_Toc422419489"/>
       <w:r>
         <w:lastRenderedPageBreak/>
         <w:t>DIAGRAMA DE PACOTE</w:t>
       </w:r>
+      <w:bookmarkEnd w:id="86"/>
       <w:bookmarkEnd w:id="87"/>
-      <w:bookmarkEnd w:id="88"/>
     </w:p>
     <w:p>
       <w:pPr>
@@ -19406,7 +19401,7 @@
           <w:szCs w:val="32"/>
         </w:rPr>
       </w:pPr>
-      <w:bookmarkStart w:id="89" w:name="_Toc422421350"/>
+      <w:bookmarkStart w:id="88" w:name="_Toc422421350"/>
       <w:r>
         <w:rPr>
           <w:color w:val="auto"/>
@@ -19450,7 +19445,7 @@
         </w:rPr>
         <w:t>.Diagrama de Pacote</w:t>
       </w:r>
-      <w:bookmarkEnd w:id="89"/>
+      <w:bookmarkEnd w:id="88"/>
     </w:p>
     <w:p>
       <w:pPr>
@@ -19480,14 +19475,14 @@
           <w:numId w:val="19"/>
         </w:numPr>
       </w:pPr>
-      <w:bookmarkStart w:id="90" w:name="_Toc422155384"/>
-      <w:bookmarkStart w:id="91" w:name="_Toc422419490"/>
+      <w:bookmarkStart w:id="89" w:name="_Toc422155384"/>
+      <w:bookmarkStart w:id="90" w:name="_Toc422419490"/>
       <w:r>
         <w:lastRenderedPageBreak/>
         <w:t>DIAGRAMA DE CLASSE</w:t>
       </w:r>
+      <w:bookmarkEnd w:id="89"/>
       <w:bookmarkEnd w:id="90"/>
-      <w:bookmarkEnd w:id="91"/>
     </w:p>
     <w:p>
       <w:pPr>
@@ -19591,7 +19586,7 @@
           <w:color w:val="auto"/>
         </w:rPr>
       </w:pPr>
-      <w:bookmarkStart w:id="92" w:name="_Toc422421351"/>
+      <w:bookmarkStart w:id="91" w:name="_Toc422421351"/>
       <w:r>
         <w:rPr>
           <w:color w:val="auto"/>
@@ -19635,7 +19630,7 @@
         </w:rPr>
         <w:t>. Diagrama de Classe</w:t>
       </w:r>
-      <w:bookmarkEnd w:id="92"/>
+      <w:bookmarkEnd w:id="91"/>
     </w:p>
     <w:p>
       <w:pPr>
@@ -19654,24 +19649,24 @@
           <w:numId w:val="19"/>
         </w:numPr>
       </w:pPr>
-      <w:bookmarkStart w:id="93" w:name="_Toc422155385"/>
-      <w:bookmarkStart w:id="94" w:name="_Toc422419491"/>
+      <w:bookmarkStart w:id="92" w:name="_Toc422155385"/>
+      <w:bookmarkStart w:id="93" w:name="_Toc422419491"/>
       <w:r>
         <w:t>DIAGRAMA DE ESTADO</w:t>
       </w:r>
+      <w:bookmarkEnd w:id="92"/>
       <w:bookmarkEnd w:id="93"/>
-      <w:bookmarkEnd w:id="94"/>
     </w:p>
     <w:p>
       <w:pPr>
         <w:pStyle w:val="DescrioCasodeUso"/>
         <w:ind w:firstLine="425"/>
       </w:pPr>
-      <w:bookmarkStart w:id="95" w:name="_Toc422155386"/>
+      <w:bookmarkStart w:id="94" w:name="_Toc422155386"/>
       <w:r>
         <w:t>Diagrama de estado é usado no processo de preparação de sistemas observar e planejar a transição de estado que um objeto pode ter durante a execução do projeto.</w:t>
       </w:r>
-      <w:bookmarkEnd w:id="95"/>
+      <w:bookmarkEnd w:id="94"/>
     </w:p>
     <w:p>
       <w:pPr>
@@ -19701,20 +19696,20 @@
           <w:numId w:val="19"/>
         </w:numPr>
       </w:pPr>
-      <w:bookmarkStart w:id="96" w:name="_Toc422155387"/>
-      <w:bookmarkStart w:id="97" w:name="_Toc422419492"/>
+      <w:bookmarkStart w:id="95" w:name="_Toc422155387"/>
+      <w:bookmarkStart w:id="96" w:name="_Toc422419492"/>
       <w:r>
         <w:t>LOGIN</w:t>
       </w:r>
+      <w:bookmarkEnd w:id="95"/>
       <w:bookmarkEnd w:id="96"/>
-      <w:bookmarkEnd w:id="97"/>
     </w:p>
     <w:p>
       <w:pPr>
         <w:pStyle w:val="DescrioCasodeUso"/>
         <w:ind w:firstLine="708"/>
       </w:pPr>
-      <w:bookmarkStart w:id="98" w:name="_Toc422155388"/>
+      <w:bookmarkStart w:id="97" w:name="_Toc422155388"/>
       <w:r>
         <w:t>Diagrama de estado de login, onde o objeto pessoa, que armazena o login, senha</w:t>
       </w:r>
@@ -19724,7 +19719,7 @@
       <w:r>
         <w:t>ssim com a confirmação do usuário com o cadastro, o sistema valida as informações buscando na base de dados se estão corretas e retorna com a tela principal do sistema.</w:t>
       </w:r>
-      <w:bookmarkEnd w:id="98"/>
+      <w:bookmarkEnd w:id="97"/>
     </w:p>
     <w:p>
       <w:pPr>
@@ -19789,66 +19784,66 @@
         <w:pStyle w:val="Legenda"/>
         <w:jc w:val="center"/>
         <w:rPr>
-          <w:color w:val="8DB3E2" w:themeColor="text2" w:themeTint="66"/>
-        </w:rPr>
-      </w:pPr>
-      <w:bookmarkStart w:id="99" w:name="_Toc422421352"/>
-      <w:r>
-        <w:rPr>
-          <w:color w:val="8DB3E2" w:themeColor="text2" w:themeTint="66"/>
+          <w:color w:val="auto"/>
+        </w:rPr>
+      </w:pPr>
+      <w:bookmarkStart w:id="98" w:name="_Toc422421352"/>
+      <w:r>
+        <w:rPr>
+          <w:color w:val="auto"/>
         </w:rPr>
         <w:t xml:space="preserve">Figura </w:t>
       </w:r>
       <w:r>
         <w:rPr>
-          <w:color w:val="8DB3E2" w:themeColor="text2" w:themeTint="66"/>
+          <w:color w:val="auto"/>
         </w:rPr>
         <w:fldChar w:fldCharType="begin"/>
       </w:r>
       <w:r>
         <w:rPr>
-          <w:color w:val="8DB3E2" w:themeColor="text2" w:themeTint="66"/>
+          <w:color w:val="auto"/>
         </w:rPr>
         <w:instrText xml:space="preserve"> SEQ Figura \* ARABIC </w:instrText>
       </w:r>
       <w:r>
         <w:rPr>
-          <w:color w:val="8DB3E2" w:themeColor="text2" w:themeTint="66"/>
+          <w:color w:val="auto"/>
         </w:rPr>
         <w:fldChar w:fldCharType="separate"/>
       </w:r>
       <w:r>
         <w:rPr>
           <w:noProof/>
-          <w:color w:val="8DB3E2" w:themeColor="text2" w:themeTint="66"/>
+          <w:color w:val="auto"/>
         </w:rPr>
         <w:t>16</w:t>
       </w:r>
       <w:r>
         <w:rPr>
-          <w:color w:val="8DB3E2" w:themeColor="text2" w:themeTint="66"/>
+          <w:color w:val="auto"/>
         </w:rPr>
         <w:fldChar w:fldCharType="end"/>
       </w:r>
       <w:r>
         <w:rPr>
-          <w:color w:val="8DB3E2" w:themeColor="text2" w:themeTint="66"/>
+          <w:color w:val="auto"/>
         </w:rPr>
         <w:t xml:space="preserve">. Diagram de Estado </w:t>
       </w:r>
       <w:r>
         <w:rPr>
-          <w:color w:val="8DB3E2" w:themeColor="text2" w:themeTint="66"/>
+          <w:color w:val="auto"/>
         </w:rPr>
         <w:t>–</w:t>
       </w:r>
       <w:r>
         <w:rPr>
-          <w:color w:val="8DB3E2" w:themeColor="text2" w:themeTint="66"/>
+          <w:color w:val="auto"/>
         </w:rPr>
         <w:t xml:space="preserve"> Login</w:t>
       </w:r>
-      <w:bookmarkEnd w:id="99"/>
+      <w:bookmarkEnd w:id="98"/>
     </w:p>
     <w:p>
       <w:pPr>
@@ -19866,14 +19861,14 @@
           <w:numId w:val="19"/>
         </w:numPr>
       </w:pPr>
-      <w:bookmarkStart w:id="100" w:name="_Toc422155390"/>
-      <w:bookmarkStart w:id="101" w:name="_Toc422419493"/>
+      <w:bookmarkStart w:id="99" w:name="_Toc422155390"/>
+      <w:bookmarkStart w:id="100" w:name="_Toc422419493"/>
       <w:r>
         <w:lastRenderedPageBreak/>
         <w:t>PEDIDO</w:t>
       </w:r>
+      <w:bookmarkEnd w:id="99"/>
       <w:bookmarkEnd w:id="100"/>
-      <w:bookmarkEnd w:id="101"/>
     </w:p>
     <w:p>
       <w:pPr>
@@ -19947,10 +19942,10 @@
           <w:lang w:eastAsia="pt-BR"/>
         </w:rPr>
         <w:drawing>
-          <wp:inline distT="0" distB="0" distL="0" distR="0" wp14:anchorId="0405A57C" wp14:editId="67AA25E4">
-            <wp:extent cx="5760720" cy="4457700"/>
-            <wp:effectExtent l="0" t="0" r="0" b="0"/>
-            <wp:docPr id="18" name="Imagem 18"/>
+          <wp:inline distT="0" distB="0" distL="0" distR="0">
+            <wp:extent cx="5281684" cy="5996618"/>
+            <wp:effectExtent l="0" t="0" r="0" b="4445"/>
+            <wp:docPr id="34" name="Imagem 34"/>
             <wp:cNvGraphicFramePr>
               <a:graphicFrameLocks xmlns:a="http://schemas.openxmlformats.org/drawingml/2006/main" noChangeAspect="1"/>
             </wp:cNvGraphicFramePr>
@@ -19958,7 +19953,7 @@
               <a:graphicData uri="http://schemas.openxmlformats.org/drawingml/2006/picture">
                 <pic:pic xmlns:pic="http://schemas.openxmlformats.org/drawingml/2006/picture">
                   <pic:nvPicPr>
-                    <pic:cNvPr id="18" name="Diagrama de Estado - Pedido.jpg"/>
+                    <pic:cNvPr id="34" name="Diagrama de Estado - Pedido.jpg"/>
                     <pic:cNvPicPr/>
                   </pic:nvPicPr>
                   <pic:blipFill>
@@ -19976,7 +19971,7 @@
                   <pic:spPr>
                     <a:xfrm>
                       <a:off x="0" y="0"/>
-                      <a:ext cx="5760720" cy="4457700"/>
+                      <a:ext cx="5332962" cy="6054837"/>
                     </a:xfrm>
                     <a:prstGeom prst="rect">
                       <a:avLst/>
@@ -19994,53 +19989,55 @@
         <w:pStyle w:val="Legenda"/>
         <w:jc w:val="center"/>
         <w:rPr>
-          <w:color w:val="8DB3E2" w:themeColor="text2" w:themeTint="66"/>
-        </w:rPr>
-      </w:pPr>
-      <w:bookmarkStart w:id="102" w:name="_Toc422421353"/>
-      <w:r>
-        <w:rPr>
-          <w:color w:val="8DB3E2" w:themeColor="text2" w:themeTint="66"/>
+          <w:color w:val="auto"/>
+        </w:rPr>
+      </w:pPr>
+      <w:bookmarkStart w:id="101" w:name="_Toc422421353"/>
+      <w:r>
+        <w:rPr>
+          <w:color w:val="auto"/>
         </w:rPr>
         <w:t xml:space="preserve">Figura </w:t>
       </w:r>
       <w:r>
         <w:rPr>
-          <w:color w:val="8DB3E2" w:themeColor="text2" w:themeTint="66"/>
+          <w:color w:val="auto"/>
         </w:rPr>
         <w:fldChar w:fldCharType="begin"/>
       </w:r>
       <w:r>
         <w:rPr>
-          <w:color w:val="8DB3E2" w:themeColor="text2" w:themeTint="66"/>
+          <w:color w:val="auto"/>
         </w:rPr>
         <w:instrText xml:space="preserve"> SEQ Figura \* ARABIC </w:instrText>
       </w:r>
       <w:r>
         <w:rPr>
-          <w:color w:val="8DB3E2" w:themeColor="text2" w:themeTint="66"/>
+          <w:color w:val="auto"/>
         </w:rPr>
         <w:fldChar w:fldCharType="separate"/>
       </w:r>
       <w:r>
         <w:rPr>
           <w:noProof/>
-          <w:color w:val="8DB3E2" w:themeColor="text2" w:themeTint="66"/>
+          <w:color w:val="auto"/>
         </w:rPr>
         <w:t>17</w:t>
       </w:r>
       <w:r>
         <w:rPr>
-          <w:color w:val="8DB3E2" w:themeColor="text2" w:themeTint="66"/>
+          <w:color w:val="auto"/>
         </w:rPr>
         <w:fldChar w:fldCharType="end"/>
       </w:r>
       <w:r>
         <w:rPr>
-          <w:color w:val="8DB3E2" w:themeColor="text2" w:themeTint="66"/>
+          <w:color w:val="auto"/>
         </w:rPr>
         <w:t>. Diagrama de Estado Pedido</w:t>
       </w:r>
+      <w:bookmarkStart w:id="102" w:name="_GoBack"/>
+      <w:bookmarkEnd w:id="101"/>
       <w:bookmarkEnd w:id="102"/>
     </w:p>
     <w:p>
@@ -20063,7 +20060,6 @@
       </w:pPr>
       <w:bookmarkStart w:id="103" w:name="_Toc422419494"/>
       <w:r>
-        <w:lastRenderedPageBreak/>
         <w:t>MODELO</w:t>
       </w:r>
       <w:r>
@@ -20165,6 +20161,7 @@
           <w:noProof/>
           <w:lang w:eastAsia="pt-BR"/>
         </w:rPr>
+        <w:lastRenderedPageBreak/>
         <w:drawing>
           <wp:inline distT="0" distB="0" distL="0" distR="0" wp14:anchorId="057C7D3D" wp14:editId="13DD45BC">
             <wp:extent cx="5760720" cy="3753485"/>
@@ -20461,7 +20458,6 @@
       </w:pPr>
       <w:bookmarkStart w:id="109" w:name="_Toc422419497"/>
       <w:r>
-        <w:lastRenderedPageBreak/>
         <w:t>DIAGRAM DE SEQUENCIA – PEDIDO</w:t>
       </w:r>
       <w:bookmarkEnd w:id="109"/>
@@ -20500,6 +20496,7 @@
           <w:noProof/>
           <w:lang w:eastAsia="pt-BR"/>
         </w:rPr>
+        <w:lastRenderedPageBreak/>
         <w:drawing>
           <wp:inline distT="0" distB="0" distL="0" distR="0" wp14:anchorId="5E9D2492" wp14:editId="4D90DDDD">
             <wp:extent cx="5760720" cy="3686175"/>
@@ -25935,7 +25932,7 @@
         <w:noProof/>
         <w:lang w:val="pt-BR"/>
       </w:rPr>
-      <w:t>40</w:t>
+      <w:t>48</w:t>
     </w:r>
     <w:r>
       <w:fldChar w:fldCharType="end"/>
@@ -32782,7 +32779,7 @@
 </file>
 
 <file path=customXml/itemProps1.xml><?xml version="1.0" encoding="utf-8"?>
-<ds:datastoreItem xmlns:ds="http://schemas.openxmlformats.org/officeDocument/2006/customXml" ds:itemID="{30039EA8-5DF4-410A-A240-2DA7F5829AEF}">
+<ds:datastoreItem xmlns:ds="http://schemas.openxmlformats.org/officeDocument/2006/customXml" ds:itemID="{C3311D14-A48E-49B2-B87F-3083A2BB1D65}">
   <ds:schemaRefs>
     <ds:schemaRef ds:uri="http://schemas.openxmlformats.org/officeDocument/2006/bibliography"/>
   </ds:schemaRefs>

</xml_diff>